<commit_message>
Even more updated documentation
</commit_message>
<xml_diff>
--- a/doc/docx/Protocol documentation.docx
+++ b/doc/docx/Protocol documentation.docx
@@ -53,6 +53,7 @@
                 <w:calendar w:val="gregorian"/>
               </w:date>
             </w:sdtPr>
+            <w:sdtEndPr/>
             <w:sdtContent>
               <w:r>
                 <w:rPr>
@@ -240,6 +241,7 @@
                     <w:dataBinding w:prefixMappings="xmlns:ns0='http://schemas.openxmlformats.org/package/2006/metadata/core-properties' xmlns:ns1='http://purl.org/dc/elements/1.1/'" w:xpath="/ns0:coreProperties[1]/ns1:subject[1]" w:storeItemID="{6C3C8BC8-F283-45AE-878A-BAB7291924A1}"/>
                     <w:text/>
                   </w:sdtPr>
+                  <w:sdtEndPr/>
                   <w:sdtContent>
                     <w:r>
                       <w:rPr>
@@ -268,12 +270,10 @@
                     </w:rPr>
                     <w:alias w:val="Author"/>
                     <w:id w:val="19000724"/>
-                    <w:placeholder>
-                      <w:docPart w:val="45A87C4641FE4694BAC9816C34ACB55A"/>
-                    </w:placeholder>
                     <w:dataBinding w:prefixMappings="xmlns:ns0='http://schemas.openxmlformats.org/package/2006/metadata/core-properties' xmlns:ns1='http://purl.org/dc/elements/1.1/'" w:xpath="/ns0:coreProperties[1]/ns1:creator[1]" w:storeItemID="{6C3C8BC8-F283-45AE-878A-BAB7291924A1}"/>
                     <w:text/>
                   </w:sdtPr>
+                  <w:sdtEndPr/>
                   <w:sdtContent>
                     <w:r>
                       <w:rPr>
@@ -760,6 +760,7 @@
                                       <w:dataBinding w:prefixMappings="xmlns:ns0='http://schemas.openxmlformats.org/officeDocument/2006/extended-properties'" w:xpath="/ns0:Properties[1]/ns0:Company[1]" w:storeItemID="{6668398D-A668-4E3E-A5EB-62B293D839F1}"/>
                                       <w:text/>
                                     </w:sdtPr>
+                                    <w:sdtEndPr/>
                                     <w:sdtContent>
                                       <w:tc>
                                         <w:tcPr>
@@ -801,6 +802,7 @@
                                       <w:dataBinding w:prefixMappings="xmlns:ns0='http://schemas.openxmlformats.org/package/2006/metadata/core-properties' xmlns:ns1='http://purl.org/dc/elements/1.1/'" w:xpath="/ns0:coreProperties[1]/ns1:title[1]" w:storeItemID="{6C3C8BC8-F283-45AE-878A-BAB7291924A1}"/>
                                       <w:text/>
                                     </w:sdtPr>
+                                    <w:sdtEndPr/>
                                     <w:sdtContent>
                                       <w:tc>
                                         <w:tcPr>
@@ -891,6 +893,7 @@
                                 <w:dataBinding w:prefixMappings="xmlns:ns0='http://schemas.openxmlformats.org/officeDocument/2006/extended-properties'" w:xpath="/ns0:Properties[1]/ns0:Company[1]" w:storeItemID="{6668398D-A668-4E3E-A5EB-62B293D839F1}"/>
                                 <w:text/>
                               </w:sdtPr>
+                              <w:sdtEndPr/>
                               <w:sdtContent>
                                 <w:tc>
                                   <w:tcPr>
@@ -932,6 +935,7 @@
                                 <w:dataBinding w:prefixMappings="xmlns:ns0='http://schemas.openxmlformats.org/package/2006/metadata/core-properties' xmlns:ns1='http://purl.org/dc/elements/1.1/'" w:xpath="/ns0:coreProperties[1]/ns1:title[1]" w:storeItemID="{6C3C8BC8-F283-45AE-878A-BAB7291924A1}"/>
                                 <w:text/>
                               </w:sdtPr>
+                              <w:sdtEndPr/>
                               <w:sdtContent>
                                 <w:tc>
                                   <w:tcPr>
@@ -989,6 +993,15 @@
     </w:sdt>
     <w:sdt>
       <w:sdtPr>
+        <w:rPr>
+          <w:rFonts w:asciiTheme="minorHAnsi" w:eastAsiaTheme="minorHAnsi" w:hAnsiTheme="minorHAnsi" w:cstheme="minorBidi"/>
+          <w:b w:val="0"/>
+          <w:bCs w:val="0"/>
+          <w:color w:val="auto"/>
+          <w:sz w:val="22"/>
+          <w:szCs w:val="22"/>
+          <w:lang w:val="sv-SE" w:eastAsia="en-US"/>
+        </w:rPr>
         <w:id w:val="1192958448"/>
         <w:docPartObj>
           <w:docPartGallery w:val="Table of Contents"/>
@@ -997,12 +1010,7 @@
       </w:sdtPr>
       <w:sdtEndPr>
         <w:rPr>
-          <w:rFonts w:asciiTheme="minorHAnsi" w:eastAsiaTheme="minorHAnsi" w:hAnsiTheme="minorHAnsi" w:cstheme="minorBidi"/>
           <w:noProof/>
-          <w:color w:val="auto"/>
-          <w:sz w:val="22"/>
-          <w:szCs w:val="22"/>
-          <w:lang w:val="sv-SE" w:eastAsia="en-US"/>
         </w:rPr>
       </w:sdtEndPr>
       <w:sdtContent>
@@ -1013,8 +1021,6 @@
           <w:r>
             <w:t>Table of Contents</w:t>
           </w:r>
-          <w:bookmarkStart w:id="0" w:name="_GoBack"/>
-          <w:bookmarkEnd w:id="0"/>
         </w:p>
         <w:p>
           <w:pPr>
@@ -1511,7 +1517,7 @@
                 <w:noProof/>
                 <w:webHidden/>
               </w:rPr>
-              <w:t>3</w:t>
+              <w:t>4</w:t>
             </w:r>
             <w:r>
               <w:rPr>
@@ -1631,10 +1637,11 @@
           <w:lang w:val="en-US"/>
         </w:rPr>
       </w:pPr>
-      <w:bookmarkStart w:id="1" w:name="_Toc338578222"/>
+      <w:bookmarkStart w:id="0" w:name="_Toc338578222"/>
       <w:r>
         <w:rPr>
           <w:noProof/>
+          <w:lang w:eastAsia="sv-SE"/>
         </w:rPr>
         <w:lastRenderedPageBreak/>
         <mc:AlternateContent>
@@ -1682,22 +1689,35 @@
                                 <w:noProof/>
                               </w:rPr>
                             </w:pPr>
-                            <w:bookmarkStart w:id="2" w:name="_Ref338577136"/>
+                            <w:bookmarkStart w:id="1" w:name="_Ref338577136"/>
                             <w:r>
                               <w:t xml:space="preserve">Figure </w:t>
                             </w:r>
-                            <w:fldSimple w:instr=" SEQ Figure \* ARABIC ">
-                              <w:r>
-                                <w:rPr>
-                                  <w:noProof/>
-                                </w:rPr>
-                                <w:t>1</w:t>
-                              </w:r>
-                            </w:fldSimple>
+                            <w:r>
+                              <w:fldChar w:fldCharType="begin"/>
+                            </w:r>
+                            <w:r>
+                              <w:instrText xml:space="preserve"> SEQ Figure \* ARABIC </w:instrText>
+                            </w:r>
+                            <w:r>
+                              <w:fldChar w:fldCharType="separate"/>
+                            </w:r>
+                            <w:r>
+                              <w:rPr>
+                                <w:noProof/>
+                              </w:rPr>
+                              <w:t>1</w:t>
+                            </w:r>
+                            <w:r>
+                              <w:rPr>
+                                <w:noProof/>
+                              </w:rPr>
+                              <w:fldChar w:fldCharType="end"/>
+                            </w:r>
                             <w:r>
                               <w:t xml:space="preserve"> Connection procedure</w:t>
                             </w:r>
-                            <w:bookmarkEnd w:id="2"/>
+                            <w:bookmarkEnd w:id="1"/>
                           </w:p>
                         </w:txbxContent>
                       </wps:txbx>
@@ -1729,22 +1749,35 @@
                           <w:noProof/>
                         </w:rPr>
                       </w:pPr>
-                      <w:bookmarkStart w:id="3" w:name="_Ref338577136"/>
+                      <w:bookmarkStart w:id="2" w:name="_Ref338577136"/>
                       <w:r>
                         <w:t xml:space="preserve">Figure </w:t>
                       </w:r>
-                      <w:fldSimple w:instr=" SEQ Figure \* ARABIC ">
-                        <w:r>
-                          <w:rPr>
-                            <w:noProof/>
-                          </w:rPr>
-                          <w:t>1</w:t>
-                        </w:r>
-                      </w:fldSimple>
+                      <w:r>
+                        <w:fldChar w:fldCharType="begin"/>
+                      </w:r>
+                      <w:r>
+                        <w:instrText xml:space="preserve"> SEQ Figure \* ARABIC </w:instrText>
+                      </w:r>
+                      <w:r>
+                        <w:fldChar w:fldCharType="separate"/>
+                      </w:r>
+                      <w:r>
+                        <w:rPr>
+                          <w:noProof/>
+                        </w:rPr>
+                        <w:t>1</w:t>
+                      </w:r>
+                      <w:r>
+                        <w:rPr>
+                          <w:noProof/>
+                        </w:rPr>
+                        <w:fldChar w:fldCharType="end"/>
+                      </w:r>
                       <w:r>
                         <w:t xml:space="preserve"> Connection procedure</w:t>
                       </w:r>
-                      <w:bookmarkEnd w:id="3"/>
+                      <w:bookmarkEnd w:id="2"/>
                     </w:p>
                   </w:txbxContent>
                 </v:textbox>
@@ -1793,7 +1826,7 @@
         </w:rPr>
         <w:t>The connection procedure</w:t>
       </w:r>
-      <w:bookmarkEnd w:id="1"/>
+      <w:bookmarkEnd w:id="0"/>
     </w:p>
     <w:p>
       <w:pPr>
@@ -1805,19 +1838,7 @@
         <w:rPr>
           <w:lang w:val="en-US"/>
         </w:rPr>
-        <w:t xml:space="preserve">First we </w:t>
-      </w:r>
-      <w:r>
-        <w:rPr>
-          <w:lang w:val="en-US"/>
-        </w:rPr>
-        <w:t>divide</w:t>
-      </w:r>
-      <w:r>
-        <w:rPr>
-          <w:lang w:val="en-US"/>
-        </w:rPr>
-        <w:t xml:space="preserve"> the co</w:t>
+        <w:t>First we divide the co</w:t>
       </w:r>
       <w:r>
         <w:rPr>
@@ -1929,14 +1950,14 @@
           <w:lang w:val="en-US"/>
         </w:rPr>
       </w:pPr>
-      <w:bookmarkStart w:id="4" w:name="_Toc338578223"/>
+      <w:bookmarkStart w:id="3" w:name="_Toc338578223"/>
       <w:r>
         <w:rPr>
           <w:lang w:val="en-US"/>
         </w:rPr>
         <w:t>Messages</w:t>
       </w:r>
-      <w:bookmarkEnd w:id="4"/>
+      <w:bookmarkEnd w:id="3"/>
     </w:p>
     <w:p>
       <w:pPr>
@@ -1945,14 +1966,14 @@
           <w:lang w:val="en-US"/>
         </w:rPr>
       </w:pPr>
-      <w:bookmarkStart w:id="5" w:name="_Toc338578224"/>
+      <w:bookmarkStart w:id="4" w:name="_Toc338578224"/>
       <w:r>
         <w:rPr>
           <w:lang w:val="en-US"/>
         </w:rPr>
         <w:t>Unordered Protocol</w:t>
       </w:r>
-      <w:bookmarkEnd w:id="5"/>
+      <w:bookmarkEnd w:id="4"/>
     </w:p>
     <w:p>
       <w:pPr>
@@ -2044,14 +2065,14 @@
           <w:lang w:val="en-US"/>
         </w:rPr>
       </w:pPr>
-      <w:bookmarkStart w:id="6" w:name="_Toc338578225"/>
+      <w:bookmarkStart w:id="5" w:name="_Toc338578225"/>
       <w:r>
         <w:rPr>
           <w:lang w:val="en-US"/>
         </w:rPr>
         <w:t>Ordered Protocol</w:t>
       </w:r>
-      <w:bookmarkEnd w:id="6"/>
+      <w:bookmarkEnd w:id="5"/>
     </w:p>
     <w:p>
       <w:pPr>
@@ -2192,14 +2213,14 @@
           <w:lang w:val="en-US"/>
         </w:rPr>
       </w:pPr>
-      <w:bookmarkStart w:id="7" w:name="_Toc338578226"/>
+      <w:bookmarkStart w:id="6" w:name="_Toc338578226"/>
       <w:r>
         <w:rPr>
           <w:lang w:val="en-US"/>
         </w:rPr>
         <w:t>Reliable Protocol</w:t>
       </w:r>
-      <w:bookmarkEnd w:id="7"/>
+      <w:bookmarkEnd w:id="6"/>
     </w:p>
     <w:p>
       <w:pPr>
@@ -2308,14 +2329,14 @@
           <w:lang w:val="en-US"/>
         </w:rPr>
       </w:pPr>
-      <w:bookmarkStart w:id="8" w:name="_Toc338578227"/>
+      <w:bookmarkStart w:id="7" w:name="_Toc338578227"/>
       <w:r>
         <w:rPr>
           <w:lang w:val="en-US"/>
         </w:rPr>
         <w:t>Acknowledgment message</w:t>
       </w:r>
-      <w:bookmarkEnd w:id="8"/>
+      <w:bookmarkEnd w:id="7"/>
     </w:p>
     <w:p>
       <w:pPr>
@@ -2364,25 +2385,7 @@
         <w:rPr>
           <w:lang w:val="en-US"/>
         </w:rPr>
-        <w:t xml:space="preserve">message" is a </w:t>
-      </w:r>
-      <w:r>
-        <w:rPr>
-          <w:lang w:val="en-US"/>
-        </w:rPr>
-        <w:t>r</w:t>
-      </w:r>
-      <w:r>
-        <w:rPr>
-          <w:lang w:val="en-US"/>
-        </w:rPr>
-        <w:t>eliable</w:t>
-      </w:r>
-      <w:r>
-        <w:rPr>
-          <w:lang w:val="en-US"/>
-        </w:rPr>
-        <w:t xml:space="preserve"> message that has the same acknowledgment numbers as the message </w:t>
+        <w:t xml:space="preserve">message" is a message that has the same acknowledgment numbers as the message </w:t>
       </w:r>
       <w:r>
         <w:rPr>
@@ -2434,7 +2437,19 @@
         <w:rPr>
           <w:lang w:val="en-US"/>
         </w:rPr>
-        <w:t xml:space="preserve"> Protocol the acknowledgment numbers start at 0 and increase by 1 for every message.</w:t>
+        <w:t xml:space="preserve"> Protocol the acknowledgment numbers start at 0 and increase by 1 for every</w:t>
+      </w:r>
+      <w:r>
+        <w:rPr>
+          <w:lang w:val="en-US"/>
+        </w:rPr>
+        <w:t xml:space="preserve"> new</w:t>
+      </w:r>
+      <w:r>
+        <w:rPr>
+          <w:lang w:val="en-US"/>
+        </w:rPr>
+        <w:t xml:space="preserve"> message.</w:t>
       </w:r>
     </w:p>
     <w:p>
@@ -2447,7 +2462,19 @@
         <w:rPr>
           <w:lang w:val="en-US"/>
         </w:rPr>
-        <w:t>When a message is sent it is stored in a temporary collection until a</w:t>
+        <w:t>When a message is sent</w:t>
+      </w:r>
+      <w:r>
+        <w:rPr>
+          <w:lang w:val="en-US"/>
+        </w:rPr>
+        <w:t>,</w:t>
+      </w:r>
+      <w:r>
+        <w:rPr>
+          <w:lang w:val="en-US"/>
+        </w:rPr>
+        <w:t xml:space="preserve"> it is stored in a temporary collection until a</w:t>
       </w:r>
       <w:r>
         <w:rPr>
@@ -2644,7 +2671,7 @@
         </w:rPr>
         <w:t xml:space="preserve"> </w:t>
       </w:r>
-      <w:proofErr w:type="gramStart"/>
+      <w:proofErr w:type="spellStart"/>
       <w:r>
         <w:rPr>
           <w:lang w:val="en-US"/>
@@ -2655,20 +2682,20 @@
         <w:rPr>
           <w:lang w:val="en-US"/>
         </w:rPr>
-        <w:t xml:space="preserve">n </w:t>
+        <w:t>n”</w:t>
       </w:r>
       <w:r>
         <w:rPr>
           <w:lang w:val="en-US"/>
         </w:rPr>
-        <w:t>”</w:t>
+        <w:t>ACK</w:t>
       </w:r>
-      <w:proofErr w:type="gramEnd"/>
+      <w:proofErr w:type="spellEnd"/>
       <w:r>
         <w:rPr>
           <w:lang w:val="en-US"/>
         </w:rPr>
-        <w:t xml:space="preserve">ACK </w:t>
+        <w:t xml:space="preserve"> </w:t>
       </w:r>
       <w:r>
         <w:rPr>
@@ -2715,17 +2742,37 @@
     </w:p>
     <w:p>
       <w:pPr>
+        <w:rPr>
+          <w:rFonts w:asciiTheme="majorHAnsi" w:eastAsiaTheme="majorEastAsia" w:hAnsiTheme="majorHAnsi" w:cstheme="majorBidi"/>
+          <w:b/>
+          <w:bCs/>
+          <w:color w:val="0F6FC6" w:themeColor="accent1"/>
+          <w:sz w:val="26"/>
+          <w:szCs w:val="26"/>
+          <w:lang w:val="en-US"/>
+        </w:rPr>
+      </w:pPr>
+      <w:bookmarkStart w:id="8" w:name="_Toc338578228"/>
+      <w:r>
+        <w:rPr>
+          <w:lang w:val="en-US"/>
+        </w:rPr>
+        <w:br w:type="page"/>
+      </w:r>
+    </w:p>
+    <w:p>
+      <w:pPr>
         <w:pStyle w:val="Heading2"/>
         <w:rPr>
           <w:lang w:val="en-US"/>
         </w:rPr>
       </w:pPr>
-      <w:bookmarkStart w:id="9" w:name="_Toc338578228"/>
       <w:proofErr w:type="spellStart"/>
       <w:r>
         <w:rPr>
           <w:lang w:val="en-US"/>
         </w:rPr>
+        <w:lastRenderedPageBreak/>
         <w:t>OrderedReliable</w:t>
       </w:r>
       <w:proofErr w:type="spellEnd"/>
@@ -2741,7 +2788,7 @@
         </w:rPr>
         <w:t>Protocol</w:t>
       </w:r>
-      <w:bookmarkEnd w:id="9"/>
+      <w:bookmarkEnd w:id="8"/>
     </w:p>
     <w:p>
       <w:pPr>
@@ -2767,7 +2814,6 @@
           <w:noProof/>
           <w:lang w:eastAsia="sv-SE"/>
         </w:rPr>
-        <w:lastRenderedPageBreak/>
         <w:drawing>
           <wp:inline distT="0" distB="0" distL="0" distR="0" wp14:anchorId="3CFB6D07" wp14:editId="149273D9">
             <wp:extent cx="5760720" cy="1862693"/>
@@ -2887,7 +2933,15 @@
         <w:rPr>
           <w:lang w:val="en-US"/>
         </w:rPr>
-        <w:t xml:space="preserve">until the missing message(s) arrives. </w:t>
+        <w:t>until the missing message(s) arrive</w:t>
+      </w:r>
+      <w:bookmarkStart w:id="9" w:name="_GoBack"/>
+      <w:bookmarkEnd w:id="9"/>
+      <w:r>
+        <w:rPr>
+          <w:lang w:val="en-US"/>
+        </w:rPr>
+        <w:t xml:space="preserve">. </w:t>
       </w:r>
     </w:p>
     <w:p>
@@ -8297,6 +8351,13 @@
         </dgm:presLayoutVars>
       </dgm:prSet>
       <dgm:spPr/>
+      <dgm:t>
+        <a:bodyPr/>
+        <a:lstStyle/>
+        <a:p>
+          <a:endParaRPr lang="sv-SE"/>
+        </a:p>
+      </dgm:t>
     </dgm:pt>
     <dgm:pt modelId="{9388B44B-000B-4737-86B7-1E5E2D1C84BC}" type="pres">
       <dgm:prSet presAssocID="{FB7134CD-6A79-4293-AD72-EE4A7456DC34}" presName="node" presStyleLbl="node1" presStyleIdx="0" presStyleCnt="11">
@@ -8305,14 +8366,35 @@
         </dgm:presLayoutVars>
       </dgm:prSet>
       <dgm:spPr/>
+      <dgm:t>
+        <a:bodyPr/>
+        <a:lstStyle/>
+        <a:p>
+          <a:endParaRPr lang="sv-SE"/>
+        </a:p>
+      </dgm:t>
     </dgm:pt>
     <dgm:pt modelId="{4EB89CA8-D98E-469B-AF1C-FA7177F9D057}" type="pres">
       <dgm:prSet presAssocID="{8F799D14-22E7-456A-8A48-1E28A7AAAF9F}" presName="sibTrans" presStyleLbl="sibTrans2D1" presStyleIdx="0" presStyleCnt="10"/>
       <dgm:spPr/>
+      <dgm:t>
+        <a:bodyPr/>
+        <a:lstStyle/>
+        <a:p>
+          <a:endParaRPr lang="sv-SE"/>
+        </a:p>
+      </dgm:t>
     </dgm:pt>
     <dgm:pt modelId="{A007F3E1-5F53-427B-BF86-9E0453934B1A}" type="pres">
       <dgm:prSet presAssocID="{8F799D14-22E7-456A-8A48-1E28A7AAAF9F}" presName="connectorText" presStyleLbl="sibTrans2D1" presStyleIdx="0" presStyleCnt="10"/>
       <dgm:spPr/>
+      <dgm:t>
+        <a:bodyPr/>
+        <a:lstStyle/>
+        <a:p>
+          <a:endParaRPr lang="sv-SE"/>
+        </a:p>
+      </dgm:t>
     </dgm:pt>
     <dgm:pt modelId="{9F0140DB-0B79-4910-A510-0D4E99AD18AC}" type="pres">
       <dgm:prSet presAssocID="{B4F5BA37-7320-44C8-BC12-78C3A2EDB6C4}" presName="node" presStyleLbl="node1" presStyleIdx="1" presStyleCnt="11">
@@ -8321,14 +8403,35 @@
         </dgm:presLayoutVars>
       </dgm:prSet>
       <dgm:spPr/>
+      <dgm:t>
+        <a:bodyPr/>
+        <a:lstStyle/>
+        <a:p>
+          <a:endParaRPr lang="sv-SE"/>
+        </a:p>
+      </dgm:t>
     </dgm:pt>
     <dgm:pt modelId="{C0B829D8-5E21-4021-A6CB-7146A855B528}" type="pres">
       <dgm:prSet presAssocID="{E7862430-4AD7-4FD9-855E-CD2B2A778BF3}" presName="sibTrans" presStyleLbl="sibTrans2D1" presStyleIdx="1" presStyleCnt="10"/>
       <dgm:spPr/>
+      <dgm:t>
+        <a:bodyPr/>
+        <a:lstStyle/>
+        <a:p>
+          <a:endParaRPr lang="sv-SE"/>
+        </a:p>
+      </dgm:t>
     </dgm:pt>
     <dgm:pt modelId="{DDD92F97-F69D-48AE-963F-8ADD72963D3C}" type="pres">
       <dgm:prSet presAssocID="{E7862430-4AD7-4FD9-855E-CD2B2A778BF3}" presName="connectorText" presStyleLbl="sibTrans2D1" presStyleIdx="1" presStyleCnt="10"/>
       <dgm:spPr/>
+      <dgm:t>
+        <a:bodyPr/>
+        <a:lstStyle/>
+        <a:p>
+          <a:endParaRPr lang="sv-SE"/>
+        </a:p>
+      </dgm:t>
     </dgm:pt>
     <dgm:pt modelId="{8A3F4825-815C-4C52-B13A-B67868F949F5}" type="pres">
       <dgm:prSet presAssocID="{50587448-F988-4E5C-8823-923CE42E597E}" presName="node" presStyleLbl="node1" presStyleIdx="2" presStyleCnt="11">
@@ -8337,14 +8440,35 @@
         </dgm:presLayoutVars>
       </dgm:prSet>
       <dgm:spPr/>
+      <dgm:t>
+        <a:bodyPr/>
+        <a:lstStyle/>
+        <a:p>
+          <a:endParaRPr lang="sv-SE"/>
+        </a:p>
+      </dgm:t>
     </dgm:pt>
     <dgm:pt modelId="{1EEBD061-CE69-4A68-AF8D-36F243E14BF5}" type="pres">
       <dgm:prSet presAssocID="{B3199B87-BD37-4613-8C3D-3F5D0ECE869E}" presName="sibTrans" presStyleLbl="sibTrans2D1" presStyleIdx="2" presStyleCnt="10"/>
       <dgm:spPr/>
+      <dgm:t>
+        <a:bodyPr/>
+        <a:lstStyle/>
+        <a:p>
+          <a:endParaRPr lang="sv-SE"/>
+        </a:p>
+      </dgm:t>
     </dgm:pt>
     <dgm:pt modelId="{74A4551D-C360-486E-8269-19E29319EC6C}" type="pres">
       <dgm:prSet presAssocID="{B3199B87-BD37-4613-8C3D-3F5D0ECE869E}" presName="connectorText" presStyleLbl="sibTrans2D1" presStyleIdx="2" presStyleCnt="10"/>
       <dgm:spPr/>
+      <dgm:t>
+        <a:bodyPr/>
+        <a:lstStyle/>
+        <a:p>
+          <a:endParaRPr lang="sv-SE"/>
+        </a:p>
+      </dgm:t>
     </dgm:pt>
     <dgm:pt modelId="{B0B8A069-5FF6-493D-B357-9E25771CF497}" type="pres">
       <dgm:prSet presAssocID="{D08DF174-1E66-490E-8B73-52D71C113FE5}" presName="node" presStyleLbl="node1" presStyleIdx="3" presStyleCnt="11">
@@ -8353,14 +8477,35 @@
         </dgm:presLayoutVars>
       </dgm:prSet>
       <dgm:spPr/>
+      <dgm:t>
+        <a:bodyPr/>
+        <a:lstStyle/>
+        <a:p>
+          <a:endParaRPr lang="sv-SE"/>
+        </a:p>
+      </dgm:t>
     </dgm:pt>
     <dgm:pt modelId="{0DBF86C7-F02F-4DD1-87C1-61AF0E204256}" type="pres">
       <dgm:prSet presAssocID="{D17F82DA-66D7-4958-BAA8-A99B0C4E08CA}" presName="sibTrans" presStyleLbl="sibTrans2D1" presStyleIdx="3" presStyleCnt="10"/>
       <dgm:spPr/>
+      <dgm:t>
+        <a:bodyPr/>
+        <a:lstStyle/>
+        <a:p>
+          <a:endParaRPr lang="sv-SE"/>
+        </a:p>
+      </dgm:t>
     </dgm:pt>
     <dgm:pt modelId="{255A1AA7-6AA9-4736-8ADD-D6AD84AF08D1}" type="pres">
       <dgm:prSet presAssocID="{D17F82DA-66D7-4958-BAA8-A99B0C4E08CA}" presName="connectorText" presStyleLbl="sibTrans2D1" presStyleIdx="3" presStyleCnt="10"/>
       <dgm:spPr/>
+      <dgm:t>
+        <a:bodyPr/>
+        <a:lstStyle/>
+        <a:p>
+          <a:endParaRPr lang="sv-SE"/>
+        </a:p>
+      </dgm:t>
     </dgm:pt>
     <dgm:pt modelId="{302083F5-21EC-45FB-A6A4-7DBFECB88D9D}" type="pres">
       <dgm:prSet presAssocID="{93A2C5CF-4D95-4CC7-A432-0DE06F6CF85C}" presName="node" presStyleLbl="node1" presStyleIdx="4" presStyleCnt="11">
@@ -8369,14 +8514,35 @@
         </dgm:presLayoutVars>
       </dgm:prSet>
       <dgm:spPr/>
+      <dgm:t>
+        <a:bodyPr/>
+        <a:lstStyle/>
+        <a:p>
+          <a:endParaRPr lang="sv-SE"/>
+        </a:p>
+      </dgm:t>
     </dgm:pt>
     <dgm:pt modelId="{CAE05985-E621-4FC4-A795-2299F1A640D3}" type="pres">
       <dgm:prSet presAssocID="{26A7AAA8-DD30-42C8-A336-20829F90E589}" presName="sibTrans" presStyleLbl="sibTrans2D1" presStyleIdx="4" presStyleCnt="10"/>
       <dgm:spPr/>
+      <dgm:t>
+        <a:bodyPr/>
+        <a:lstStyle/>
+        <a:p>
+          <a:endParaRPr lang="sv-SE"/>
+        </a:p>
+      </dgm:t>
     </dgm:pt>
     <dgm:pt modelId="{D30D9033-A4BF-4711-B508-66DE850AF64C}" type="pres">
       <dgm:prSet presAssocID="{26A7AAA8-DD30-42C8-A336-20829F90E589}" presName="connectorText" presStyleLbl="sibTrans2D1" presStyleIdx="4" presStyleCnt="10"/>
       <dgm:spPr/>
+      <dgm:t>
+        <a:bodyPr/>
+        <a:lstStyle/>
+        <a:p>
+          <a:endParaRPr lang="sv-SE"/>
+        </a:p>
+      </dgm:t>
     </dgm:pt>
     <dgm:pt modelId="{E3346F6E-0822-4115-8CDE-D9510577DAF3}" type="pres">
       <dgm:prSet presAssocID="{DB4478A5-C94C-4D8F-8960-4470910312D7}" presName="node" presStyleLbl="node1" presStyleIdx="5" presStyleCnt="11">
@@ -8385,14 +8551,35 @@
         </dgm:presLayoutVars>
       </dgm:prSet>
       <dgm:spPr/>
+      <dgm:t>
+        <a:bodyPr/>
+        <a:lstStyle/>
+        <a:p>
+          <a:endParaRPr lang="sv-SE"/>
+        </a:p>
+      </dgm:t>
     </dgm:pt>
     <dgm:pt modelId="{276B0A81-A990-4953-B730-40F415A2AE8F}" type="pres">
       <dgm:prSet presAssocID="{0DA7A60E-A78F-446E-8C91-7DCFAA545EDC}" presName="sibTrans" presStyleLbl="sibTrans2D1" presStyleIdx="5" presStyleCnt="10"/>
       <dgm:spPr/>
+      <dgm:t>
+        <a:bodyPr/>
+        <a:lstStyle/>
+        <a:p>
+          <a:endParaRPr lang="sv-SE"/>
+        </a:p>
+      </dgm:t>
     </dgm:pt>
     <dgm:pt modelId="{A6471C0A-4AEC-4782-9643-AAAC14AE9DF9}" type="pres">
       <dgm:prSet presAssocID="{0DA7A60E-A78F-446E-8C91-7DCFAA545EDC}" presName="connectorText" presStyleLbl="sibTrans2D1" presStyleIdx="5" presStyleCnt="10"/>
       <dgm:spPr/>
+      <dgm:t>
+        <a:bodyPr/>
+        <a:lstStyle/>
+        <a:p>
+          <a:endParaRPr lang="sv-SE"/>
+        </a:p>
+      </dgm:t>
     </dgm:pt>
     <dgm:pt modelId="{3F41270F-5D8A-4AC5-8C4A-22D83199C288}" type="pres">
       <dgm:prSet presAssocID="{E8494C75-3DD9-4DCD-B0F4-DA42CD1545B6}" presName="node" presStyleLbl="node1" presStyleIdx="6" presStyleCnt="11">
@@ -8412,10 +8599,24 @@
     <dgm:pt modelId="{66A7F927-E466-4A02-B5A1-C143CDB8023F}" type="pres">
       <dgm:prSet presAssocID="{B0B26DFE-C359-45C4-AA77-144F254FBD48}" presName="sibTrans" presStyleLbl="sibTrans2D1" presStyleIdx="6" presStyleCnt="10"/>
       <dgm:spPr/>
+      <dgm:t>
+        <a:bodyPr/>
+        <a:lstStyle/>
+        <a:p>
+          <a:endParaRPr lang="sv-SE"/>
+        </a:p>
+      </dgm:t>
     </dgm:pt>
     <dgm:pt modelId="{FBC16864-78C7-40D6-A6A8-872B69F44FFE}" type="pres">
       <dgm:prSet presAssocID="{B0B26DFE-C359-45C4-AA77-144F254FBD48}" presName="connectorText" presStyleLbl="sibTrans2D1" presStyleIdx="6" presStyleCnt="10"/>
       <dgm:spPr/>
+      <dgm:t>
+        <a:bodyPr/>
+        <a:lstStyle/>
+        <a:p>
+          <a:endParaRPr lang="sv-SE"/>
+        </a:p>
+      </dgm:t>
     </dgm:pt>
     <dgm:pt modelId="{4F9D6EFA-3C0B-4AA0-878C-D59F474688C6}" type="pres">
       <dgm:prSet presAssocID="{1AAD3535-05A3-4B5A-9C63-F480DE065185}" presName="node" presStyleLbl="node1" presStyleIdx="7" presStyleCnt="11">
@@ -8435,10 +8636,24 @@
     <dgm:pt modelId="{96DFB7F2-4B80-4E39-9623-544D0F3E69B4}" type="pres">
       <dgm:prSet presAssocID="{7CDB97FA-4B12-4BD3-B974-10B0D71E0800}" presName="sibTrans" presStyleLbl="sibTrans2D1" presStyleIdx="7" presStyleCnt="10"/>
       <dgm:spPr/>
+      <dgm:t>
+        <a:bodyPr/>
+        <a:lstStyle/>
+        <a:p>
+          <a:endParaRPr lang="sv-SE"/>
+        </a:p>
+      </dgm:t>
     </dgm:pt>
     <dgm:pt modelId="{5ADF6621-8A21-4B2A-A98A-04BC4CE61287}" type="pres">
       <dgm:prSet presAssocID="{7CDB97FA-4B12-4BD3-B974-10B0D71E0800}" presName="connectorText" presStyleLbl="sibTrans2D1" presStyleIdx="7" presStyleCnt="10"/>
       <dgm:spPr/>
+      <dgm:t>
+        <a:bodyPr/>
+        <a:lstStyle/>
+        <a:p>
+          <a:endParaRPr lang="sv-SE"/>
+        </a:p>
+      </dgm:t>
     </dgm:pt>
     <dgm:pt modelId="{22FA0D9F-EA01-465E-83EE-A73C7509619F}" type="pres">
       <dgm:prSet presAssocID="{FDAC6529-3676-4843-BD5C-C9C331BF9D31}" presName="node" presStyleLbl="node1" presStyleIdx="8" presStyleCnt="11">
@@ -8458,10 +8673,24 @@
     <dgm:pt modelId="{7A631C1D-245E-4B67-8165-716C7505067C}" type="pres">
       <dgm:prSet presAssocID="{F9D68BF0-966A-4AA2-B475-D8714163A95E}" presName="sibTrans" presStyleLbl="sibTrans2D1" presStyleIdx="8" presStyleCnt="10"/>
       <dgm:spPr/>
+      <dgm:t>
+        <a:bodyPr/>
+        <a:lstStyle/>
+        <a:p>
+          <a:endParaRPr lang="sv-SE"/>
+        </a:p>
+      </dgm:t>
     </dgm:pt>
     <dgm:pt modelId="{07F1B8B1-66A1-4F6D-A4DF-4326AED4044A}" type="pres">
       <dgm:prSet presAssocID="{F9D68BF0-966A-4AA2-B475-D8714163A95E}" presName="connectorText" presStyleLbl="sibTrans2D1" presStyleIdx="8" presStyleCnt="10"/>
       <dgm:spPr/>
+      <dgm:t>
+        <a:bodyPr/>
+        <a:lstStyle/>
+        <a:p>
+          <a:endParaRPr lang="sv-SE"/>
+        </a:p>
+      </dgm:t>
     </dgm:pt>
     <dgm:pt modelId="{BB87D43B-F130-4814-83BC-DC68352015CA}" type="pres">
       <dgm:prSet presAssocID="{13388260-D08C-4213-A17E-F5D2E431E8AE}" presName="node" presStyleLbl="node1" presStyleIdx="9" presStyleCnt="11">
@@ -8481,10 +8710,24 @@
     <dgm:pt modelId="{92688499-6EE4-4EAF-B959-43C1DB02D0DC}" type="pres">
       <dgm:prSet presAssocID="{C70E183B-420E-4C8B-9314-C175A0D39546}" presName="sibTrans" presStyleLbl="sibTrans2D1" presStyleIdx="9" presStyleCnt="10"/>
       <dgm:spPr/>
+      <dgm:t>
+        <a:bodyPr/>
+        <a:lstStyle/>
+        <a:p>
+          <a:endParaRPr lang="sv-SE"/>
+        </a:p>
+      </dgm:t>
     </dgm:pt>
     <dgm:pt modelId="{70077305-74BF-43E0-AEF9-39775EF063F7}" type="pres">
       <dgm:prSet presAssocID="{C70E183B-420E-4C8B-9314-C175A0D39546}" presName="connectorText" presStyleLbl="sibTrans2D1" presStyleIdx="9" presStyleCnt="10"/>
       <dgm:spPr/>
+      <dgm:t>
+        <a:bodyPr/>
+        <a:lstStyle/>
+        <a:p>
+          <a:endParaRPr lang="sv-SE"/>
+        </a:p>
+      </dgm:t>
     </dgm:pt>
     <dgm:pt modelId="{F3499BFF-F91D-4572-B123-F0E598659E8D}" type="pres">
       <dgm:prSet presAssocID="{EA5F79E2-FEBA-406C-8120-4EF162E0C5DF}" presName="node" presStyleLbl="node1" presStyleIdx="10" presStyleCnt="11">
@@ -8503,80 +8746,80 @@
     </dgm:pt>
   </dgm:ptLst>
   <dgm:cxnLst>
+    <dgm:cxn modelId="{29BF1077-C343-43CD-853E-41C7507F32FD}" type="presOf" srcId="{B0B26DFE-C359-45C4-AA77-144F254FBD48}" destId="{FBC16864-78C7-40D6-A6A8-872B69F44FFE}" srcOrd="1" destOrd="0" presId="urn:microsoft.com/office/officeart/2005/8/layout/process2"/>
     <dgm:cxn modelId="{6559B841-DA99-40B0-8A0A-F576D0ACE7B5}" srcId="{242FF713-29B4-433E-AF3E-70C0C08FA514}" destId="{D08DF174-1E66-490E-8B73-52D71C113FE5}" srcOrd="3" destOrd="0" parTransId="{6F16D2FD-018A-40A6-B0FD-332A118CE74C}" sibTransId="{D17F82DA-66D7-4958-BAA8-A99B0C4E08CA}"/>
-    <dgm:cxn modelId="{0C9E3A6E-3995-4C92-A315-B236EEDB8D44}" type="presOf" srcId="{7CDB97FA-4B12-4BD3-B974-10B0D71E0800}" destId="{96DFB7F2-4B80-4E39-9623-544D0F3E69B4}" srcOrd="0" destOrd="0" presId="urn:microsoft.com/office/officeart/2005/8/layout/process2"/>
-    <dgm:cxn modelId="{9334F64D-13CC-4E1B-9AAB-630003713731}" type="presOf" srcId="{93A2C5CF-4D95-4CC7-A432-0DE06F6CF85C}" destId="{302083F5-21EC-45FB-A6A4-7DBFECB88D9D}" srcOrd="0" destOrd="0" presId="urn:microsoft.com/office/officeart/2005/8/layout/process2"/>
-    <dgm:cxn modelId="{E2A7B08D-BE45-41CC-8A15-A8D031ABDEC2}" type="presOf" srcId="{F9D68BF0-966A-4AA2-B475-D8714163A95E}" destId="{7A631C1D-245E-4B67-8165-716C7505067C}" srcOrd="0" destOrd="0" presId="urn:microsoft.com/office/officeart/2005/8/layout/process2"/>
-    <dgm:cxn modelId="{1623B710-F114-4A71-AD64-2E1935557AD7}" type="presOf" srcId="{D17F82DA-66D7-4958-BAA8-A99B0C4E08CA}" destId="{255A1AA7-6AA9-4736-8ADD-D6AD84AF08D1}" srcOrd="1" destOrd="0" presId="urn:microsoft.com/office/officeart/2005/8/layout/process2"/>
-    <dgm:cxn modelId="{627F40C0-E7B0-471A-9359-2A7AD0E83ADC}" type="presOf" srcId="{0DA7A60E-A78F-446E-8C91-7DCFAA545EDC}" destId="{A6471C0A-4AEC-4782-9643-AAAC14AE9DF9}" srcOrd="1" destOrd="0" presId="urn:microsoft.com/office/officeart/2005/8/layout/process2"/>
+    <dgm:cxn modelId="{3CD8ECD0-8B0B-4268-ABF1-198D9DBA66F5}" type="presOf" srcId="{F9D68BF0-966A-4AA2-B475-D8714163A95E}" destId="{7A631C1D-245E-4B67-8165-716C7505067C}" srcOrd="0" destOrd="0" presId="urn:microsoft.com/office/officeart/2005/8/layout/process2"/>
+    <dgm:cxn modelId="{B92EECB2-D21B-4A36-9C75-D9240B4F82A3}" type="presOf" srcId="{B3199B87-BD37-4613-8C3D-3F5D0ECE869E}" destId="{1EEBD061-CE69-4A68-AF8D-36F243E14BF5}" srcOrd="0" destOrd="0" presId="urn:microsoft.com/office/officeart/2005/8/layout/process2"/>
     <dgm:cxn modelId="{23F507F3-298C-41C9-A2FC-FFD58B4CE658}" srcId="{242FF713-29B4-433E-AF3E-70C0C08FA514}" destId="{1AAD3535-05A3-4B5A-9C63-F480DE065185}" srcOrd="7" destOrd="0" parTransId="{DE5D2C6F-AC71-4479-962B-E157272938CB}" sibTransId="{7CDB97FA-4B12-4BD3-B974-10B0D71E0800}"/>
-    <dgm:cxn modelId="{226F3E57-C028-47D8-A8F8-3DB3268E38A5}" type="presOf" srcId="{EA5F79E2-FEBA-406C-8120-4EF162E0C5DF}" destId="{F3499BFF-F91D-4572-B123-F0E598659E8D}" srcOrd="0" destOrd="0" presId="urn:microsoft.com/office/officeart/2005/8/layout/process2"/>
-    <dgm:cxn modelId="{0C92E607-4DF6-4AD0-8554-4DEC9C09E931}" type="presOf" srcId="{F9D68BF0-966A-4AA2-B475-D8714163A95E}" destId="{07F1B8B1-66A1-4F6D-A4DF-4326AED4044A}" srcOrd="1" destOrd="0" presId="urn:microsoft.com/office/officeart/2005/8/layout/process2"/>
-    <dgm:cxn modelId="{DDAD07F9-4106-44B9-828C-E7416799EAD5}" type="presOf" srcId="{B3199B87-BD37-4613-8C3D-3F5D0ECE869E}" destId="{74A4551D-C360-486E-8269-19E29319EC6C}" srcOrd="1" destOrd="0" presId="urn:microsoft.com/office/officeart/2005/8/layout/process2"/>
-    <dgm:cxn modelId="{A6B3D75A-5AB9-405E-A957-646FF2986648}" type="presOf" srcId="{26A7AAA8-DD30-42C8-A336-20829F90E589}" destId="{D30D9033-A4BF-4711-B508-66DE850AF64C}" srcOrd="1" destOrd="0" presId="urn:microsoft.com/office/officeart/2005/8/layout/process2"/>
-    <dgm:cxn modelId="{24D343F6-5E30-4315-8540-F393D153A1EF}" type="presOf" srcId="{D08DF174-1E66-490E-8B73-52D71C113FE5}" destId="{B0B8A069-5FF6-493D-B357-9E25771CF497}" srcOrd="0" destOrd="0" presId="urn:microsoft.com/office/officeart/2005/8/layout/process2"/>
-    <dgm:cxn modelId="{6DBB5B3C-FE28-4604-A478-594D9F25E28B}" type="presOf" srcId="{D17F82DA-66D7-4958-BAA8-A99B0C4E08CA}" destId="{0DBF86C7-F02F-4DD1-87C1-61AF0E204256}" srcOrd="0" destOrd="0" presId="urn:microsoft.com/office/officeart/2005/8/layout/process2"/>
-    <dgm:cxn modelId="{D4F68C71-B151-4EB9-B37A-29F26090AEC4}" type="presOf" srcId="{50587448-F988-4E5C-8823-923CE42E597E}" destId="{8A3F4825-815C-4C52-B13A-B67868F949F5}" srcOrd="0" destOrd="0" presId="urn:microsoft.com/office/officeart/2005/8/layout/process2"/>
-    <dgm:cxn modelId="{6578FA35-9BE5-44BD-8024-9E508C527E47}" type="presOf" srcId="{FDAC6529-3676-4843-BD5C-C9C331BF9D31}" destId="{22FA0D9F-EA01-465E-83EE-A73C7509619F}" srcOrd="0" destOrd="0" presId="urn:microsoft.com/office/officeart/2005/8/layout/process2"/>
-    <dgm:cxn modelId="{F2C235F0-A2F3-49C4-8E90-15E1565AFF48}" type="presOf" srcId="{E8494C75-3DD9-4DCD-B0F4-DA42CD1545B6}" destId="{3F41270F-5D8A-4AC5-8C4A-22D83199C288}" srcOrd="0" destOrd="0" presId="urn:microsoft.com/office/officeart/2005/8/layout/process2"/>
+    <dgm:cxn modelId="{6B691E44-E24A-4715-84DF-A2779D292774}" type="presOf" srcId="{26A7AAA8-DD30-42C8-A336-20829F90E589}" destId="{CAE05985-E621-4FC4-A795-2299F1A640D3}" srcOrd="0" destOrd="0" presId="urn:microsoft.com/office/officeart/2005/8/layout/process2"/>
+    <dgm:cxn modelId="{D51D972A-8E8F-4376-BAB8-E504B9BD9B13}" type="presOf" srcId="{E7862430-4AD7-4FD9-855E-CD2B2A778BF3}" destId="{DDD92F97-F69D-48AE-963F-8ADD72963D3C}" srcOrd="1" destOrd="0" presId="urn:microsoft.com/office/officeart/2005/8/layout/process2"/>
+    <dgm:cxn modelId="{AF6F7968-8122-4450-9B3A-08325F23FD19}" type="presOf" srcId="{C70E183B-420E-4C8B-9314-C175A0D39546}" destId="{70077305-74BF-43E0-AEF9-39775EF063F7}" srcOrd="1" destOrd="0" presId="urn:microsoft.com/office/officeart/2005/8/layout/process2"/>
+    <dgm:cxn modelId="{B91A6F16-EC51-44D2-BB2A-AD49CC2FE740}" type="presOf" srcId="{DB4478A5-C94C-4D8F-8960-4470910312D7}" destId="{E3346F6E-0822-4115-8CDE-D9510577DAF3}" srcOrd="0" destOrd="0" presId="urn:microsoft.com/office/officeart/2005/8/layout/process2"/>
+    <dgm:cxn modelId="{A6C63FD1-738B-487A-98D4-DA3D41F754BA}" type="presOf" srcId="{E8494C75-3DD9-4DCD-B0F4-DA42CD1545B6}" destId="{3F41270F-5D8A-4AC5-8C4A-22D83199C288}" srcOrd="0" destOrd="0" presId="urn:microsoft.com/office/officeart/2005/8/layout/process2"/>
     <dgm:cxn modelId="{07FAB22A-EBB1-4D1A-8EF1-3EFF60451F71}" srcId="{242FF713-29B4-433E-AF3E-70C0C08FA514}" destId="{FDAC6529-3676-4843-BD5C-C9C331BF9D31}" srcOrd="8" destOrd="0" parTransId="{A5C1925B-06DD-4A45-B045-C82CCC303362}" sibTransId="{F9D68BF0-966A-4AA2-B475-D8714163A95E}"/>
-    <dgm:cxn modelId="{3BDDE5E8-11B9-4B16-B30B-BA7FC679D849}" type="presOf" srcId="{C70E183B-420E-4C8B-9314-C175A0D39546}" destId="{70077305-74BF-43E0-AEF9-39775EF063F7}" srcOrd="1" destOrd="0" presId="urn:microsoft.com/office/officeart/2005/8/layout/process2"/>
+    <dgm:cxn modelId="{81A3DD32-C792-4A66-8CA4-F7BF0CEC4B57}" type="presOf" srcId="{D17F82DA-66D7-4958-BAA8-A99B0C4E08CA}" destId="{0DBF86C7-F02F-4DD1-87C1-61AF0E204256}" srcOrd="0" destOrd="0" presId="urn:microsoft.com/office/officeart/2005/8/layout/process2"/>
+    <dgm:cxn modelId="{C311D851-DDB8-4B36-BFA7-132352E40F7B}" type="presOf" srcId="{0DA7A60E-A78F-446E-8C91-7DCFAA545EDC}" destId="{276B0A81-A990-4953-B730-40F415A2AE8F}" srcOrd="0" destOrd="0" presId="urn:microsoft.com/office/officeart/2005/8/layout/process2"/>
+    <dgm:cxn modelId="{2C8272A3-5B17-4D30-8975-39FC21F89087}" type="presOf" srcId="{E7862430-4AD7-4FD9-855E-CD2B2A778BF3}" destId="{C0B829D8-5E21-4021-A6CB-7146A855B528}" srcOrd="0" destOrd="0" presId="urn:microsoft.com/office/officeart/2005/8/layout/process2"/>
     <dgm:cxn modelId="{563AEABB-CE29-4B10-BB7E-E95D92FCBBBA}" srcId="{242FF713-29B4-433E-AF3E-70C0C08FA514}" destId="{13388260-D08C-4213-A17E-F5D2E431E8AE}" srcOrd="9" destOrd="0" parTransId="{57A85CED-7E4C-44D2-9DA7-D85C403CDEDC}" sibTransId="{C70E183B-420E-4C8B-9314-C175A0D39546}"/>
     <dgm:cxn modelId="{6E174F78-34B8-44CD-A220-90219A0332B6}" srcId="{242FF713-29B4-433E-AF3E-70C0C08FA514}" destId="{93A2C5CF-4D95-4CC7-A432-0DE06F6CF85C}" srcOrd="4" destOrd="0" parTransId="{A981151B-DC30-4EC3-AE1F-E8EB29AD6DB1}" sibTransId="{26A7AAA8-DD30-42C8-A336-20829F90E589}"/>
-    <dgm:cxn modelId="{1C157793-F276-42E7-A37B-F56D987400A0}" type="presOf" srcId="{B3199B87-BD37-4613-8C3D-3F5D0ECE869E}" destId="{1EEBD061-CE69-4A68-AF8D-36F243E14BF5}" srcOrd="0" destOrd="0" presId="urn:microsoft.com/office/officeart/2005/8/layout/process2"/>
-    <dgm:cxn modelId="{67AB5E69-F5F2-4CCD-B8CC-37386F71B322}" type="presOf" srcId="{C70E183B-420E-4C8B-9314-C175A0D39546}" destId="{92688499-6EE4-4EAF-B959-43C1DB02D0DC}" srcOrd="0" destOrd="0" presId="urn:microsoft.com/office/officeart/2005/8/layout/process2"/>
-    <dgm:cxn modelId="{5F760BB4-B7A2-4068-89C9-8483972F9283}" type="presOf" srcId="{0DA7A60E-A78F-446E-8C91-7DCFAA545EDC}" destId="{276B0A81-A990-4953-B730-40F415A2AE8F}" srcOrd="0" destOrd="0" presId="urn:microsoft.com/office/officeart/2005/8/layout/process2"/>
+    <dgm:cxn modelId="{C2A94C1A-BCC8-465A-84DF-0EC2496EB061}" type="presOf" srcId="{26A7AAA8-DD30-42C8-A336-20829F90E589}" destId="{D30D9033-A4BF-4711-B508-66DE850AF64C}" srcOrd="1" destOrd="0" presId="urn:microsoft.com/office/officeart/2005/8/layout/process2"/>
     <dgm:cxn modelId="{301CE3F5-1B2D-4F3A-9BFE-9025907BD3B8}" srcId="{242FF713-29B4-433E-AF3E-70C0C08FA514}" destId="{50587448-F988-4E5C-8823-923CE42E597E}" srcOrd="2" destOrd="0" parTransId="{035D1069-4192-4DBE-952A-69AB36B30AE2}" sibTransId="{B3199B87-BD37-4613-8C3D-3F5D0ECE869E}"/>
-    <dgm:cxn modelId="{9C24EB73-5FB5-4A7F-853A-6176F45FF88E}" type="presOf" srcId="{13388260-D08C-4213-A17E-F5D2E431E8AE}" destId="{BB87D43B-F130-4814-83BC-DC68352015CA}" srcOrd="0" destOrd="0" presId="urn:microsoft.com/office/officeart/2005/8/layout/process2"/>
-    <dgm:cxn modelId="{1900C552-3DDC-4FB3-ABBE-FCEAC04B9563}" type="presOf" srcId="{242FF713-29B4-433E-AF3E-70C0C08FA514}" destId="{AB7A6946-BA26-4047-897F-B5D6D6FE7F87}" srcOrd="0" destOrd="0" presId="urn:microsoft.com/office/officeart/2005/8/layout/process2"/>
-    <dgm:cxn modelId="{155C6E62-7255-4EB9-941B-2D4C0873E3CD}" type="presOf" srcId="{E7862430-4AD7-4FD9-855E-CD2B2A778BF3}" destId="{C0B829D8-5E21-4021-A6CB-7146A855B528}" srcOrd="0" destOrd="0" presId="urn:microsoft.com/office/officeart/2005/8/layout/process2"/>
-    <dgm:cxn modelId="{A19AB488-6C84-443E-A0AD-B06048BD7604}" type="presOf" srcId="{7CDB97FA-4B12-4BD3-B974-10B0D71E0800}" destId="{5ADF6621-8A21-4B2A-A98A-04BC4CE61287}" srcOrd="1" destOrd="0" presId="urn:microsoft.com/office/officeart/2005/8/layout/process2"/>
+    <dgm:cxn modelId="{73D9CD62-AC90-4E6A-99DE-696717FA92EF}" type="presOf" srcId="{7CDB97FA-4B12-4BD3-B974-10B0D71E0800}" destId="{5ADF6621-8A21-4B2A-A98A-04BC4CE61287}" srcOrd="1" destOrd="0" presId="urn:microsoft.com/office/officeart/2005/8/layout/process2"/>
+    <dgm:cxn modelId="{95101390-28A9-4BFF-B1F7-BED5C3D3CF3E}" type="presOf" srcId="{50587448-F988-4E5C-8823-923CE42E597E}" destId="{8A3F4825-815C-4C52-B13A-B67868F949F5}" srcOrd="0" destOrd="0" presId="urn:microsoft.com/office/officeart/2005/8/layout/process2"/>
+    <dgm:cxn modelId="{58BDE32F-7D75-4F61-9716-D58FBCABDC95}" type="presOf" srcId="{D17F82DA-66D7-4958-BAA8-A99B0C4E08CA}" destId="{255A1AA7-6AA9-4736-8ADD-D6AD84AF08D1}" srcOrd="1" destOrd="0" presId="urn:microsoft.com/office/officeart/2005/8/layout/process2"/>
+    <dgm:cxn modelId="{153854AE-F7CA-46B0-8EB8-99832FCCF145}" type="presOf" srcId="{FDAC6529-3676-4843-BD5C-C9C331BF9D31}" destId="{22FA0D9F-EA01-465E-83EE-A73C7509619F}" srcOrd="0" destOrd="0" presId="urn:microsoft.com/office/officeart/2005/8/layout/process2"/>
+    <dgm:cxn modelId="{B2E4CCAA-A12D-450A-B111-1342FA90CE54}" type="presOf" srcId="{93A2C5CF-4D95-4CC7-A432-0DE06F6CF85C}" destId="{302083F5-21EC-45FB-A6A4-7DBFECB88D9D}" srcOrd="0" destOrd="0" presId="urn:microsoft.com/office/officeart/2005/8/layout/process2"/>
+    <dgm:cxn modelId="{538C7B02-717C-4F9B-916C-C2FF1CF2E81B}" type="presOf" srcId="{D08DF174-1E66-490E-8B73-52D71C113FE5}" destId="{B0B8A069-5FF6-493D-B357-9E25771CF497}" srcOrd="0" destOrd="0" presId="urn:microsoft.com/office/officeart/2005/8/layout/process2"/>
     <dgm:cxn modelId="{61203071-1121-4C4F-B248-BDAE532A0E76}" srcId="{242FF713-29B4-433E-AF3E-70C0C08FA514}" destId="{DB4478A5-C94C-4D8F-8960-4470910312D7}" srcOrd="5" destOrd="0" parTransId="{A80A2ECB-6FAA-4BD3-916A-4F4F2C6DB9C6}" sibTransId="{0DA7A60E-A78F-446E-8C91-7DCFAA545EDC}"/>
-    <dgm:cxn modelId="{4F60DBC9-ECF7-4834-ABD8-C6116651C7A0}" type="presOf" srcId="{E7862430-4AD7-4FD9-855E-CD2B2A778BF3}" destId="{DDD92F97-F69D-48AE-963F-8ADD72963D3C}" srcOrd="1" destOrd="0" presId="urn:microsoft.com/office/officeart/2005/8/layout/process2"/>
-    <dgm:cxn modelId="{2DF6A285-BEF2-469B-B4BF-29A065026474}" type="presOf" srcId="{DB4478A5-C94C-4D8F-8960-4470910312D7}" destId="{E3346F6E-0822-4115-8CDE-D9510577DAF3}" srcOrd="0" destOrd="0" presId="urn:microsoft.com/office/officeart/2005/8/layout/process2"/>
+    <dgm:cxn modelId="{F5FC4AEF-5D96-43D5-B7EF-026C0B1B0786}" type="presOf" srcId="{F9D68BF0-966A-4AA2-B475-D8714163A95E}" destId="{07F1B8B1-66A1-4F6D-A4DF-4326AED4044A}" srcOrd="1" destOrd="0" presId="urn:microsoft.com/office/officeart/2005/8/layout/process2"/>
+    <dgm:cxn modelId="{95244F87-F4E7-434B-8991-E1DE6B5AB509}" type="presOf" srcId="{7CDB97FA-4B12-4BD3-B974-10B0D71E0800}" destId="{96DFB7F2-4B80-4E39-9623-544D0F3E69B4}" srcOrd="0" destOrd="0" presId="urn:microsoft.com/office/officeart/2005/8/layout/process2"/>
+    <dgm:cxn modelId="{2E59F69F-2E5A-45BC-884B-57D429D94E8E}" type="presOf" srcId="{8F799D14-22E7-456A-8A48-1E28A7AAAF9F}" destId="{A007F3E1-5F53-427B-BF86-9E0453934B1A}" srcOrd="1" destOrd="0" presId="urn:microsoft.com/office/officeart/2005/8/layout/process2"/>
+    <dgm:cxn modelId="{B62C43C8-814E-46C9-A225-27D50E6A2C79}" type="presOf" srcId="{EA5F79E2-FEBA-406C-8120-4EF162E0C5DF}" destId="{F3499BFF-F91D-4572-B123-F0E598659E8D}" srcOrd="0" destOrd="0" presId="urn:microsoft.com/office/officeart/2005/8/layout/process2"/>
     <dgm:cxn modelId="{1F51646F-C5E6-47F1-9CB8-197203F603E4}" srcId="{242FF713-29B4-433E-AF3E-70C0C08FA514}" destId="{EA5F79E2-FEBA-406C-8120-4EF162E0C5DF}" srcOrd="10" destOrd="0" parTransId="{1FFC4D40-88CB-4A5E-A12C-038E30D39E6B}" sibTransId="{F300A8CA-55E7-4960-AE68-13949B7F91CD}"/>
-    <dgm:cxn modelId="{5A97AF88-5B8C-4E2A-947D-39F19629A4A6}" type="presOf" srcId="{1AAD3535-05A3-4B5A-9C63-F480DE065185}" destId="{4F9D6EFA-3C0B-4AA0-878C-D59F474688C6}" srcOrd="0" destOrd="0" presId="urn:microsoft.com/office/officeart/2005/8/layout/process2"/>
-    <dgm:cxn modelId="{B2950006-AED2-497C-8CE9-242BE865E9DE}" type="presOf" srcId="{B0B26DFE-C359-45C4-AA77-144F254FBD48}" destId="{66A7F927-E466-4A02-B5A1-C143CDB8023F}" srcOrd="0" destOrd="0" presId="urn:microsoft.com/office/officeart/2005/8/layout/process2"/>
+    <dgm:cxn modelId="{4580533B-0489-4D46-8CBC-DB6AE1D07DE4}" type="presOf" srcId="{242FF713-29B4-433E-AF3E-70C0C08FA514}" destId="{AB7A6946-BA26-4047-897F-B5D6D6FE7F87}" srcOrd="0" destOrd="0" presId="urn:microsoft.com/office/officeart/2005/8/layout/process2"/>
     <dgm:cxn modelId="{720680EA-C28E-41B1-8FEB-D3E05657F481}" srcId="{242FF713-29B4-433E-AF3E-70C0C08FA514}" destId="{B4F5BA37-7320-44C8-BC12-78C3A2EDB6C4}" srcOrd="1" destOrd="0" parTransId="{53439531-5934-4CCD-BC72-C00F6D1FCB4C}" sibTransId="{E7862430-4AD7-4FD9-855E-CD2B2A778BF3}"/>
+    <dgm:cxn modelId="{02B89879-A6B4-49E4-B1BC-06CB8759B7CF}" type="presOf" srcId="{1AAD3535-05A3-4B5A-9C63-F480DE065185}" destId="{4F9D6EFA-3C0B-4AA0-878C-D59F474688C6}" srcOrd="0" destOrd="0" presId="urn:microsoft.com/office/officeart/2005/8/layout/process2"/>
     <dgm:cxn modelId="{CF178743-30BD-4DA7-98A5-2C008D054FF9}" srcId="{242FF713-29B4-433E-AF3E-70C0C08FA514}" destId="{E8494C75-3DD9-4DCD-B0F4-DA42CD1545B6}" srcOrd="6" destOrd="0" parTransId="{DD582855-2A59-4438-B303-0EA4444D5A99}" sibTransId="{B0B26DFE-C359-45C4-AA77-144F254FBD48}"/>
-    <dgm:cxn modelId="{A6F48767-D741-462A-937C-F2DB4B0CC35B}" type="presOf" srcId="{8F799D14-22E7-456A-8A48-1E28A7AAAF9F}" destId="{4EB89CA8-D98E-469B-AF1C-FA7177F9D057}" srcOrd="0" destOrd="0" presId="urn:microsoft.com/office/officeart/2005/8/layout/process2"/>
-    <dgm:cxn modelId="{8B226F16-2A1B-47E6-B5C9-F8C9FC11DCB8}" type="presOf" srcId="{8F799D14-22E7-456A-8A48-1E28A7AAAF9F}" destId="{A007F3E1-5F53-427B-BF86-9E0453934B1A}" srcOrd="1" destOrd="0" presId="urn:microsoft.com/office/officeart/2005/8/layout/process2"/>
-    <dgm:cxn modelId="{AC5C87DD-EE18-4538-BA35-792031A6DA9D}" type="presOf" srcId="{B4F5BA37-7320-44C8-BC12-78C3A2EDB6C4}" destId="{9F0140DB-0B79-4910-A510-0D4E99AD18AC}" srcOrd="0" destOrd="0" presId="urn:microsoft.com/office/officeart/2005/8/layout/process2"/>
-    <dgm:cxn modelId="{111A7B1B-41E8-4F37-A4A1-595DCD654516}" type="presOf" srcId="{FB7134CD-6A79-4293-AD72-EE4A7456DC34}" destId="{9388B44B-000B-4737-86B7-1E5E2D1C84BC}" srcOrd="0" destOrd="0" presId="urn:microsoft.com/office/officeart/2005/8/layout/process2"/>
-    <dgm:cxn modelId="{94A897DE-EA10-4A5E-8C96-3CFE2E1D55A6}" type="presOf" srcId="{B0B26DFE-C359-45C4-AA77-144F254FBD48}" destId="{FBC16864-78C7-40D6-A6A8-872B69F44FFE}" srcOrd="1" destOrd="0" presId="urn:microsoft.com/office/officeart/2005/8/layout/process2"/>
-    <dgm:cxn modelId="{55D52103-0AF8-4BA2-B007-5F41EFEBC7AB}" type="presOf" srcId="{26A7AAA8-DD30-42C8-A336-20829F90E589}" destId="{CAE05985-E621-4FC4-A795-2299F1A640D3}" srcOrd="0" destOrd="0" presId="urn:microsoft.com/office/officeart/2005/8/layout/process2"/>
+    <dgm:cxn modelId="{6098DDA5-BFB5-476D-8A2E-9705932E184D}" type="presOf" srcId="{FB7134CD-6A79-4293-AD72-EE4A7456DC34}" destId="{9388B44B-000B-4737-86B7-1E5E2D1C84BC}" srcOrd="0" destOrd="0" presId="urn:microsoft.com/office/officeart/2005/8/layout/process2"/>
+    <dgm:cxn modelId="{93565683-8086-43EF-8E73-C6EEBADC4FE7}" type="presOf" srcId="{B0B26DFE-C359-45C4-AA77-144F254FBD48}" destId="{66A7F927-E466-4A02-B5A1-C143CDB8023F}" srcOrd="0" destOrd="0" presId="urn:microsoft.com/office/officeart/2005/8/layout/process2"/>
+    <dgm:cxn modelId="{FEEDA03B-CA66-42F8-83F2-877DEE5DBBC8}" type="presOf" srcId="{C70E183B-420E-4C8B-9314-C175A0D39546}" destId="{92688499-6EE4-4EAF-B959-43C1DB02D0DC}" srcOrd="0" destOrd="0" presId="urn:microsoft.com/office/officeart/2005/8/layout/process2"/>
+    <dgm:cxn modelId="{2222B89B-09E3-421F-BD51-FC278946FB09}" type="presOf" srcId="{0DA7A60E-A78F-446E-8C91-7DCFAA545EDC}" destId="{A6471C0A-4AEC-4782-9643-AAAC14AE9DF9}" srcOrd="1" destOrd="0" presId="urn:microsoft.com/office/officeart/2005/8/layout/process2"/>
+    <dgm:cxn modelId="{949ABD99-EC78-4A65-9F68-B6C76FFA0AF5}" type="presOf" srcId="{B3199B87-BD37-4613-8C3D-3F5D0ECE869E}" destId="{74A4551D-C360-486E-8269-19E29319EC6C}" srcOrd="1" destOrd="0" presId="urn:microsoft.com/office/officeart/2005/8/layout/process2"/>
+    <dgm:cxn modelId="{40422D92-0CC5-4C7D-AB8A-693E5B3B0998}" type="presOf" srcId="{13388260-D08C-4213-A17E-F5D2E431E8AE}" destId="{BB87D43B-F130-4814-83BC-DC68352015CA}" srcOrd="0" destOrd="0" presId="urn:microsoft.com/office/officeart/2005/8/layout/process2"/>
+    <dgm:cxn modelId="{BB16B5FF-215F-445C-A17F-CABC4560A234}" type="presOf" srcId="{B4F5BA37-7320-44C8-BC12-78C3A2EDB6C4}" destId="{9F0140DB-0B79-4910-A510-0D4E99AD18AC}" srcOrd="0" destOrd="0" presId="urn:microsoft.com/office/officeart/2005/8/layout/process2"/>
+    <dgm:cxn modelId="{462F0DAB-3710-4D15-9AFC-5C4B2D7FE88F}" type="presOf" srcId="{8F799D14-22E7-456A-8A48-1E28A7AAAF9F}" destId="{4EB89CA8-D98E-469B-AF1C-FA7177F9D057}" srcOrd="0" destOrd="0" presId="urn:microsoft.com/office/officeart/2005/8/layout/process2"/>
     <dgm:cxn modelId="{854EA7BB-C21C-4B63-B74C-983587FCB0F0}" srcId="{242FF713-29B4-433E-AF3E-70C0C08FA514}" destId="{FB7134CD-6A79-4293-AD72-EE4A7456DC34}" srcOrd="0" destOrd="0" parTransId="{3DF5D7D2-941C-410D-B1ED-E723A0684D07}" sibTransId="{8F799D14-22E7-456A-8A48-1E28A7AAAF9F}"/>
-    <dgm:cxn modelId="{80FD7567-90DC-4ACF-A827-AA085EC5A7E4}" type="presParOf" srcId="{AB7A6946-BA26-4047-897F-B5D6D6FE7F87}" destId="{9388B44B-000B-4737-86B7-1E5E2D1C84BC}" srcOrd="0" destOrd="0" presId="urn:microsoft.com/office/officeart/2005/8/layout/process2"/>
-    <dgm:cxn modelId="{B655B620-E1DF-48B7-8172-2C717A91177D}" type="presParOf" srcId="{AB7A6946-BA26-4047-897F-B5D6D6FE7F87}" destId="{4EB89CA8-D98E-469B-AF1C-FA7177F9D057}" srcOrd="1" destOrd="0" presId="urn:microsoft.com/office/officeart/2005/8/layout/process2"/>
-    <dgm:cxn modelId="{1C89B5E6-A9B7-4B92-BEF0-3FD048A5FCE1}" type="presParOf" srcId="{4EB89CA8-D98E-469B-AF1C-FA7177F9D057}" destId="{A007F3E1-5F53-427B-BF86-9E0453934B1A}" srcOrd="0" destOrd="0" presId="urn:microsoft.com/office/officeart/2005/8/layout/process2"/>
-    <dgm:cxn modelId="{59D91180-9FD9-45EA-894C-CA24FC280B34}" type="presParOf" srcId="{AB7A6946-BA26-4047-897F-B5D6D6FE7F87}" destId="{9F0140DB-0B79-4910-A510-0D4E99AD18AC}" srcOrd="2" destOrd="0" presId="urn:microsoft.com/office/officeart/2005/8/layout/process2"/>
-    <dgm:cxn modelId="{4FCCC3F1-A67D-4CE8-9643-165261B42888}" type="presParOf" srcId="{AB7A6946-BA26-4047-897F-B5D6D6FE7F87}" destId="{C0B829D8-5E21-4021-A6CB-7146A855B528}" srcOrd="3" destOrd="0" presId="urn:microsoft.com/office/officeart/2005/8/layout/process2"/>
-    <dgm:cxn modelId="{F0F284F5-0548-4079-A23E-B3D633571A29}" type="presParOf" srcId="{C0B829D8-5E21-4021-A6CB-7146A855B528}" destId="{DDD92F97-F69D-48AE-963F-8ADD72963D3C}" srcOrd="0" destOrd="0" presId="urn:microsoft.com/office/officeart/2005/8/layout/process2"/>
-    <dgm:cxn modelId="{B3D7D4E9-E59D-4A9E-BD47-2386252CF5BA}" type="presParOf" srcId="{AB7A6946-BA26-4047-897F-B5D6D6FE7F87}" destId="{8A3F4825-815C-4C52-B13A-B67868F949F5}" srcOrd="4" destOrd="0" presId="urn:microsoft.com/office/officeart/2005/8/layout/process2"/>
-    <dgm:cxn modelId="{B28A4145-27A2-4D1C-9952-16DAB60F21B4}" type="presParOf" srcId="{AB7A6946-BA26-4047-897F-B5D6D6FE7F87}" destId="{1EEBD061-CE69-4A68-AF8D-36F243E14BF5}" srcOrd="5" destOrd="0" presId="urn:microsoft.com/office/officeart/2005/8/layout/process2"/>
-    <dgm:cxn modelId="{686CA74B-34F9-42CF-9FA4-631561CDBF45}" type="presParOf" srcId="{1EEBD061-CE69-4A68-AF8D-36F243E14BF5}" destId="{74A4551D-C360-486E-8269-19E29319EC6C}" srcOrd="0" destOrd="0" presId="urn:microsoft.com/office/officeart/2005/8/layout/process2"/>
-    <dgm:cxn modelId="{87197E9F-883F-4AA7-BA11-07D75E1DC878}" type="presParOf" srcId="{AB7A6946-BA26-4047-897F-B5D6D6FE7F87}" destId="{B0B8A069-5FF6-493D-B357-9E25771CF497}" srcOrd="6" destOrd="0" presId="urn:microsoft.com/office/officeart/2005/8/layout/process2"/>
-    <dgm:cxn modelId="{2DA57B97-594A-4438-A7E3-51E978031AB6}" type="presParOf" srcId="{AB7A6946-BA26-4047-897F-B5D6D6FE7F87}" destId="{0DBF86C7-F02F-4DD1-87C1-61AF0E204256}" srcOrd="7" destOrd="0" presId="urn:microsoft.com/office/officeart/2005/8/layout/process2"/>
-    <dgm:cxn modelId="{D78BD881-92B6-4376-9B63-5C260D050479}" type="presParOf" srcId="{0DBF86C7-F02F-4DD1-87C1-61AF0E204256}" destId="{255A1AA7-6AA9-4736-8ADD-D6AD84AF08D1}" srcOrd="0" destOrd="0" presId="urn:microsoft.com/office/officeart/2005/8/layout/process2"/>
-    <dgm:cxn modelId="{07520202-6006-4F99-9DC6-9C561017A347}" type="presParOf" srcId="{AB7A6946-BA26-4047-897F-B5D6D6FE7F87}" destId="{302083F5-21EC-45FB-A6A4-7DBFECB88D9D}" srcOrd="8" destOrd="0" presId="urn:microsoft.com/office/officeart/2005/8/layout/process2"/>
-    <dgm:cxn modelId="{855CE724-4148-408E-A44E-D3F97B184D98}" type="presParOf" srcId="{AB7A6946-BA26-4047-897F-B5D6D6FE7F87}" destId="{CAE05985-E621-4FC4-A795-2299F1A640D3}" srcOrd="9" destOrd="0" presId="urn:microsoft.com/office/officeart/2005/8/layout/process2"/>
-    <dgm:cxn modelId="{8BB96461-9C44-4FFF-9817-4A9EB34D13CA}" type="presParOf" srcId="{CAE05985-E621-4FC4-A795-2299F1A640D3}" destId="{D30D9033-A4BF-4711-B508-66DE850AF64C}" srcOrd="0" destOrd="0" presId="urn:microsoft.com/office/officeart/2005/8/layout/process2"/>
-    <dgm:cxn modelId="{A4DCC1B8-5A89-4113-8FDF-E70E3AF17989}" type="presParOf" srcId="{AB7A6946-BA26-4047-897F-B5D6D6FE7F87}" destId="{E3346F6E-0822-4115-8CDE-D9510577DAF3}" srcOrd="10" destOrd="0" presId="urn:microsoft.com/office/officeart/2005/8/layout/process2"/>
-    <dgm:cxn modelId="{746776BF-8F40-4A12-8443-C49CD4252DDD}" type="presParOf" srcId="{AB7A6946-BA26-4047-897F-B5D6D6FE7F87}" destId="{276B0A81-A990-4953-B730-40F415A2AE8F}" srcOrd="11" destOrd="0" presId="urn:microsoft.com/office/officeart/2005/8/layout/process2"/>
-    <dgm:cxn modelId="{DE5D406C-0755-43E8-AD5A-7C33F7F7CB74}" type="presParOf" srcId="{276B0A81-A990-4953-B730-40F415A2AE8F}" destId="{A6471C0A-4AEC-4782-9643-AAAC14AE9DF9}" srcOrd="0" destOrd="0" presId="urn:microsoft.com/office/officeart/2005/8/layout/process2"/>
-    <dgm:cxn modelId="{3B9191C8-0FC4-41AC-9DE0-7CF4976AC36A}" type="presParOf" srcId="{AB7A6946-BA26-4047-897F-B5D6D6FE7F87}" destId="{3F41270F-5D8A-4AC5-8C4A-22D83199C288}" srcOrd="12" destOrd="0" presId="urn:microsoft.com/office/officeart/2005/8/layout/process2"/>
-    <dgm:cxn modelId="{6DCEA8E4-6AE3-4729-9334-DF2F10A82DD0}" type="presParOf" srcId="{AB7A6946-BA26-4047-897F-B5D6D6FE7F87}" destId="{66A7F927-E466-4A02-B5A1-C143CDB8023F}" srcOrd="13" destOrd="0" presId="urn:microsoft.com/office/officeart/2005/8/layout/process2"/>
-    <dgm:cxn modelId="{910973A1-D77F-4ACE-9B4A-A022B8BA6415}" type="presParOf" srcId="{66A7F927-E466-4A02-B5A1-C143CDB8023F}" destId="{FBC16864-78C7-40D6-A6A8-872B69F44FFE}" srcOrd="0" destOrd="0" presId="urn:microsoft.com/office/officeart/2005/8/layout/process2"/>
-    <dgm:cxn modelId="{C1FA034E-639E-4915-8154-C595992DA49F}" type="presParOf" srcId="{AB7A6946-BA26-4047-897F-B5D6D6FE7F87}" destId="{4F9D6EFA-3C0B-4AA0-878C-D59F474688C6}" srcOrd="14" destOrd="0" presId="urn:microsoft.com/office/officeart/2005/8/layout/process2"/>
-    <dgm:cxn modelId="{0900879C-F8DD-4689-B2DB-07C09F8B0FD8}" type="presParOf" srcId="{AB7A6946-BA26-4047-897F-B5D6D6FE7F87}" destId="{96DFB7F2-4B80-4E39-9623-544D0F3E69B4}" srcOrd="15" destOrd="0" presId="urn:microsoft.com/office/officeart/2005/8/layout/process2"/>
-    <dgm:cxn modelId="{844C0FC4-9381-4A3C-8EC8-3F575F520E19}" type="presParOf" srcId="{96DFB7F2-4B80-4E39-9623-544D0F3E69B4}" destId="{5ADF6621-8A21-4B2A-A98A-04BC4CE61287}" srcOrd="0" destOrd="0" presId="urn:microsoft.com/office/officeart/2005/8/layout/process2"/>
-    <dgm:cxn modelId="{2C2B3C1D-AE38-4CE9-9D1C-72040E83E1AA}" type="presParOf" srcId="{AB7A6946-BA26-4047-897F-B5D6D6FE7F87}" destId="{22FA0D9F-EA01-465E-83EE-A73C7509619F}" srcOrd="16" destOrd="0" presId="urn:microsoft.com/office/officeart/2005/8/layout/process2"/>
-    <dgm:cxn modelId="{9518A4E0-556D-4567-A70F-C66F21EFE5DF}" type="presParOf" srcId="{AB7A6946-BA26-4047-897F-B5D6D6FE7F87}" destId="{7A631C1D-245E-4B67-8165-716C7505067C}" srcOrd="17" destOrd="0" presId="urn:microsoft.com/office/officeart/2005/8/layout/process2"/>
-    <dgm:cxn modelId="{920D715B-45FB-4B1E-A8B8-16BA451CED38}" type="presParOf" srcId="{7A631C1D-245E-4B67-8165-716C7505067C}" destId="{07F1B8B1-66A1-4F6D-A4DF-4326AED4044A}" srcOrd="0" destOrd="0" presId="urn:microsoft.com/office/officeart/2005/8/layout/process2"/>
-    <dgm:cxn modelId="{46B90737-A6C9-400D-A41B-995F00BAD830}" type="presParOf" srcId="{AB7A6946-BA26-4047-897F-B5D6D6FE7F87}" destId="{BB87D43B-F130-4814-83BC-DC68352015CA}" srcOrd="18" destOrd="0" presId="urn:microsoft.com/office/officeart/2005/8/layout/process2"/>
-    <dgm:cxn modelId="{B8ED8FC9-A81C-4F6D-8C26-BC3340D4B1BC}" type="presParOf" srcId="{AB7A6946-BA26-4047-897F-B5D6D6FE7F87}" destId="{92688499-6EE4-4EAF-B959-43C1DB02D0DC}" srcOrd="19" destOrd="0" presId="urn:microsoft.com/office/officeart/2005/8/layout/process2"/>
-    <dgm:cxn modelId="{0B93CDED-0D8A-44A2-9699-504E3ADF8864}" type="presParOf" srcId="{92688499-6EE4-4EAF-B959-43C1DB02D0DC}" destId="{70077305-74BF-43E0-AEF9-39775EF063F7}" srcOrd="0" destOrd="0" presId="urn:microsoft.com/office/officeart/2005/8/layout/process2"/>
-    <dgm:cxn modelId="{6748F5B7-7EA4-4247-84CB-9422C99A6A94}" type="presParOf" srcId="{AB7A6946-BA26-4047-897F-B5D6D6FE7F87}" destId="{F3499BFF-F91D-4572-B123-F0E598659E8D}" srcOrd="20" destOrd="0" presId="urn:microsoft.com/office/officeart/2005/8/layout/process2"/>
+    <dgm:cxn modelId="{FF6D358C-6475-4F1C-94A1-9033165A2C6B}" type="presParOf" srcId="{AB7A6946-BA26-4047-897F-B5D6D6FE7F87}" destId="{9388B44B-000B-4737-86B7-1E5E2D1C84BC}" srcOrd="0" destOrd="0" presId="urn:microsoft.com/office/officeart/2005/8/layout/process2"/>
+    <dgm:cxn modelId="{CC6B7D66-91D0-4716-B023-B8B55373067C}" type="presParOf" srcId="{AB7A6946-BA26-4047-897F-B5D6D6FE7F87}" destId="{4EB89CA8-D98E-469B-AF1C-FA7177F9D057}" srcOrd="1" destOrd="0" presId="urn:microsoft.com/office/officeart/2005/8/layout/process2"/>
+    <dgm:cxn modelId="{762965AA-9ED9-44E9-8333-94209B6B4549}" type="presParOf" srcId="{4EB89CA8-D98E-469B-AF1C-FA7177F9D057}" destId="{A007F3E1-5F53-427B-BF86-9E0453934B1A}" srcOrd="0" destOrd="0" presId="urn:microsoft.com/office/officeart/2005/8/layout/process2"/>
+    <dgm:cxn modelId="{F8D06622-82FE-429E-B58E-8F267C45A645}" type="presParOf" srcId="{AB7A6946-BA26-4047-897F-B5D6D6FE7F87}" destId="{9F0140DB-0B79-4910-A510-0D4E99AD18AC}" srcOrd="2" destOrd="0" presId="urn:microsoft.com/office/officeart/2005/8/layout/process2"/>
+    <dgm:cxn modelId="{66AF9729-FD8C-4A8B-B54E-62AF0CF5B1D2}" type="presParOf" srcId="{AB7A6946-BA26-4047-897F-B5D6D6FE7F87}" destId="{C0B829D8-5E21-4021-A6CB-7146A855B528}" srcOrd="3" destOrd="0" presId="urn:microsoft.com/office/officeart/2005/8/layout/process2"/>
+    <dgm:cxn modelId="{E498974F-300B-497E-A7B8-649B5CA6FC89}" type="presParOf" srcId="{C0B829D8-5E21-4021-A6CB-7146A855B528}" destId="{DDD92F97-F69D-48AE-963F-8ADD72963D3C}" srcOrd="0" destOrd="0" presId="urn:microsoft.com/office/officeart/2005/8/layout/process2"/>
+    <dgm:cxn modelId="{CFAEE009-9929-4EE2-A752-8014156CC82D}" type="presParOf" srcId="{AB7A6946-BA26-4047-897F-B5D6D6FE7F87}" destId="{8A3F4825-815C-4C52-B13A-B67868F949F5}" srcOrd="4" destOrd="0" presId="urn:microsoft.com/office/officeart/2005/8/layout/process2"/>
+    <dgm:cxn modelId="{ADCAEF4E-E779-4FAC-927B-E00B26E4C7DB}" type="presParOf" srcId="{AB7A6946-BA26-4047-897F-B5D6D6FE7F87}" destId="{1EEBD061-CE69-4A68-AF8D-36F243E14BF5}" srcOrd="5" destOrd="0" presId="urn:microsoft.com/office/officeart/2005/8/layout/process2"/>
+    <dgm:cxn modelId="{3144CE48-66F9-4E13-9E4D-38794E9F54A7}" type="presParOf" srcId="{1EEBD061-CE69-4A68-AF8D-36F243E14BF5}" destId="{74A4551D-C360-486E-8269-19E29319EC6C}" srcOrd="0" destOrd="0" presId="urn:microsoft.com/office/officeart/2005/8/layout/process2"/>
+    <dgm:cxn modelId="{3877D8C1-57FF-4A37-A0AD-3C4575585660}" type="presParOf" srcId="{AB7A6946-BA26-4047-897F-B5D6D6FE7F87}" destId="{B0B8A069-5FF6-493D-B357-9E25771CF497}" srcOrd="6" destOrd="0" presId="urn:microsoft.com/office/officeart/2005/8/layout/process2"/>
+    <dgm:cxn modelId="{B6BFABCD-8632-4A43-B7F5-F661DEADB53B}" type="presParOf" srcId="{AB7A6946-BA26-4047-897F-B5D6D6FE7F87}" destId="{0DBF86C7-F02F-4DD1-87C1-61AF0E204256}" srcOrd="7" destOrd="0" presId="urn:microsoft.com/office/officeart/2005/8/layout/process2"/>
+    <dgm:cxn modelId="{946A4E16-313E-449B-98FE-F992E585D919}" type="presParOf" srcId="{0DBF86C7-F02F-4DD1-87C1-61AF0E204256}" destId="{255A1AA7-6AA9-4736-8ADD-D6AD84AF08D1}" srcOrd="0" destOrd="0" presId="urn:microsoft.com/office/officeart/2005/8/layout/process2"/>
+    <dgm:cxn modelId="{FF7351D5-B00F-4024-861A-41772693BC31}" type="presParOf" srcId="{AB7A6946-BA26-4047-897F-B5D6D6FE7F87}" destId="{302083F5-21EC-45FB-A6A4-7DBFECB88D9D}" srcOrd="8" destOrd="0" presId="urn:microsoft.com/office/officeart/2005/8/layout/process2"/>
+    <dgm:cxn modelId="{4371D863-DF8E-4C90-BD7B-8EECD51185BA}" type="presParOf" srcId="{AB7A6946-BA26-4047-897F-B5D6D6FE7F87}" destId="{CAE05985-E621-4FC4-A795-2299F1A640D3}" srcOrd="9" destOrd="0" presId="urn:microsoft.com/office/officeart/2005/8/layout/process2"/>
+    <dgm:cxn modelId="{5AE6A099-02EF-47B2-8122-1C886A881FDA}" type="presParOf" srcId="{CAE05985-E621-4FC4-A795-2299F1A640D3}" destId="{D30D9033-A4BF-4711-B508-66DE850AF64C}" srcOrd="0" destOrd="0" presId="urn:microsoft.com/office/officeart/2005/8/layout/process2"/>
+    <dgm:cxn modelId="{CB5E22F8-48C9-4AEF-8AB2-0909AA8994B2}" type="presParOf" srcId="{AB7A6946-BA26-4047-897F-B5D6D6FE7F87}" destId="{E3346F6E-0822-4115-8CDE-D9510577DAF3}" srcOrd="10" destOrd="0" presId="urn:microsoft.com/office/officeart/2005/8/layout/process2"/>
+    <dgm:cxn modelId="{7E0DEA77-0E88-49D0-A9D4-239F971E90F3}" type="presParOf" srcId="{AB7A6946-BA26-4047-897F-B5D6D6FE7F87}" destId="{276B0A81-A990-4953-B730-40F415A2AE8F}" srcOrd="11" destOrd="0" presId="urn:microsoft.com/office/officeart/2005/8/layout/process2"/>
+    <dgm:cxn modelId="{E2C419D0-E3E2-4042-A92E-15D318908EC4}" type="presParOf" srcId="{276B0A81-A990-4953-B730-40F415A2AE8F}" destId="{A6471C0A-4AEC-4782-9643-AAAC14AE9DF9}" srcOrd="0" destOrd="0" presId="urn:microsoft.com/office/officeart/2005/8/layout/process2"/>
+    <dgm:cxn modelId="{4C496C11-D288-4741-BADC-8B304ABB00F9}" type="presParOf" srcId="{AB7A6946-BA26-4047-897F-B5D6D6FE7F87}" destId="{3F41270F-5D8A-4AC5-8C4A-22D83199C288}" srcOrd="12" destOrd="0" presId="urn:microsoft.com/office/officeart/2005/8/layout/process2"/>
+    <dgm:cxn modelId="{158FE6D2-12A5-40F0-BF26-DEA34893304C}" type="presParOf" srcId="{AB7A6946-BA26-4047-897F-B5D6D6FE7F87}" destId="{66A7F927-E466-4A02-B5A1-C143CDB8023F}" srcOrd="13" destOrd="0" presId="urn:microsoft.com/office/officeart/2005/8/layout/process2"/>
+    <dgm:cxn modelId="{10D70FDE-12A1-486C-9263-A7530D174621}" type="presParOf" srcId="{66A7F927-E466-4A02-B5A1-C143CDB8023F}" destId="{FBC16864-78C7-40D6-A6A8-872B69F44FFE}" srcOrd="0" destOrd="0" presId="urn:microsoft.com/office/officeart/2005/8/layout/process2"/>
+    <dgm:cxn modelId="{BDDA29E5-8C5A-4483-9BDC-9ED40869C58B}" type="presParOf" srcId="{AB7A6946-BA26-4047-897F-B5D6D6FE7F87}" destId="{4F9D6EFA-3C0B-4AA0-878C-D59F474688C6}" srcOrd="14" destOrd="0" presId="urn:microsoft.com/office/officeart/2005/8/layout/process2"/>
+    <dgm:cxn modelId="{F1A4E88D-CC4E-4245-9F68-91C3F354B2DE}" type="presParOf" srcId="{AB7A6946-BA26-4047-897F-B5D6D6FE7F87}" destId="{96DFB7F2-4B80-4E39-9623-544D0F3E69B4}" srcOrd="15" destOrd="0" presId="urn:microsoft.com/office/officeart/2005/8/layout/process2"/>
+    <dgm:cxn modelId="{E872D551-EC24-41B6-87A2-E13339EF5F9B}" type="presParOf" srcId="{96DFB7F2-4B80-4E39-9623-544D0F3E69B4}" destId="{5ADF6621-8A21-4B2A-A98A-04BC4CE61287}" srcOrd="0" destOrd="0" presId="urn:microsoft.com/office/officeart/2005/8/layout/process2"/>
+    <dgm:cxn modelId="{E007FE9A-F7E1-40CA-8BC8-5052B073333E}" type="presParOf" srcId="{AB7A6946-BA26-4047-897F-B5D6D6FE7F87}" destId="{22FA0D9F-EA01-465E-83EE-A73C7509619F}" srcOrd="16" destOrd="0" presId="urn:microsoft.com/office/officeart/2005/8/layout/process2"/>
+    <dgm:cxn modelId="{7EA03196-764F-442D-B173-35B57AE4E493}" type="presParOf" srcId="{AB7A6946-BA26-4047-897F-B5D6D6FE7F87}" destId="{7A631C1D-245E-4B67-8165-716C7505067C}" srcOrd="17" destOrd="0" presId="urn:microsoft.com/office/officeart/2005/8/layout/process2"/>
+    <dgm:cxn modelId="{D747B7CA-5D7C-4586-9F0E-A3ABDF9C2013}" type="presParOf" srcId="{7A631C1D-245E-4B67-8165-716C7505067C}" destId="{07F1B8B1-66A1-4F6D-A4DF-4326AED4044A}" srcOrd="0" destOrd="0" presId="urn:microsoft.com/office/officeart/2005/8/layout/process2"/>
+    <dgm:cxn modelId="{A095800B-30B3-4636-AC27-9C8EE583DFEF}" type="presParOf" srcId="{AB7A6946-BA26-4047-897F-B5D6D6FE7F87}" destId="{BB87D43B-F130-4814-83BC-DC68352015CA}" srcOrd="18" destOrd="0" presId="urn:microsoft.com/office/officeart/2005/8/layout/process2"/>
+    <dgm:cxn modelId="{BE15859A-1CD3-434C-AF0A-4D5365CFA26A}" type="presParOf" srcId="{AB7A6946-BA26-4047-897F-B5D6D6FE7F87}" destId="{92688499-6EE4-4EAF-B959-43C1DB02D0DC}" srcOrd="19" destOrd="0" presId="urn:microsoft.com/office/officeart/2005/8/layout/process2"/>
+    <dgm:cxn modelId="{B8BFC238-CD6B-497C-9739-480DD107382D}" type="presParOf" srcId="{92688499-6EE4-4EAF-B959-43C1DB02D0DC}" destId="{70077305-74BF-43E0-AEF9-39775EF063F7}" srcOrd="0" destOrd="0" presId="urn:microsoft.com/office/officeart/2005/8/layout/process2"/>
+    <dgm:cxn modelId="{B5DB0DC8-784F-43CD-B65A-90CE306A320D}" type="presParOf" srcId="{AB7A6946-BA26-4047-897F-B5D6D6FE7F87}" destId="{F3499BFF-F91D-4572-B123-F0E598659E8D}" srcOrd="20" destOrd="0" presId="urn:microsoft.com/office/officeart/2005/8/layout/process2"/>
   </dgm:cxnLst>
   <dgm:bg/>
   <dgm:whole/>
@@ -8833,6 +9076,13 @@
         </dgm:presLayoutVars>
       </dgm:prSet>
       <dgm:spPr/>
+      <dgm:t>
+        <a:bodyPr/>
+        <a:lstStyle/>
+        <a:p>
+          <a:endParaRPr lang="sv-SE"/>
+        </a:p>
+      </dgm:t>
     </dgm:pt>
     <dgm:pt modelId="{5B4BBE2C-D9A1-445A-9DBA-DE90F0498CC0}" type="pres">
       <dgm:prSet presAssocID="{5483F0FF-F12F-482F-A38E-500E79F34C56}" presName="compNode" presStyleCnt="0"/>
@@ -8841,10 +9091,24 @@
     <dgm:pt modelId="{C7F4020B-5DC4-455B-8784-C0F06E36E9AF}" type="pres">
       <dgm:prSet presAssocID="{5483F0FF-F12F-482F-A38E-500E79F34C56}" presName="aNode" presStyleLbl="bgShp" presStyleIdx="0" presStyleCnt="3"/>
       <dgm:spPr/>
+      <dgm:t>
+        <a:bodyPr/>
+        <a:lstStyle/>
+        <a:p>
+          <a:endParaRPr lang="sv-SE"/>
+        </a:p>
+      </dgm:t>
     </dgm:pt>
     <dgm:pt modelId="{C92FA297-9533-4B80-B5DC-CCB91E325C3B}" type="pres">
       <dgm:prSet presAssocID="{5483F0FF-F12F-482F-A38E-500E79F34C56}" presName="textNode" presStyleLbl="bgShp" presStyleIdx="0" presStyleCnt="3"/>
       <dgm:spPr/>
+      <dgm:t>
+        <a:bodyPr/>
+        <a:lstStyle/>
+        <a:p>
+          <a:endParaRPr lang="sv-SE"/>
+        </a:p>
+      </dgm:t>
     </dgm:pt>
     <dgm:pt modelId="{76A3EFEE-3FEB-468E-8075-7E7BFAB59787}" type="pres">
       <dgm:prSet presAssocID="{5483F0FF-F12F-482F-A38E-500E79F34C56}" presName="compChildNode" presStyleCnt="0"/>
@@ -8861,6 +9125,13 @@
         </dgm:presLayoutVars>
       </dgm:prSet>
       <dgm:spPr/>
+      <dgm:t>
+        <a:bodyPr/>
+        <a:lstStyle/>
+        <a:p>
+          <a:endParaRPr lang="sv-SE"/>
+        </a:p>
+      </dgm:t>
     </dgm:pt>
     <dgm:pt modelId="{B7478C31-3F61-47A1-93CD-D8FC142B5200}" type="pres">
       <dgm:prSet presAssocID="{5483F0FF-F12F-482F-A38E-500E79F34C56}" presName="aSpace" presStyleCnt="0"/>
@@ -8873,10 +9144,24 @@
     <dgm:pt modelId="{82294263-6622-4488-ADE4-C13540EAF4F5}" type="pres">
       <dgm:prSet presAssocID="{1076BECA-E929-4733-B1EC-90785DFC4B1A}" presName="aNode" presStyleLbl="bgShp" presStyleIdx="1" presStyleCnt="3"/>
       <dgm:spPr/>
+      <dgm:t>
+        <a:bodyPr/>
+        <a:lstStyle/>
+        <a:p>
+          <a:endParaRPr lang="sv-SE"/>
+        </a:p>
+      </dgm:t>
     </dgm:pt>
     <dgm:pt modelId="{0D31884E-C47A-4332-A3FB-6920B4EB6379}" type="pres">
       <dgm:prSet presAssocID="{1076BECA-E929-4733-B1EC-90785DFC4B1A}" presName="textNode" presStyleLbl="bgShp" presStyleIdx="1" presStyleCnt="3"/>
       <dgm:spPr/>
+      <dgm:t>
+        <a:bodyPr/>
+        <a:lstStyle/>
+        <a:p>
+          <a:endParaRPr lang="sv-SE"/>
+        </a:p>
+      </dgm:t>
     </dgm:pt>
     <dgm:pt modelId="{DC39723B-9F2A-4619-AA9D-F7F63A88C7AC}" type="pres">
       <dgm:prSet presAssocID="{1076BECA-E929-4733-B1EC-90785DFC4B1A}" presName="compChildNode" presStyleCnt="0"/>
@@ -8893,6 +9178,13 @@
         </dgm:presLayoutVars>
       </dgm:prSet>
       <dgm:spPr/>
+      <dgm:t>
+        <a:bodyPr/>
+        <a:lstStyle/>
+        <a:p>
+          <a:endParaRPr lang="sv-SE"/>
+        </a:p>
+      </dgm:t>
     </dgm:pt>
     <dgm:pt modelId="{36C8C4CF-7008-4D27-A0C1-69DCB0585D75}" type="pres">
       <dgm:prSet presAssocID="{1076BECA-E929-4733-B1EC-90785DFC4B1A}" presName="aSpace" presStyleCnt="0"/>
@@ -8905,10 +9197,24 @@
     <dgm:pt modelId="{B124D4F5-8AAE-47F6-8A3C-D7161815C6FC}" type="pres">
       <dgm:prSet presAssocID="{A0F9FB2E-A25F-4332-AF21-B76D3E66E2E9}" presName="aNode" presStyleLbl="bgShp" presStyleIdx="2" presStyleCnt="3"/>
       <dgm:spPr/>
+      <dgm:t>
+        <a:bodyPr/>
+        <a:lstStyle/>
+        <a:p>
+          <a:endParaRPr lang="sv-SE"/>
+        </a:p>
+      </dgm:t>
     </dgm:pt>
     <dgm:pt modelId="{2E389543-CF60-4685-AAC6-07B9298ABA0F}" type="pres">
       <dgm:prSet presAssocID="{A0F9FB2E-A25F-4332-AF21-B76D3E66E2E9}" presName="textNode" presStyleLbl="bgShp" presStyleIdx="2" presStyleCnt="3"/>
       <dgm:spPr/>
+      <dgm:t>
+        <a:bodyPr/>
+        <a:lstStyle/>
+        <a:p>
+          <a:endParaRPr lang="sv-SE"/>
+        </a:p>
+      </dgm:t>
     </dgm:pt>
     <dgm:pt modelId="{7D58FA91-C2C8-46AF-9618-ABD341A382DE}" type="pres">
       <dgm:prSet presAssocID="{A0F9FB2E-A25F-4332-AF21-B76D3E66E2E9}" presName="compChildNode" presStyleCnt="0"/>
@@ -8925,45 +9231,52 @@
         </dgm:presLayoutVars>
       </dgm:prSet>
       <dgm:spPr/>
+      <dgm:t>
+        <a:bodyPr/>
+        <a:lstStyle/>
+        <a:p>
+          <a:endParaRPr lang="sv-SE"/>
+        </a:p>
+      </dgm:t>
     </dgm:pt>
   </dgm:ptLst>
   <dgm:cxnLst>
+    <dgm:cxn modelId="{E459D50F-9A4E-4FA6-9D13-DA2CB471E81C}" srcId="{5483F0FF-F12F-482F-A38E-500E79F34C56}" destId="{7ECD3909-8A73-4B54-B7D9-D1CE97ECFE60}" srcOrd="0" destOrd="0" parTransId="{B2169912-2175-4CF0-9293-31DF2F0E588D}" sibTransId="{78A6695C-02B6-4F53-90AE-A9071D773ABB}"/>
+    <dgm:cxn modelId="{E184579F-6C84-4BD7-A70D-A1CFE604BCD3}" type="presOf" srcId="{A0F9FB2E-A25F-4332-AF21-B76D3E66E2E9}" destId="{B124D4F5-8AAE-47F6-8A3C-D7161815C6FC}" srcOrd="0" destOrd="0" presId="urn:microsoft.com/office/officeart/2005/8/layout/lProcess2"/>
     <dgm:cxn modelId="{56FA671A-6D43-433F-B819-91B2938DADC0}" srcId="{6A061FDE-AD8C-4DFA-AB7A-A845607DDC71}" destId="{A0F9FB2E-A25F-4332-AF21-B76D3E66E2E9}" srcOrd="2" destOrd="0" parTransId="{20BB4BB3-4275-44A3-B670-797129366121}" sibTransId="{8057F874-2554-4309-BF4C-231C124F70E5}"/>
-    <dgm:cxn modelId="{9F71316D-2E5E-4BEF-95EC-BCC8E2715B79}" type="presOf" srcId="{A0F9FB2E-A25F-4332-AF21-B76D3E66E2E9}" destId="{2E389543-CF60-4685-AAC6-07B9298ABA0F}" srcOrd="1" destOrd="0" presId="urn:microsoft.com/office/officeart/2005/8/layout/lProcess2"/>
-    <dgm:cxn modelId="{6A13EA2D-C065-4631-9F52-EB06542BCE8C}" type="presOf" srcId="{7ECD3909-8A73-4B54-B7D9-D1CE97ECFE60}" destId="{948266B0-6225-4C24-8273-84B0D15CB8C2}" srcOrd="0" destOrd="0" presId="urn:microsoft.com/office/officeart/2005/8/layout/lProcess2"/>
-    <dgm:cxn modelId="{8D8E2D92-27A1-4577-9BCE-B0DCB88D87E0}" type="presOf" srcId="{6A061FDE-AD8C-4DFA-AB7A-A845607DDC71}" destId="{BA878FF4-1FEC-4AB9-BC7A-EDA2A2D53D9E}" srcOrd="0" destOrd="0" presId="urn:microsoft.com/office/officeart/2005/8/layout/lProcess2"/>
-    <dgm:cxn modelId="{E459D50F-9A4E-4FA6-9D13-DA2CB471E81C}" srcId="{5483F0FF-F12F-482F-A38E-500E79F34C56}" destId="{7ECD3909-8A73-4B54-B7D9-D1CE97ECFE60}" srcOrd="0" destOrd="0" parTransId="{B2169912-2175-4CF0-9293-31DF2F0E588D}" sibTransId="{78A6695C-02B6-4F53-90AE-A9071D773ABB}"/>
+    <dgm:cxn modelId="{C3DB3ABA-DD8A-46B5-8C75-80D6D71FD748}" type="presOf" srcId="{6A061FDE-AD8C-4DFA-AB7A-A845607DDC71}" destId="{BA878FF4-1FEC-4AB9-BC7A-EDA2A2D53D9E}" srcOrd="0" destOrd="0" presId="urn:microsoft.com/office/officeart/2005/8/layout/lProcess2"/>
+    <dgm:cxn modelId="{93A3B70B-CB82-42D9-B24A-487B2ED0485F}" type="presOf" srcId="{1076BECA-E929-4733-B1EC-90785DFC4B1A}" destId="{0D31884E-C47A-4332-A3FB-6920B4EB6379}" srcOrd="1" destOrd="0" presId="urn:microsoft.com/office/officeart/2005/8/layout/lProcess2"/>
+    <dgm:cxn modelId="{61FEFC75-03C2-4E45-B607-64C72AD45B64}" srcId="{1076BECA-E929-4733-B1EC-90785DFC4B1A}" destId="{4BB35466-2F18-4CCE-B79D-FE5FFBF91FC0}" srcOrd="0" destOrd="0" parTransId="{DF3B5956-83CC-48FB-9B7F-DF56DA583EE9}" sibTransId="{02E29000-0F6E-4559-96EB-CF03E80074F8}"/>
+    <dgm:cxn modelId="{A193D479-C7CE-4FC4-8EA6-C0F97E214599}" type="presOf" srcId="{A0F9FB2E-A25F-4332-AF21-B76D3E66E2E9}" destId="{2E389543-CF60-4685-AAC6-07B9298ABA0F}" srcOrd="1" destOrd="0" presId="urn:microsoft.com/office/officeart/2005/8/layout/lProcess2"/>
+    <dgm:cxn modelId="{8B3D90F5-5755-4F5D-B4AF-29DBFBDEB489}" srcId="{A0F9FB2E-A25F-4332-AF21-B76D3E66E2E9}" destId="{A3783735-CAD9-4D8E-BA48-D8BCC92C5472}" srcOrd="0" destOrd="0" parTransId="{38C8CBDC-4707-4831-B774-55D743880550}" sibTransId="{7E92E8E2-5B2E-4B37-8C47-065BCDE26FBE}"/>
+    <dgm:cxn modelId="{66B680A2-BA62-448E-A7D2-ABF89053F101}" type="presOf" srcId="{4BB35466-2F18-4CCE-B79D-FE5FFBF91FC0}" destId="{9B58D41D-6152-4E25-9B52-29A033B74CCB}" srcOrd="0" destOrd="0" presId="urn:microsoft.com/office/officeart/2005/8/layout/lProcess2"/>
+    <dgm:cxn modelId="{25CE3F15-14C5-461C-A719-637D05FB5A93}" srcId="{6A061FDE-AD8C-4DFA-AB7A-A845607DDC71}" destId="{1076BECA-E929-4733-B1EC-90785DFC4B1A}" srcOrd="1" destOrd="0" parTransId="{FF2BB5AF-F5C0-4495-A3F1-35A73783F93C}" sibTransId="{0029C1F3-7A53-4355-9303-9BEAC92A7DF4}"/>
+    <dgm:cxn modelId="{9FA110E4-36CF-4C30-B6AA-45A37CE7A7C5}" type="presOf" srcId="{5483F0FF-F12F-482F-A38E-500E79F34C56}" destId="{C7F4020B-5DC4-455B-8784-C0F06E36E9AF}" srcOrd="0" destOrd="0" presId="urn:microsoft.com/office/officeart/2005/8/layout/lProcess2"/>
+    <dgm:cxn modelId="{B568322A-D365-4346-95C0-7B27C82DB02F}" type="presOf" srcId="{A3783735-CAD9-4D8E-BA48-D8BCC92C5472}" destId="{BA09DA17-6AD2-4C34-8A56-4A84989476B1}" srcOrd="0" destOrd="0" presId="urn:microsoft.com/office/officeart/2005/8/layout/lProcess2"/>
+    <dgm:cxn modelId="{127CCEFC-23B0-4BF0-85D9-92C0BE984722}" type="presOf" srcId="{1076BECA-E929-4733-B1EC-90785DFC4B1A}" destId="{82294263-6622-4488-ADE4-C13540EAF4F5}" srcOrd="0" destOrd="0" presId="urn:microsoft.com/office/officeart/2005/8/layout/lProcess2"/>
     <dgm:cxn modelId="{97CAB1A6-264D-41CA-AA55-1E2D48D7C12D}" srcId="{6A061FDE-AD8C-4DFA-AB7A-A845607DDC71}" destId="{5483F0FF-F12F-482F-A38E-500E79F34C56}" srcOrd="0" destOrd="0" parTransId="{77DBB82A-2F80-4611-B428-EF8244E77960}" sibTransId="{5FA3CA79-A801-4C88-B278-108955D7CDED}"/>
-    <dgm:cxn modelId="{30010265-2D51-4C46-81A8-95C0817A0C7F}" type="presOf" srcId="{5483F0FF-F12F-482F-A38E-500E79F34C56}" destId="{C92FA297-9533-4B80-B5DC-CCB91E325C3B}" srcOrd="1" destOrd="0" presId="urn:microsoft.com/office/officeart/2005/8/layout/lProcess2"/>
-    <dgm:cxn modelId="{3AABEA34-CE03-4140-8936-7E908EA00EC2}" type="presOf" srcId="{5483F0FF-F12F-482F-A38E-500E79F34C56}" destId="{C7F4020B-5DC4-455B-8784-C0F06E36E9AF}" srcOrd="0" destOrd="0" presId="urn:microsoft.com/office/officeart/2005/8/layout/lProcess2"/>
-    <dgm:cxn modelId="{428E3B38-8FA7-4B13-80AD-DB6D657A51DB}" type="presOf" srcId="{1076BECA-E929-4733-B1EC-90785DFC4B1A}" destId="{0D31884E-C47A-4332-A3FB-6920B4EB6379}" srcOrd="1" destOrd="0" presId="urn:microsoft.com/office/officeart/2005/8/layout/lProcess2"/>
-    <dgm:cxn modelId="{61FEFC75-03C2-4E45-B607-64C72AD45B64}" srcId="{1076BECA-E929-4733-B1EC-90785DFC4B1A}" destId="{4BB35466-2F18-4CCE-B79D-FE5FFBF91FC0}" srcOrd="0" destOrd="0" parTransId="{DF3B5956-83CC-48FB-9B7F-DF56DA583EE9}" sibTransId="{02E29000-0F6E-4559-96EB-CF03E80074F8}"/>
-    <dgm:cxn modelId="{945538A5-7055-4265-B964-A167948F04C8}" type="presOf" srcId="{A0F9FB2E-A25F-4332-AF21-B76D3E66E2E9}" destId="{B124D4F5-8AAE-47F6-8A3C-D7161815C6FC}" srcOrd="0" destOrd="0" presId="urn:microsoft.com/office/officeart/2005/8/layout/lProcess2"/>
-    <dgm:cxn modelId="{E4EC965A-FD6C-4CF7-9656-CF1005A3227B}" type="presOf" srcId="{4BB35466-2F18-4CCE-B79D-FE5FFBF91FC0}" destId="{9B58D41D-6152-4E25-9B52-29A033B74CCB}" srcOrd="0" destOrd="0" presId="urn:microsoft.com/office/officeart/2005/8/layout/lProcess2"/>
-    <dgm:cxn modelId="{8B3D90F5-5755-4F5D-B4AF-29DBFBDEB489}" srcId="{A0F9FB2E-A25F-4332-AF21-B76D3E66E2E9}" destId="{A3783735-CAD9-4D8E-BA48-D8BCC92C5472}" srcOrd="0" destOrd="0" parTransId="{38C8CBDC-4707-4831-B774-55D743880550}" sibTransId="{7E92E8E2-5B2E-4B37-8C47-065BCDE26FBE}"/>
-    <dgm:cxn modelId="{25CE3F15-14C5-461C-A719-637D05FB5A93}" srcId="{6A061FDE-AD8C-4DFA-AB7A-A845607DDC71}" destId="{1076BECA-E929-4733-B1EC-90785DFC4B1A}" srcOrd="1" destOrd="0" parTransId="{FF2BB5AF-F5C0-4495-A3F1-35A73783F93C}" sibTransId="{0029C1F3-7A53-4355-9303-9BEAC92A7DF4}"/>
-    <dgm:cxn modelId="{BD2B6CAF-6325-428F-BCCD-A890DCCDF286}" type="presOf" srcId="{1076BECA-E929-4733-B1EC-90785DFC4B1A}" destId="{82294263-6622-4488-ADE4-C13540EAF4F5}" srcOrd="0" destOrd="0" presId="urn:microsoft.com/office/officeart/2005/8/layout/lProcess2"/>
-    <dgm:cxn modelId="{0955712B-1392-48E5-87CD-360A3FC4EA96}" type="presOf" srcId="{A3783735-CAD9-4D8E-BA48-D8BCC92C5472}" destId="{BA09DA17-6AD2-4C34-8A56-4A84989476B1}" srcOrd="0" destOrd="0" presId="urn:microsoft.com/office/officeart/2005/8/layout/lProcess2"/>
-    <dgm:cxn modelId="{DAC2B97A-E3A0-44FB-8D89-78AC35490394}" type="presParOf" srcId="{BA878FF4-1FEC-4AB9-BC7A-EDA2A2D53D9E}" destId="{5B4BBE2C-D9A1-445A-9DBA-DE90F0498CC0}" srcOrd="0" destOrd="0" presId="urn:microsoft.com/office/officeart/2005/8/layout/lProcess2"/>
-    <dgm:cxn modelId="{702F5A80-2916-4388-BFEE-0EACED3E7980}" type="presParOf" srcId="{5B4BBE2C-D9A1-445A-9DBA-DE90F0498CC0}" destId="{C7F4020B-5DC4-455B-8784-C0F06E36E9AF}" srcOrd="0" destOrd="0" presId="urn:microsoft.com/office/officeart/2005/8/layout/lProcess2"/>
-    <dgm:cxn modelId="{6050EBDF-5EBD-4B30-BBF7-B8B0C525E9FF}" type="presParOf" srcId="{5B4BBE2C-D9A1-445A-9DBA-DE90F0498CC0}" destId="{C92FA297-9533-4B80-B5DC-CCB91E325C3B}" srcOrd="1" destOrd="0" presId="urn:microsoft.com/office/officeart/2005/8/layout/lProcess2"/>
-    <dgm:cxn modelId="{0DF65602-28F4-44E5-BDD2-4E8798C62A51}" type="presParOf" srcId="{5B4BBE2C-D9A1-445A-9DBA-DE90F0498CC0}" destId="{76A3EFEE-3FEB-468E-8075-7E7BFAB59787}" srcOrd="2" destOrd="0" presId="urn:microsoft.com/office/officeart/2005/8/layout/lProcess2"/>
-    <dgm:cxn modelId="{AA08C854-7277-4AD1-A988-65C75BBEFD11}" type="presParOf" srcId="{76A3EFEE-3FEB-468E-8075-7E7BFAB59787}" destId="{5DB74716-7C49-4A8F-A707-DA92C856E767}" srcOrd="0" destOrd="0" presId="urn:microsoft.com/office/officeart/2005/8/layout/lProcess2"/>
-    <dgm:cxn modelId="{280022F2-DED2-43B0-843C-0E72BF9A093E}" type="presParOf" srcId="{5DB74716-7C49-4A8F-A707-DA92C856E767}" destId="{948266B0-6225-4C24-8273-84B0D15CB8C2}" srcOrd="0" destOrd="0" presId="urn:microsoft.com/office/officeart/2005/8/layout/lProcess2"/>
-    <dgm:cxn modelId="{62FF1B29-FF6F-43B6-BEAD-EED9568A3E8D}" type="presParOf" srcId="{BA878FF4-1FEC-4AB9-BC7A-EDA2A2D53D9E}" destId="{B7478C31-3F61-47A1-93CD-D8FC142B5200}" srcOrd="1" destOrd="0" presId="urn:microsoft.com/office/officeart/2005/8/layout/lProcess2"/>
-    <dgm:cxn modelId="{B9F0FD4E-755A-47DB-8203-68BACBC91B95}" type="presParOf" srcId="{BA878FF4-1FEC-4AB9-BC7A-EDA2A2D53D9E}" destId="{1199E611-6EAA-4199-854C-91A5D8F0964E}" srcOrd="2" destOrd="0" presId="urn:microsoft.com/office/officeart/2005/8/layout/lProcess2"/>
-    <dgm:cxn modelId="{3999BFEB-2941-455D-AA14-616EA8AE790E}" type="presParOf" srcId="{1199E611-6EAA-4199-854C-91A5D8F0964E}" destId="{82294263-6622-4488-ADE4-C13540EAF4F5}" srcOrd="0" destOrd="0" presId="urn:microsoft.com/office/officeart/2005/8/layout/lProcess2"/>
-    <dgm:cxn modelId="{DC4A9540-4CB9-4F40-9754-2EEE1B1C4F71}" type="presParOf" srcId="{1199E611-6EAA-4199-854C-91A5D8F0964E}" destId="{0D31884E-C47A-4332-A3FB-6920B4EB6379}" srcOrd="1" destOrd="0" presId="urn:microsoft.com/office/officeart/2005/8/layout/lProcess2"/>
-    <dgm:cxn modelId="{653923C1-5E3A-4CD9-81E3-ACC344403560}" type="presParOf" srcId="{1199E611-6EAA-4199-854C-91A5D8F0964E}" destId="{DC39723B-9F2A-4619-AA9D-F7F63A88C7AC}" srcOrd="2" destOrd="0" presId="urn:microsoft.com/office/officeart/2005/8/layout/lProcess2"/>
-    <dgm:cxn modelId="{20F8F93D-1C22-4347-9B86-07FCCFA31489}" type="presParOf" srcId="{DC39723B-9F2A-4619-AA9D-F7F63A88C7AC}" destId="{BAA4432A-76C3-48D1-82AE-D4CE8597F046}" srcOrd="0" destOrd="0" presId="urn:microsoft.com/office/officeart/2005/8/layout/lProcess2"/>
-    <dgm:cxn modelId="{90FA0112-7EA2-463B-B177-1BA1977D9B9B}" type="presParOf" srcId="{BAA4432A-76C3-48D1-82AE-D4CE8597F046}" destId="{9B58D41D-6152-4E25-9B52-29A033B74CCB}" srcOrd="0" destOrd="0" presId="urn:microsoft.com/office/officeart/2005/8/layout/lProcess2"/>
-    <dgm:cxn modelId="{2C680368-F360-40E6-8F2C-6882445BA2C3}" type="presParOf" srcId="{BA878FF4-1FEC-4AB9-BC7A-EDA2A2D53D9E}" destId="{36C8C4CF-7008-4D27-A0C1-69DCB0585D75}" srcOrd="3" destOrd="0" presId="urn:microsoft.com/office/officeart/2005/8/layout/lProcess2"/>
-    <dgm:cxn modelId="{1F8B452A-50B9-4913-B137-BEB44EC9916A}" type="presParOf" srcId="{BA878FF4-1FEC-4AB9-BC7A-EDA2A2D53D9E}" destId="{C376C2F4-123D-4A60-B0A6-C640315DD613}" srcOrd="4" destOrd="0" presId="urn:microsoft.com/office/officeart/2005/8/layout/lProcess2"/>
-    <dgm:cxn modelId="{01C8A647-1E02-4F94-ABD9-DE85D2D3AEDE}" type="presParOf" srcId="{C376C2F4-123D-4A60-B0A6-C640315DD613}" destId="{B124D4F5-8AAE-47F6-8A3C-D7161815C6FC}" srcOrd="0" destOrd="0" presId="urn:microsoft.com/office/officeart/2005/8/layout/lProcess2"/>
-    <dgm:cxn modelId="{2B2B6F4D-7BC2-42CF-9CAF-C9E79373BD8F}" type="presParOf" srcId="{C376C2F4-123D-4A60-B0A6-C640315DD613}" destId="{2E389543-CF60-4685-AAC6-07B9298ABA0F}" srcOrd="1" destOrd="0" presId="urn:microsoft.com/office/officeart/2005/8/layout/lProcess2"/>
-    <dgm:cxn modelId="{57A54A15-8B6A-4642-866E-E4996E83A254}" type="presParOf" srcId="{C376C2F4-123D-4A60-B0A6-C640315DD613}" destId="{7D58FA91-C2C8-46AF-9618-ABD341A382DE}" srcOrd="2" destOrd="0" presId="urn:microsoft.com/office/officeart/2005/8/layout/lProcess2"/>
-    <dgm:cxn modelId="{7CC6FFCF-1DF0-4BFD-B835-A2E5A2828206}" type="presParOf" srcId="{7D58FA91-C2C8-46AF-9618-ABD341A382DE}" destId="{305C1417-46A4-40B5-9F38-0C35E74787F8}" srcOrd="0" destOrd="0" presId="urn:microsoft.com/office/officeart/2005/8/layout/lProcess2"/>
-    <dgm:cxn modelId="{D544A693-C37A-4119-B734-4444E9296964}" type="presParOf" srcId="{305C1417-46A4-40B5-9F38-0C35E74787F8}" destId="{BA09DA17-6AD2-4C34-8A56-4A84989476B1}" srcOrd="0" destOrd="0" presId="urn:microsoft.com/office/officeart/2005/8/layout/lProcess2"/>
+    <dgm:cxn modelId="{D62435E8-80A0-4801-92C1-EBDCD5FF9FCF}" type="presOf" srcId="{5483F0FF-F12F-482F-A38E-500E79F34C56}" destId="{C92FA297-9533-4B80-B5DC-CCB91E325C3B}" srcOrd="1" destOrd="0" presId="urn:microsoft.com/office/officeart/2005/8/layout/lProcess2"/>
+    <dgm:cxn modelId="{5C8A9454-EA80-4E17-AAF5-D809E3EB26FA}" type="presOf" srcId="{7ECD3909-8A73-4B54-B7D9-D1CE97ECFE60}" destId="{948266B0-6225-4C24-8273-84B0D15CB8C2}" srcOrd="0" destOrd="0" presId="urn:microsoft.com/office/officeart/2005/8/layout/lProcess2"/>
+    <dgm:cxn modelId="{E1AF4047-78BE-41CA-9CA7-3D583D1CC8BC}" type="presParOf" srcId="{BA878FF4-1FEC-4AB9-BC7A-EDA2A2D53D9E}" destId="{5B4BBE2C-D9A1-445A-9DBA-DE90F0498CC0}" srcOrd="0" destOrd="0" presId="urn:microsoft.com/office/officeart/2005/8/layout/lProcess2"/>
+    <dgm:cxn modelId="{0F6633B1-5DCD-4F19-ADA7-B5DA49F6147A}" type="presParOf" srcId="{5B4BBE2C-D9A1-445A-9DBA-DE90F0498CC0}" destId="{C7F4020B-5DC4-455B-8784-C0F06E36E9AF}" srcOrd="0" destOrd="0" presId="urn:microsoft.com/office/officeart/2005/8/layout/lProcess2"/>
+    <dgm:cxn modelId="{5B19EA26-8614-48F0-99F2-8E1652CD5CF6}" type="presParOf" srcId="{5B4BBE2C-D9A1-445A-9DBA-DE90F0498CC0}" destId="{C92FA297-9533-4B80-B5DC-CCB91E325C3B}" srcOrd="1" destOrd="0" presId="urn:microsoft.com/office/officeart/2005/8/layout/lProcess2"/>
+    <dgm:cxn modelId="{19665842-C001-4B95-BA67-6EF0800578B8}" type="presParOf" srcId="{5B4BBE2C-D9A1-445A-9DBA-DE90F0498CC0}" destId="{76A3EFEE-3FEB-468E-8075-7E7BFAB59787}" srcOrd="2" destOrd="0" presId="urn:microsoft.com/office/officeart/2005/8/layout/lProcess2"/>
+    <dgm:cxn modelId="{73B8C0EC-13DA-4D08-9616-A1123652759F}" type="presParOf" srcId="{76A3EFEE-3FEB-468E-8075-7E7BFAB59787}" destId="{5DB74716-7C49-4A8F-A707-DA92C856E767}" srcOrd="0" destOrd="0" presId="urn:microsoft.com/office/officeart/2005/8/layout/lProcess2"/>
+    <dgm:cxn modelId="{D3300B90-24CC-44A3-9C58-A67D2C5A3EB1}" type="presParOf" srcId="{5DB74716-7C49-4A8F-A707-DA92C856E767}" destId="{948266B0-6225-4C24-8273-84B0D15CB8C2}" srcOrd="0" destOrd="0" presId="urn:microsoft.com/office/officeart/2005/8/layout/lProcess2"/>
+    <dgm:cxn modelId="{DA19DB49-A9EA-4635-9A3A-E72473F62984}" type="presParOf" srcId="{BA878FF4-1FEC-4AB9-BC7A-EDA2A2D53D9E}" destId="{B7478C31-3F61-47A1-93CD-D8FC142B5200}" srcOrd="1" destOrd="0" presId="urn:microsoft.com/office/officeart/2005/8/layout/lProcess2"/>
+    <dgm:cxn modelId="{B48658CC-91A0-4574-897A-5AD716E821E3}" type="presParOf" srcId="{BA878FF4-1FEC-4AB9-BC7A-EDA2A2D53D9E}" destId="{1199E611-6EAA-4199-854C-91A5D8F0964E}" srcOrd="2" destOrd="0" presId="urn:microsoft.com/office/officeart/2005/8/layout/lProcess2"/>
+    <dgm:cxn modelId="{7C7CE96B-311A-4899-84E4-A775E98802CB}" type="presParOf" srcId="{1199E611-6EAA-4199-854C-91A5D8F0964E}" destId="{82294263-6622-4488-ADE4-C13540EAF4F5}" srcOrd="0" destOrd="0" presId="urn:microsoft.com/office/officeart/2005/8/layout/lProcess2"/>
+    <dgm:cxn modelId="{3F2701D4-3354-43DD-BF6B-ABCB73C8348C}" type="presParOf" srcId="{1199E611-6EAA-4199-854C-91A5D8F0964E}" destId="{0D31884E-C47A-4332-A3FB-6920B4EB6379}" srcOrd="1" destOrd="0" presId="urn:microsoft.com/office/officeart/2005/8/layout/lProcess2"/>
+    <dgm:cxn modelId="{E2E7D390-109C-49B2-9B11-F803C6C9ED2A}" type="presParOf" srcId="{1199E611-6EAA-4199-854C-91A5D8F0964E}" destId="{DC39723B-9F2A-4619-AA9D-F7F63A88C7AC}" srcOrd="2" destOrd="0" presId="urn:microsoft.com/office/officeart/2005/8/layout/lProcess2"/>
+    <dgm:cxn modelId="{7862C282-4580-4241-A115-343DDD049D0C}" type="presParOf" srcId="{DC39723B-9F2A-4619-AA9D-F7F63A88C7AC}" destId="{BAA4432A-76C3-48D1-82AE-D4CE8597F046}" srcOrd="0" destOrd="0" presId="urn:microsoft.com/office/officeart/2005/8/layout/lProcess2"/>
+    <dgm:cxn modelId="{F4803A24-F720-4942-A114-543C4FE9F446}" type="presParOf" srcId="{BAA4432A-76C3-48D1-82AE-D4CE8597F046}" destId="{9B58D41D-6152-4E25-9B52-29A033B74CCB}" srcOrd="0" destOrd="0" presId="urn:microsoft.com/office/officeart/2005/8/layout/lProcess2"/>
+    <dgm:cxn modelId="{D8C93C69-49B3-41BF-8AD1-6952FC5FEE08}" type="presParOf" srcId="{BA878FF4-1FEC-4AB9-BC7A-EDA2A2D53D9E}" destId="{36C8C4CF-7008-4D27-A0C1-69DCB0585D75}" srcOrd="3" destOrd="0" presId="urn:microsoft.com/office/officeart/2005/8/layout/lProcess2"/>
+    <dgm:cxn modelId="{773BC4C2-4E4A-48EB-86BF-78672168EEBE}" type="presParOf" srcId="{BA878FF4-1FEC-4AB9-BC7A-EDA2A2D53D9E}" destId="{C376C2F4-123D-4A60-B0A6-C640315DD613}" srcOrd="4" destOrd="0" presId="urn:microsoft.com/office/officeart/2005/8/layout/lProcess2"/>
+    <dgm:cxn modelId="{40BA080F-64E5-4FDE-A4F8-44B8CDE58D75}" type="presParOf" srcId="{C376C2F4-123D-4A60-B0A6-C640315DD613}" destId="{B124D4F5-8AAE-47F6-8A3C-D7161815C6FC}" srcOrd="0" destOrd="0" presId="urn:microsoft.com/office/officeart/2005/8/layout/lProcess2"/>
+    <dgm:cxn modelId="{612428D5-3318-46C9-AE6E-5DE28468B8EA}" type="presParOf" srcId="{C376C2F4-123D-4A60-B0A6-C640315DD613}" destId="{2E389543-CF60-4685-AAC6-07B9298ABA0F}" srcOrd="1" destOrd="0" presId="urn:microsoft.com/office/officeart/2005/8/layout/lProcess2"/>
+    <dgm:cxn modelId="{3EE02501-D244-4D7C-8219-F9AF2AA079B4}" type="presParOf" srcId="{C376C2F4-123D-4A60-B0A6-C640315DD613}" destId="{7D58FA91-C2C8-46AF-9618-ABD341A382DE}" srcOrd="2" destOrd="0" presId="urn:microsoft.com/office/officeart/2005/8/layout/lProcess2"/>
+    <dgm:cxn modelId="{E9F0303B-C75E-49C7-8300-0FD85038E2BC}" type="presParOf" srcId="{7D58FA91-C2C8-46AF-9618-ABD341A382DE}" destId="{305C1417-46A4-40B5-9F38-0C35E74787F8}" srcOrd="0" destOrd="0" presId="urn:microsoft.com/office/officeart/2005/8/layout/lProcess2"/>
+    <dgm:cxn modelId="{F3BDCDDB-399C-48EE-8BDF-8AA448C900E7}" type="presParOf" srcId="{305C1417-46A4-40B5-9F38-0C35E74787F8}" destId="{BA09DA17-6AD2-4C34-8A56-4A84989476B1}" srcOrd="0" destOrd="0" presId="urn:microsoft.com/office/officeart/2005/8/layout/lProcess2"/>
   </dgm:cxnLst>
   <dgm:bg/>
   <dgm:whole/>
@@ -9294,6 +9607,13 @@
         </dgm:presLayoutVars>
       </dgm:prSet>
       <dgm:spPr/>
+      <dgm:t>
+        <a:bodyPr/>
+        <a:lstStyle/>
+        <a:p>
+          <a:endParaRPr lang="sv-SE"/>
+        </a:p>
+      </dgm:t>
     </dgm:pt>
     <dgm:pt modelId="{5B4BBE2C-D9A1-445A-9DBA-DE90F0498CC0}" type="pres">
       <dgm:prSet presAssocID="{5483F0FF-F12F-482F-A38E-500E79F34C56}" presName="compNode" presStyleCnt="0"/>
@@ -9336,6 +9656,13 @@
         </dgm:presLayoutVars>
       </dgm:prSet>
       <dgm:spPr/>
+      <dgm:t>
+        <a:bodyPr/>
+        <a:lstStyle/>
+        <a:p>
+          <a:endParaRPr lang="sv-SE"/>
+        </a:p>
+      </dgm:t>
     </dgm:pt>
     <dgm:pt modelId="{B7478C31-3F61-47A1-93CD-D8FC142B5200}" type="pres">
       <dgm:prSet presAssocID="{5483F0FF-F12F-482F-A38E-500E79F34C56}" presName="aSpace" presStyleCnt="0"/>
@@ -9348,10 +9675,24 @@
     <dgm:pt modelId="{74FC22DE-4C92-4D75-A1D2-B7D397CE9580}" type="pres">
       <dgm:prSet presAssocID="{D67950B7-61E7-4664-8005-A7BD39ADB9FB}" presName="aNode" presStyleLbl="bgShp" presStyleIdx="1" presStyleCnt="4"/>
       <dgm:spPr/>
+      <dgm:t>
+        <a:bodyPr/>
+        <a:lstStyle/>
+        <a:p>
+          <a:endParaRPr lang="sv-SE"/>
+        </a:p>
+      </dgm:t>
     </dgm:pt>
     <dgm:pt modelId="{B5209A1A-0EF0-4584-8121-95F354203330}" type="pres">
       <dgm:prSet presAssocID="{D67950B7-61E7-4664-8005-A7BD39ADB9FB}" presName="textNode" presStyleLbl="bgShp" presStyleIdx="1" presStyleCnt="4"/>
       <dgm:spPr/>
+      <dgm:t>
+        <a:bodyPr/>
+        <a:lstStyle/>
+        <a:p>
+          <a:endParaRPr lang="sv-SE"/>
+        </a:p>
+      </dgm:t>
     </dgm:pt>
     <dgm:pt modelId="{99AD9512-B02D-44CE-A038-B93FC50431D0}" type="pres">
       <dgm:prSet presAssocID="{D67950B7-61E7-4664-8005-A7BD39ADB9FB}" presName="compChildNode" presStyleCnt="0"/>
@@ -9368,6 +9709,13 @@
         </dgm:presLayoutVars>
       </dgm:prSet>
       <dgm:spPr/>
+      <dgm:t>
+        <a:bodyPr/>
+        <a:lstStyle/>
+        <a:p>
+          <a:endParaRPr lang="sv-SE"/>
+        </a:p>
+      </dgm:t>
     </dgm:pt>
     <dgm:pt modelId="{B126F3A6-DB54-4EA1-90D4-7FD7DCE147C9}" type="pres">
       <dgm:prSet presAssocID="{D67950B7-61E7-4664-8005-A7BD39ADB9FB}" presName="aSpace" presStyleCnt="0"/>
@@ -9380,10 +9728,24 @@
     <dgm:pt modelId="{43774B39-B0DE-4912-B885-62D8BCD239B0}" type="pres">
       <dgm:prSet presAssocID="{B80A2073-89CA-4244-84E7-9C3CE1015073}" presName="aNode" presStyleLbl="bgShp" presStyleIdx="2" presStyleCnt="4"/>
       <dgm:spPr/>
+      <dgm:t>
+        <a:bodyPr/>
+        <a:lstStyle/>
+        <a:p>
+          <a:endParaRPr lang="sv-SE"/>
+        </a:p>
+      </dgm:t>
     </dgm:pt>
     <dgm:pt modelId="{58BC6A0F-CB4F-4FD8-A904-2665F0860D29}" type="pres">
       <dgm:prSet presAssocID="{B80A2073-89CA-4244-84E7-9C3CE1015073}" presName="textNode" presStyleLbl="bgShp" presStyleIdx="2" presStyleCnt="4"/>
       <dgm:spPr/>
+      <dgm:t>
+        <a:bodyPr/>
+        <a:lstStyle/>
+        <a:p>
+          <a:endParaRPr lang="sv-SE"/>
+        </a:p>
+      </dgm:t>
     </dgm:pt>
     <dgm:pt modelId="{5DAC9357-FE7A-4DA3-8C07-30BA90CDBAAC}" type="pres">
       <dgm:prSet presAssocID="{B80A2073-89CA-4244-84E7-9C3CE1015073}" presName="compChildNode" presStyleCnt="0"/>
@@ -9453,57 +9815,64 @@
         </dgm:presLayoutVars>
       </dgm:prSet>
       <dgm:spPr/>
+      <dgm:t>
+        <a:bodyPr/>
+        <a:lstStyle/>
+        <a:p>
+          <a:endParaRPr lang="sv-SE"/>
+        </a:p>
+      </dgm:t>
     </dgm:pt>
   </dgm:ptLst>
   <dgm:cxnLst>
-    <dgm:cxn modelId="{2AF48661-9987-4499-A62D-893517191AA2}" type="presOf" srcId="{B80A2073-89CA-4244-84E7-9C3CE1015073}" destId="{58BC6A0F-CB4F-4FD8-A904-2665F0860D29}" srcOrd="1" destOrd="0" presId="urn:microsoft.com/office/officeart/2005/8/layout/lProcess2"/>
-    <dgm:cxn modelId="{1ECB29E0-F416-4C17-83C4-E3AFA6770F2C}" type="presOf" srcId="{B80A2073-89CA-4244-84E7-9C3CE1015073}" destId="{43774B39-B0DE-4912-B885-62D8BCD239B0}" srcOrd="0" destOrd="0" presId="urn:microsoft.com/office/officeart/2005/8/layout/lProcess2"/>
     <dgm:cxn modelId="{49AE9B2C-8045-4930-B385-BB2391BD5314}" srcId="{B80A2073-89CA-4244-84E7-9C3CE1015073}" destId="{920F1895-D483-4854-B205-113CD70300B7}" srcOrd="0" destOrd="0" parTransId="{77A33841-69DB-4356-AD28-89CC56CB6774}" sibTransId="{182744B0-0C9E-4299-8436-80D19C0FF847}"/>
-    <dgm:cxn modelId="{78736443-DADD-4CC2-8B84-1E85A0B255A0}" type="presOf" srcId="{84B5EABE-DE8F-4B4E-8491-5CB8CC2E0FE7}" destId="{25A75F1E-994D-44E7-A3C5-8CB8EE4F71F5}" srcOrd="0" destOrd="0" presId="urn:microsoft.com/office/officeart/2005/8/layout/lProcess2"/>
+    <dgm:cxn modelId="{535325CB-5333-4E0C-BABB-CA1E56BF12A7}" type="presOf" srcId="{920F1895-D483-4854-B205-113CD70300B7}" destId="{BF2CA0A1-A16D-4EB3-8AE8-89FE867688A7}" srcOrd="0" destOrd="0" presId="urn:microsoft.com/office/officeart/2005/8/layout/lProcess2"/>
     <dgm:cxn modelId="{FC549B87-E829-4876-8E40-413E7096958D}" srcId="{6A061FDE-AD8C-4DFA-AB7A-A845607DDC71}" destId="{B80A2073-89CA-4244-84E7-9C3CE1015073}" srcOrd="2" destOrd="0" parTransId="{04F0307E-6B82-48C2-AE03-0A59A6E8F013}" sibTransId="{70B14FD9-BA0D-4C5B-8733-D0A0DBDB8FAB}"/>
-    <dgm:cxn modelId="{B383B4A1-FB1E-4576-B82C-F5639AF1DDF0}" type="presOf" srcId="{42FBE959-FD5C-4ACB-A986-2456B8D8073E}" destId="{3E6A40D5-ED3D-4A72-B35B-471AE10859AD}" srcOrd="0" destOrd="0" presId="urn:microsoft.com/office/officeart/2005/8/layout/lProcess2"/>
+    <dgm:cxn modelId="{F4BA528B-2479-408D-80D1-97A1C08BB892}" type="presOf" srcId="{42FBE959-FD5C-4ACB-A986-2456B8D8073E}" destId="{3E6A40D5-ED3D-4A72-B35B-471AE10859AD}" srcOrd="0" destOrd="0" presId="urn:microsoft.com/office/officeart/2005/8/layout/lProcess2"/>
+    <dgm:cxn modelId="{E1157286-6C26-4B15-A5D7-CE44390D78DB}" type="presOf" srcId="{5483F0FF-F12F-482F-A38E-500E79F34C56}" destId="{C92FA297-9533-4B80-B5DC-CCB91E325C3B}" srcOrd="1" destOrd="0" presId="urn:microsoft.com/office/officeart/2005/8/layout/lProcess2"/>
     <dgm:cxn modelId="{DAAE9321-A1DF-42D7-8D97-CCABD7B2E327}" srcId="{6A061FDE-AD8C-4DFA-AB7A-A845607DDC71}" destId="{D67950B7-61E7-4664-8005-A7BD39ADB9FB}" srcOrd="1" destOrd="0" parTransId="{B9059CE3-1A1F-44D7-BA0C-7FD9961C3F5C}" sibTransId="{02F1AAEE-D9DF-448D-B37C-4B09D78EA30E}"/>
-    <dgm:cxn modelId="{B8C2CC24-E486-46C7-A187-E2E5F6AC2A73}" type="presOf" srcId="{920F1895-D483-4854-B205-113CD70300B7}" destId="{BF2CA0A1-A16D-4EB3-8AE8-89FE867688A7}" srcOrd="0" destOrd="0" presId="urn:microsoft.com/office/officeart/2005/8/layout/lProcess2"/>
-    <dgm:cxn modelId="{AAC8F4EB-8CC8-4FCB-A0C8-C3524106AB8A}" type="presOf" srcId="{6A061FDE-AD8C-4DFA-AB7A-A845607DDC71}" destId="{BA878FF4-1FEC-4AB9-BC7A-EDA2A2D53D9E}" srcOrd="0" destOrd="0" presId="urn:microsoft.com/office/officeart/2005/8/layout/lProcess2"/>
+    <dgm:cxn modelId="{8355159F-A15E-4808-9F7E-F003427857B1}" type="presOf" srcId="{5483F0FF-F12F-482F-A38E-500E79F34C56}" destId="{C7F4020B-5DC4-455B-8784-C0F06E36E9AF}" srcOrd="0" destOrd="0" presId="urn:microsoft.com/office/officeart/2005/8/layout/lProcess2"/>
     <dgm:cxn modelId="{3FFF91C6-0809-48FD-9D67-ABDBFB29297B}" srcId="{5483F0FF-F12F-482F-A38E-500E79F34C56}" destId="{84B5EABE-DE8F-4B4E-8491-5CB8CC2E0FE7}" srcOrd="0" destOrd="0" parTransId="{EFD0D28E-0478-4C77-ABEF-F3795C371FD7}" sibTransId="{5C492F2D-045A-43AE-A122-424DA0F87B71}"/>
-    <dgm:cxn modelId="{7BC47F07-7C12-4E03-8FD1-AD1A68FC3CB5}" type="presOf" srcId="{5483F0FF-F12F-482F-A38E-500E79F34C56}" destId="{C92FA297-9533-4B80-B5DC-CCB91E325C3B}" srcOrd="1" destOrd="0" presId="urn:microsoft.com/office/officeart/2005/8/layout/lProcess2"/>
-    <dgm:cxn modelId="{A0DB5045-41B1-4325-A69B-0FD9EB7B7DA5}" type="presOf" srcId="{EB229B0A-43B0-42D0-9848-74742245FC9C}" destId="{FAB5DAB0-CA3F-43CF-8E8D-07432BE9C30A}" srcOrd="0" destOrd="0" presId="urn:microsoft.com/office/officeart/2005/8/layout/lProcess2"/>
-    <dgm:cxn modelId="{095B6863-5264-44B0-89F0-5B8692946B10}" type="presOf" srcId="{42873A7C-31E2-4A8E-876D-18F150FB66AF}" destId="{83202E04-04BA-46EC-8C4C-2B704D1FEB7F}" srcOrd="0" destOrd="0" presId="urn:microsoft.com/office/officeart/2005/8/layout/lProcess2"/>
+    <dgm:cxn modelId="{62C22703-A97C-4B1B-93A3-BB34D7632DC4}" type="presOf" srcId="{D67950B7-61E7-4664-8005-A7BD39ADB9FB}" destId="{74FC22DE-4C92-4D75-A1D2-B7D397CE9580}" srcOrd="0" destOrd="0" presId="urn:microsoft.com/office/officeart/2005/8/layout/lProcess2"/>
+    <dgm:cxn modelId="{347FF1C4-B361-4435-A996-7DC797749BD0}" type="presOf" srcId="{EB229B0A-43B0-42D0-9848-74742245FC9C}" destId="{FAB5DAB0-CA3F-43CF-8E8D-07432BE9C30A}" srcOrd="0" destOrd="0" presId="urn:microsoft.com/office/officeart/2005/8/layout/lProcess2"/>
+    <dgm:cxn modelId="{A200A935-34EA-4EDA-8BFC-410DEB91CCA2}" type="presOf" srcId="{D67950B7-61E7-4664-8005-A7BD39ADB9FB}" destId="{B5209A1A-0EF0-4584-8121-95F354203330}" srcOrd="1" destOrd="0" presId="urn:microsoft.com/office/officeart/2005/8/layout/lProcess2"/>
+    <dgm:cxn modelId="{ECCFD9B9-5FEC-4BF6-9ED1-2C8FCA2F0C71}" type="presOf" srcId="{42FBE959-FD5C-4ACB-A986-2456B8D8073E}" destId="{E84BE529-CE9A-4F3B-927E-5DC8D4F3D2DA}" srcOrd="1" destOrd="0" presId="urn:microsoft.com/office/officeart/2005/8/layout/lProcess2"/>
     <dgm:cxn modelId="{CB5FE1BF-49B6-41E4-96CE-932CAAD76AD6}" srcId="{42FBE959-FD5C-4ACB-A986-2456B8D8073E}" destId="{42873A7C-31E2-4A8E-876D-18F150FB66AF}" srcOrd="0" destOrd="0" parTransId="{6DC027BF-AB08-4A40-9DFE-4E175EE72700}" sibTransId="{39DCD0B0-DD0A-4A7C-A7A0-7F11084A9D64}"/>
-    <dgm:cxn modelId="{08FB5587-33EF-4561-88F2-23CE4473C1DE}" type="presOf" srcId="{D67950B7-61E7-4664-8005-A7BD39ADB9FB}" destId="{74FC22DE-4C92-4D75-A1D2-B7D397CE9580}" srcOrd="0" destOrd="0" presId="urn:microsoft.com/office/officeart/2005/8/layout/lProcess2"/>
-    <dgm:cxn modelId="{5F6A567C-7938-4391-8721-5FB5E656E991}" type="presOf" srcId="{42FBE959-FD5C-4ACB-A986-2456B8D8073E}" destId="{E84BE529-CE9A-4F3B-927E-5DC8D4F3D2DA}" srcOrd="1" destOrd="0" presId="urn:microsoft.com/office/officeart/2005/8/layout/lProcess2"/>
-    <dgm:cxn modelId="{63253F0A-5171-4D18-897F-8C9232AAD2A5}" type="presOf" srcId="{D67950B7-61E7-4664-8005-A7BD39ADB9FB}" destId="{B5209A1A-0EF0-4584-8121-95F354203330}" srcOrd="1" destOrd="0" presId="urn:microsoft.com/office/officeart/2005/8/layout/lProcess2"/>
+    <dgm:cxn modelId="{8BA5AD8F-0261-4FA9-96A1-275997D88048}" type="presOf" srcId="{B80A2073-89CA-4244-84E7-9C3CE1015073}" destId="{58BC6A0F-CB4F-4FD8-A904-2665F0860D29}" srcOrd="1" destOrd="0" presId="urn:microsoft.com/office/officeart/2005/8/layout/lProcess2"/>
+    <dgm:cxn modelId="{746B3042-F059-48F1-9792-8EC433EE763B}" type="presOf" srcId="{6A061FDE-AD8C-4DFA-AB7A-A845607DDC71}" destId="{BA878FF4-1FEC-4AB9-BC7A-EDA2A2D53D9E}" srcOrd="0" destOrd="0" presId="urn:microsoft.com/office/officeart/2005/8/layout/lProcess2"/>
+    <dgm:cxn modelId="{23FB5355-8959-4DC3-94EC-CFE6A34A6497}" type="presOf" srcId="{84B5EABE-DE8F-4B4E-8491-5CB8CC2E0FE7}" destId="{25A75F1E-994D-44E7-A3C5-8CB8EE4F71F5}" srcOrd="0" destOrd="0" presId="urn:microsoft.com/office/officeart/2005/8/layout/lProcess2"/>
+    <dgm:cxn modelId="{9A716DCA-D6B5-4EEC-899B-791B5ED5C09F}" type="presOf" srcId="{42873A7C-31E2-4A8E-876D-18F150FB66AF}" destId="{83202E04-04BA-46EC-8C4C-2B704D1FEB7F}" srcOrd="0" destOrd="0" presId="urn:microsoft.com/office/officeart/2005/8/layout/lProcess2"/>
+    <dgm:cxn modelId="{3F4C96D5-9F0C-4B82-874E-DABADEEA6369}" type="presOf" srcId="{B80A2073-89CA-4244-84E7-9C3CE1015073}" destId="{43774B39-B0DE-4912-B885-62D8BCD239B0}" srcOrd="0" destOrd="0" presId="urn:microsoft.com/office/officeart/2005/8/layout/lProcess2"/>
     <dgm:cxn modelId="{246335A9-F459-4FD4-AEB6-94CC0B4BD4F2}" srcId="{6A061FDE-AD8C-4DFA-AB7A-A845607DDC71}" destId="{42FBE959-FD5C-4ACB-A986-2456B8D8073E}" srcOrd="3" destOrd="0" parTransId="{114C3E67-C175-4DE4-92E5-A7A05913A31A}" sibTransId="{BC0290E0-5911-4CD4-83AE-A044012E4352}"/>
-    <dgm:cxn modelId="{8395E6EC-0796-4964-B111-88ABA9C3FA08}" type="presOf" srcId="{5483F0FF-F12F-482F-A38E-500E79F34C56}" destId="{C7F4020B-5DC4-455B-8784-C0F06E36E9AF}" srcOrd="0" destOrd="0" presId="urn:microsoft.com/office/officeart/2005/8/layout/lProcess2"/>
     <dgm:cxn modelId="{97CAB1A6-264D-41CA-AA55-1E2D48D7C12D}" srcId="{6A061FDE-AD8C-4DFA-AB7A-A845607DDC71}" destId="{5483F0FF-F12F-482F-A38E-500E79F34C56}" srcOrd="0" destOrd="0" parTransId="{77DBB82A-2F80-4611-B428-EF8244E77960}" sibTransId="{5FA3CA79-A801-4C88-B278-108955D7CDED}"/>
     <dgm:cxn modelId="{08AFB69A-C3E0-4466-9341-14FFDABE8DC4}" srcId="{D67950B7-61E7-4664-8005-A7BD39ADB9FB}" destId="{EB229B0A-43B0-42D0-9848-74742245FC9C}" srcOrd="0" destOrd="0" parTransId="{F4F61B0E-3375-46AC-8A5F-CFAC00FF3E50}" sibTransId="{67263C05-3A4A-4F0C-A69B-981910BF0FDD}"/>
-    <dgm:cxn modelId="{8EFC5EA0-D4B9-49EF-9785-BAF5E1AB1B75}" type="presParOf" srcId="{BA878FF4-1FEC-4AB9-BC7A-EDA2A2D53D9E}" destId="{5B4BBE2C-D9A1-445A-9DBA-DE90F0498CC0}" srcOrd="0" destOrd="0" presId="urn:microsoft.com/office/officeart/2005/8/layout/lProcess2"/>
-    <dgm:cxn modelId="{2048345F-4F96-465A-BD0E-B363A62B872D}" type="presParOf" srcId="{5B4BBE2C-D9A1-445A-9DBA-DE90F0498CC0}" destId="{C7F4020B-5DC4-455B-8784-C0F06E36E9AF}" srcOrd="0" destOrd="0" presId="urn:microsoft.com/office/officeart/2005/8/layout/lProcess2"/>
-    <dgm:cxn modelId="{BA4CDC3D-E36C-472F-9F6A-D670F6E18AC5}" type="presParOf" srcId="{5B4BBE2C-D9A1-445A-9DBA-DE90F0498CC0}" destId="{C92FA297-9533-4B80-B5DC-CCB91E325C3B}" srcOrd="1" destOrd="0" presId="urn:microsoft.com/office/officeart/2005/8/layout/lProcess2"/>
-    <dgm:cxn modelId="{9F2B8F24-3A14-43E2-85C4-E189C15E4493}" type="presParOf" srcId="{5B4BBE2C-D9A1-445A-9DBA-DE90F0498CC0}" destId="{76A3EFEE-3FEB-468E-8075-7E7BFAB59787}" srcOrd="2" destOrd="0" presId="urn:microsoft.com/office/officeart/2005/8/layout/lProcess2"/>
-    <dgm:cxn modelId="{7283CE38-1620-4402-A191-624AA7A7DD8C}" type="presParOf" srcId="{76A3EFEE-3FEB-468E-8075-7E7BFAB59787}" destId="{5DB74716-7C49-4A8F-A707-DA92C856E767}" srcOrd="0" destOrd="0" presId="urn:microsoft.com/office/officeart/2005/8/layout/lProcess2"/>
-    <dgm:cxn modelId="{CC71E41B-B33B-470C-BDAE-D3485D9A1D2F}" type="presParOf" srcId="{5DB74716-7C49-4A8F-A707-DA92C856E767}" destId="{25A75F1E-994D-44E7-A3C5-8CB8EE4F71F5}" srcOrd="0" destOrd="0" presId="urn:microsoft.com/office/officeart/2005/8/layout/lProcess2"/>
-    <dgm:cxn modelId="{6AF7A8C6-DCE3-4ADB-BFDD-0366203C8EFE}" type="presParOf" srcId="{BA878FF4-1FEC-4AB9-BC7A-EDA2A2D53D9E}" destId="{B7478C31-3F61-47A1-93CD-D8FC142B5200}" srcOrd="1" destOrd="0" presId="urn:microsoft.com/office/officeart/2005/8/layout/lProcess2"/>
-    <dgm:cxn modelId="{BF1E75F5-B988-4143-921E-1971D93C2856}" type="presParOf" srcId="{BA878FF4-1FEC-4AB9-BC7A-EDA2A2D53D9E}" destId="{7FC18901-7FBA-4C94-B6A3-F00B1C2DBF79}" srcOrd="2" destOrd="0" presId="urn:microsoft.com/office/officeart/2005/8/layout/lProcess2"/>
-    <dgm:cxn modelId="{B2EE03E1-1F51-475D-8B7E-BDF3C828E4E3}" type="presParOf" srcId="{7FC18901-7FBA-4C94-B6A3-F00B1C2DBF79}" destId="{74FC22DE-4C92-4D75-A1D2-B7D397CE9580}" srcOrd="0" destOrd="0" presId="urn:microsoft.com/office/officeart/2005/8/layout/lProcess2"/>
-    <dgm:cxn modelId="{BAC14BC9-3345-48B8-AB2D-C1D1C72B932F}" type="presParOf" srcId="{7FC18901-7FBA-4C94-B6A3-F00B1C2DBF79}" destId="{B5209A1A-0EF0-4584-8121-95F354203330}" srcOrd="1" destOrd="0" presId="urn:microsoft.com/office/officeart/2005/8/layout/lProcess2"/>
-    <dgm:cxn modelId="{CC952E1D-E473-4CA0-A8BA-222B3AC7BAE2}" type="presParOf" srcId="{7FC18901-7FBA-4C94-B6A3-F00B1C2DBF79}" destId="{99AD9512-B02D-44CE-A038-B93FC50431D0}" srcOrd="2" destOrd="0" presId="urn:microsoft.com/office/officeart/2005/8/layout/lProcess2"/>
-    <dgm:cxn modelId="{09D7C3E6-07EE-407B-A9FA-9662488092A2}" type="presParOf" srcId="{99AD9512-B02D-44CE-A038-B93FC50431D0}" destId="{3A207DA2-5EE9-4461-AD16-DA651629CF87}" srcOrd="0" destOrd="0" presId="urn:microsoft.com/office/officeart/2005/8/layout/lProcess2"/>
-    <dgm:cxn modelId="{7360E179-694E-4ABF-AE1B-2243A29999CB}" type="presParOf" srcId="{3A207DA2-5EE9-4461-AD16-DA651629CF87}" destId="{FAB5DAB0-CA3F-43CF-8E8D-07432BE9C30A}" srcOrd="0" destOrd="0" presId="urn:microsoft.com/office/officeart/2005/8/layout/lProcess2"/>
-    <dgm:cxn modelId="{9058011D-BC79-47FC-969A-15B51CDF6336}" type="presParOf" srcId="{BA878FF4-1FEC-4AB9-BC7A-EDA2A2D53D9E}" destId="{B126F3A6-DB54-4EA1-90D4-7FD7DCE147C9}" srcOrd="3" destOrd="0" presId="urn:microsoft.com/office/officeart/2005/8/layout/lProcess2"/>
-    <dgm:cxn modelId="{6CAA3030-1168-41ED-AC23-73E86BB07412}" type="presParOf" srcId="{BA878FF4-1FEC-4AB9-BC7A-EDA2A2D53D9E}" destId="{FAFFB31C-388D-46B7-9FFE-2C3AC3B4B1BF}" srcOrd="4" destOrd="0" presId="urn:microsoft.com/office/officeart/2005/8/layout/lProcess2"/>
-    <dgm:cxn modelId="{8BCCEA13-7F30-4954-998F-8D39E4EFFE35}" type="presParOf" srcId="{FAFFB31C-388D-46B7-9FFE-2C3AC3B4B1BF}" destId="{43774B39-B0DE-4912-B885-62D8BCD239B0}" srcOrd="0" destOrd="0" presId="urn:microsoft.com/office/officeart/2005/8/layout/lProcess2"/>
-    <dgm:cxn modelId="{D72A3761-FEC9-435B-B5AE-A7834D0D4787}" type="presParOf" srcId="{FAFFB31C-388D-46B7-9FFE-2C3AC3B4B1BF}" destId="{58BC6A0F-CB4F-4FD8-A904-2665F0860D29}" srcOrd="1" destOrd="0" presId="urn:microsoft.com/office/officeart/2005/8/layout/lProcess2"/>
-    <dgm:cxn modelId="{0185527F-4D56-40C2-82DC-1687D1DF4988}" type="presParOf" srcId="{FAFFB31C-388D-46B7-9FFE-2C3AC3B4B1BF}" destId="{5DAC9357-FE7A-4DA3-8C07-30BA90CDBAAC}" srcOrd="2" destOrd="0" presId="urn:microsoft.com/office/officeart/2005/8/layout/lProcess2"/>
-    <dgm:cxn modelId="{7C336789-4AEA-452E-AE03-6B35BE4F6712}" type="presParOf" srcId="{5DAC9357-FE7A-4DA3-8C07-30BA90CDBAAC}" destId="{9E39B1A4-E56F-4256-8CD7-E3C93669D2CA}" srcOrd="0" destOrd="0" presId="urn:microsoft.com/office/officeart/2005/8/layout/lProcess2"/>
-    <dgm:cxn modelId="{EE134A86-0903-415D-8D9D-2A9A9E1128A8}" type="presParOf" srcId="{9E39B1A4-E56F-4256-8CD7-E3C93669D2CA}" destId="{BF2CA0A1-A16D-4EB3-8AE8-89FE867688A7}" srcOrd="0" destOrd="0" presId="urn:microsoft.com/office/officeart/2005/8/layout/lProcess2"/>
-    <dgm:cxn modelId="{2709AB53-1B7C-429B-9184-691628A0B5FD}" type="presParOf" srcId="{BA878FF4-1FEC-4AB9-BC7A-EDA2A2D53D9E}" destId="{CAF0708B-41FF-4AFE-944F-333FC17AB113}" srcOrd="5" destOrd="0" presId="urn:microsoft.com/office/officeart/2005/8/layout/lProcess2"/>
-    <dgm:cxn modelId="{26CD0590-AB4F-4011-BF21-82496F4E698E}" type="presParOf" srcId="{BA878FF4-1FEC-4AB9-BC7A-EDA2A2D53D9E}" destId="{3C93E435-46B3-48AA-A782-6630EA009DC1}" srcOrd="6" destOrd="0" presId="urn:microsoft.com/office/officeart/2005/8/layout/lProcess2"/>
-    <dgm:cxn modelId="{9ECFB07D-50C3-4FED-84C4-C89E8F925CDF}" type="presParOf" srcId="{3C93E435-46B3-48AA-A782-6630EA009DC1}" destId="{3E6A40D5-ED3D-4A72-B35B-471AE10859AD}" srcOrd="0" destOrd="0" presId="urn:microsoft.com/office/officeart/2005/8/layout/lProcess2"/>
-    <dgm:cxn modelId="{5329D7E5-6048-47EE-BC4F-7772E6AC48C0}" type="presParOf" srcId="{3C93E435-46B3-48AA-A782-6630EA009DC1}" destId="{E84BE529-CE9A-4F3B-927E-5DC8D4F3D2DA}" srcOrd="1" destOrd="0" presId="urn:microsoft.com/office/officeart/2005/8/layout/lProcess2"/>
-    <dgm:cxn modelId="{F5FD226E-368F-47EB-A375-287563A968F1}" type="presParOf" srcId="{3C93E435-46B3-48AA-A782-6630EA009DC1}" destId="{EEA2F205-3316-4F2F-9815-BAA1F26B6D50}" srcOrd="2" destOrd="0" presId="urn:microsoft.com/office/officeart/2005/8/layout/lProcess2"/>
-    <dgm:cxn modelId="{549617D5-DD27-4140-9F71-FFCE92DAE77B}" type="presParOf" srcId="{EEA2F205-3316-4F2F-9815-BAA1F26B6D50}" destId="{1D973DBE-04A3-42E5-A199-EBB2546529FF}" srcOrd="0" destOrd="0" presId="urn:microsoft.com/office/officeart/2005/8/layout/lProcess2"/>
-    <dgm:cxn modelId="{30B6B064-9A3F-49A6-BFD0-B238462F7A75}" type="presParOf" srcId="{1D973DBE-04A3-42E5-A199-EBB2546529FF}" destId="{83202E04-04BA-46EC-8C4C-2B704D1FEB7F}" srcOrd="0" destOrd="0" presId="urn:microsoft.com/office/officeart/2005/8/layout/lProcess2"/>
+    <dgm:cxn modelId="{4217860F-D80C-4B76-9124-24C61154B2C9}" type="presParOf" srcId="{BA878FF4-1FEC-4AB9-BC7A-EDA2A2D53D9E}" destId="{5B4BBE2C-D9A1-445A-9DBA-DE90F0498CC0}" srcOrd="0" destOrd="0" presId="urn:microsoft.com/office/officeart/2005/8/layout/lProcess2"/>
+    <dgm:cxn modelId="{FC16D425-26C7-42A4-8932-6345B3AF93ED}" type="presParOf" srcId="{5B4BBE2C-D9A1-445A-9DBA-DE90F0498CC0}" destId="{C7F4020B-5DC4-455B-8784-C0F06E36E9AF}" srcOrd="0" destOrd="0" presId="urn:microsoft.com/office/officeart/2005/8/layout/lProcess2"/>
+    <dgm:cxn modelId="{84A54778-0403-4B72-A893-F567A81EDAEB}" type="presParOf" srcId="{5B4BBE2C-D9A1-445A-9DBA-DE90F0498CC0}" destId="{C92FA297-9533-4B80-B5DC-CCB91E325C3B}" srcOrd="1" destOrd="0" presId="urn:microsoft.com/office/officeart/2005/8/layout/lProcess2"/>
+    <dgm:cxn modelId="{EB104963-5EB1-467D-9553-4ED961DD11D8}" type="presParOf" srcId="{5B4BBE2C-D9A1-445A-9DBA-DE90F0498CC0}" destId="{76A3EFEE-3FEB-468E-8075-7E7BFAB59787}" srcOrd="2" destOrd="0" presId="urn:microsoft.com/office/officeart/2005/8/layout/lProcess2"/>
+    <dgm:cxn modelId="{39488A69-DDBC-468B-B4D9-16CBD26626C4}" type="presParOf" srcId="{76A3EFEE-3FEB-468E-8075-7E7BFAB59787}" destId="{5DB74716-7C49-4A8F-A707-DA92C856E767}" srcOrd="0" destOrd="0" presId="urn:microsoft.com/office/officeart/2005/8/layout/lProcess2"/>
+    <dgm:cxn modelId="{87445BD3-A005-4AB2-A47F-59832D43BCBE}" type="presParOf" srcId="{5DB74716-7C49-4A8F-A707-DA92C856E767}" destId="{25A75F1E-994D-44E7-A3C5-8CB8EE4F71F5}" srcOrd="0" destOrd="0" presId="urn:microsoft.com/office/officeart/2005/8/layout/lProcess2"/>
+    <dgm:cxn modelId="{649CE45D-9942-4797-B0EF-24A08D3A1E4B}" type="presParOf" srcId="{BA878FF4-1FEC-4AB9-BC7A-EDA2A2D53D9E}" destId="{B7478C31-3F61-47A1-93CD-D8FC142B5200}" srcOrd="1" destOrd="0" presId="urn:microsoft.com/office/officeart/2005/8/layout/lProcess2"/>
+    <dgm:cxn modelId="{852A1940-C88F-46DE-8D69-F63321BC45BC}" type="presParOf" srcId="{BA878FF4-1FEC-4AB9-BC7A-EDA2A2D53D9E}" destId="{7FC18901-7FBA-4C94-B6A3-F00B1C2DBF79}" srcOrd="2" destOrd="0" presId="urn:microsoft.com/office/officeart/2005/8/layout/lProcess2"/>
+    <dgm:cxn modelId="{925C5715-4336-4ED6-A8CE-D0639580B844}" type="presParOf" srcId="{7FC18901-7FBA-4C94-B6A3-F00B1C2DBF79}" destId="{74FC22DE-4C92-4D75-A1D2-B7D397CE9580}" srcOrd="0" destOrd="0" presId="urn:microsoft.com/office/officeart/2005/8/layout/lProcess2"/>
+    <dgm:cxn modelId="{B928426E-F511-4541-ACFF-75C68FB6A353}" type="presParOf" srcId="{7FC18901-7FBA-4C94-B6A3-F00B1C2DBF79}" destId="{B5209A1A-0EF0-4584-8121-95F354203330}" srcOrd="1" destOrd="0" presId="urn:microsoft.com/office/officeart/2005/8/layout/lProcess2"/>
+    <dgm:cxn modelId="{6B8DDC78-BD75-4AE8-B5C1-BDAA0DFBF5D9}" type="presParOf" srcId="{7FC18901-7FBA-4C94-B6A3-F00B1C2DBF79}" destId="{99AD9512-B02D-44CE-A038-B93FC50431D0}" srcOrd="2" destOrd="0" presId="urn:microsoft.com/office/officeart/2005/8/layout/lProcess2"/>
+    <dgm:cxn modelId="{336BBE69-F75C-4C85-9BF0-06D9EDFCC006}" type="presParOf" srcId="{99AD9512-B02D-44CE-A038-B93FC50431D0}" destId="{3A207DA2-5EE9-4461-AD16-DA651629CF87}" srcOrd="0" destOrd="0" presId="urn:microsoft.com/office/officeart/2005/8/layout/lProcess2"/>
+    <dgm:cxn modelId="{D1C319BC-9324-42C9-808D-12C623290BE9}" type="presParOf" srcId="{3A207DA2-5EE9-4461-AD16-DA651629CF87}" destId="{FAB5DAB0-CA3F-43CF-8E8D-07432BE9C30A}" srcOrd="0" destOrd="0" presId="urn:microsoft.com/office/officeart/2005/8/layout/lProcess2"/>
+    <dgm:cxn modelId="{03445868-DF15-496B-BF4C-4C56001E094A}" type="presParOf" srcId="{BA878FF4-1FEC-4AB9-BC7A-EDA2A2D53D9E}" destId="{B126F3A6-DB54-4EA1-90D4-7FD7DCE147C9}" srcOrd="3" destOrd="0" presId="urn:microsoft.com/office/officeart/2005/8/layout/lProcess2"/>
+    <dgm:cxn modelId="{0950959E-BFB1-4262-BC92-2C9677C2E317}" type="presParOf" srcId="{BA878FF4-1FEC-4AB9-BC7A-EDA2A2D53D9E}" destId="{FAFFB31C-388D-46B7-9FFE-2C3AC3B4B1BF}" srcOrd="4" destOrd="0" presId="urn:microsoft.com/office/officeart/2005/8/layout/lProcess2"/>
+    <dgm:cxn modelId="{54E5AFF9-94DB-45FB-B95F-DD113B68D668}" type="presParOf" srcId="{FAFFB31C-388D-46B7-9FFE-2C3AC3B4B1BF}" destId="{43774B39-B0DE-4912-B885-62D8BCD239B0}" srcOrd="0" destOrd="0" presId="urn:microsoft.com/office/officeart/2005/8/layout/lProcess2"/>
+    <dgm:cxn modelId="{8007F9E8-ED27-4AB0-BA97-68CD8F4453F6}" type="presParOf" srcId="{FAFFB31C-388D-46B7-9FFE-2C3AC3B4B1BF}" destId="{58BC6A0F-CB4F-4FD8-A904-2665F0860D29}" srcOrd="1" destOrd="0" presId="urn:microsoft.com/office/officeart/2005/8/layout/lProcess2"/>
+    <dgm:cxn modelId="{FE86DF61-FC4B-4F09-80B9-C0D23E7B6F2F}" type="presParOf" srcId="{FAFFB31C-388D-46B7-9FFE-2C3AC3B4B1BF}" destId="{5DAC9357-FE7A-4DA3-8C07-30BA90CDBAAC}" srcOrd="2" destOrd="0" presId="urn:microsoft.com/office/officeart/2005/8/layout/lProcess2"/>
+    <dgm:cxn modelId="{A3A73E3F-4F29-4FBB-8F9C-5DA9628A54FB}" type="presParOf" srcId="{5DAC9357-FE7A-4DA3-8C07-30BA90CDBAAC}" destId="{9E39B1A4-E56F-4256-8CD7-E3C93669D2CA}" srcOrd="0" destOrd="0" presId="urn:microsoft.com/office/officeart/2005/8/layout/lProcess2"/>
+    <dgm:cxn modelId="{DEE5C623-F937-48EC-A836-BFBF01A884BC}" type="presParOf" srcId="{9E39B1A4-E56F-4256-8CD7-E3C93669D2CA}" destId="{BF2CA0A1-A16D-4EB3-8AE8-89FE867688A7}" srcOrd="0" destOrd="0" presId="urn:microsoft.com/office/officeart/2005/8/layout/lProcess2"/>
+    <dgm:cxn modelId="{85C08047-936C-466C-83F3-FB9239373444}" type="presParOf" srcId="{BA878FF4-1FEC-4AB9-BC7A-EDA2A2D53D9E}" destId="{CAF0708B-41FF-4AFE-944F-333FC17AB113}" srcOrd="5" destOrd="0" presId="urn:microsoft.com/office/officeart/2005/8/layout/lProcess2"/>
+    <dgm:cxn modelId="{E804C59C-73FB-4AA2-BDE0-7DE932D06808}" type="presParOf" srcId="{BA878FF4-1FEC-4AB9-BC7A-EDA2A2D53D9E}" destId="{3C93E435-46B3-48AA-A782-6630EA009DC1}" srcOrd="6" destOrd="0" presId="urn:microsoft.com/office/officeart/2005/8/layout/lProcess2"/>
+    <dgm:cxn modelId="{A4D3229C-4043-4E12-8803-216E566A5A57}" type="presParOf" srcId="{3C93E435-46B3-48AA-A782-6630EA009DC1}" destId="{3E6A40D5-ED3D-4A72-B35B-471AE10859AD}" srcOrd="0" destOrd="0" presId="urn:microsoft.com/office/officeart/2005/8/layout/lProcess2"/>
+    <dgm:cxn modelId="{64C85BE0-2826-4974-A452-D6022D24895D}" type="presParOf" srcId="{3C93E435-46B3-48AA-A782-6630EA009DC1}" destId="{E84BE529-CE9A-4F3B-927E-5DC8D4F3D2DA}" srcOrd="1" destOrd="0" presId="urn:microsoft.com/office/officeart/2005/8/layout/lProcess2"/>
+    <dgm:cxn modelId="{3A141164-AB52-47D2-8DA1-1FC463DB6101}" type="presParOf" srcId="{3C93E435-46B3-48AA-A782-6630EA009DC1}" destId="{EEA2F205-3316-4F2F-9815-BAA1F26B6D50}" srcOrd="2" destOrd="0" presId="urn:microsoft.com/office/officeart/2005/8/layout/lProcess2"/>
+    <dgm:cxn modelId="{577F91A8-21EC-4133-85B4-6E7277216158}" type="presParOf" srcId="{EEA2F205-3316-4F2F-9815-BAA1F26B6D50}" destId="{1D973DBE-04A3-42E5-A199-EBB2546529FF}" srcOrd="0" destOrd="0" presId="urn:microsoft.com/office/officeart/2005/8/layout/lProcess2"/>
+    <dgm:cxn modelId="{C6293A72-9D85-4C28-BD5F-DD74168A9F97}" type="presParOf" srcId="{1D973DBE-04A3-42E5-A199-EBB2546529FF}" destId="{83202E04-04BA-46EC-8C4C-2B704D1FEB7F}" srcOrd="0" destOrd="0" presId="urn:microsoft.com/office/officeart/2005/8/layout/lProcess2"/>
   </dgm:cxnLst>
   <dgm:bg/>
   <dgm:whole/>
@@ -9834,6 +10203,13 @@
         </dgm:presLayoutVars>
       </dgm:prSet>
       <dgm:spPr/>
+      <dgm:t>
+        <a:bodyPr/>
+        <a:lstStyle/>
+        <a:p>
+          <a:endParaRPr lang="sv-SE"/>
+        </a:p>
+      </dgm:t>
     </dgm:pt>
     <dgm:pt modelId="{5B4BBE2C-D9A1-445A-9DBA-DE90F0498CC0}" type="pres">
       <dgm:prSet presAssocID="{5483F0FF-F12F-482F-A38E-500E79F34C56}" presName="compNode" presStyleCnt="0"/>
@@ -9876,6 +10252,13 @@
         </dgm:presLayoutVars>
       </dgm:prSet>
       <dgm:spPr/>
+      <dgm:t>
+        <a:bodyPr/>
+        <a:lstStyle/>
+        <a:p>
+          <a:endParaRPr lang="sv-SE"/>
+        </a:p>
+      </dgm:t>
     </dgm:pt>
     <dgm:pt modelId="{B7478C31-3F61-47A1-93CD-D8FC142B5200}" type="pres">
       <dgm:prSet presAssocID="{5483F0FF-F12F-482F-A38E-500E79F34C56}" presName="aSpace" presStyleCnt="0"/>
@@ -9888,10 +10271,24 @@
     <dgm:pt modelId="{C19CEA72-EE15-47C7-A14F-8247AFA6D36A}" type="pres">
       <dgm:prSet presAssocID="{E7DA19FD-3397-40E7-B86F-BE717E3A5BBB}" presName="aNode" presStyleLbl="bgShp" presStyleIdx="1" presStyleCnt="4"/>
       <dgm:spPr/>
+      <dgm:t>
+        <a:bodyPr/>
+        <a:lstStyle/>
+        <a:p>
+          <a:endParaRPr lang="sv-SE"/>
+        </a:p>
+      </dgm:t>
     </dgm:pt>
     <dgm:pt modelId="{A6296299-6475-4BC6-8ED2-845642063A0C}" type="pres">
       <dgm:prSet presAssocID="{E7DA19FD-3397-40E7-B86F-BE717E3A5BBB}" presName="textNode" presStyleLbl="bgShp" presStyleIdx="1" presStyleCnt="4"/>
       <dgm:spPr/>
+      <dgm:t>
+        <a:bodyPr/>
+        <a:lstStyle/>
+        <a:p>
+          <a:endParaRPr lang="sv-SE"/>
+        </a:p>
+      </dgm:t>
     </dgm:pt>
     <dgm:pt modelId="{9B024FAC-1235-444D-9BE2-C53A4709B7EC}" type="pres">
       <dgm:prSet presAssocID="{E7DA19FD-3397-40E7-B86F-BE717E3A5BBB}" presName="compChildNode" presStyleCnt="0"/>
@@ -9908,6 +10305,13 @@
         </dgm:presLayoutVars>
       </dgm:prSet>
       <dgm:spPr/>
+      <dgm:t>
+        <a:bodyPr/>
+        <a:lstStyle/>
+        <a:p>
+          <a:endParaRPr lang="sv-SE"/>
+        </a:p>
+      </dgm:t>
     </dgm:pt>
     <dgm:pt modelId="{4C70154F-642F-4262-A602-316D0901BAC3}" type="pres">
       <dgm:prSet presAssocID="{E7DA19FD-3397-40E7-B86F-BE717E3A5BBB}" presName="aSpace" presStyleCnt="0"/>
@@ -9920,10 +10324,24 @@
     <dgm:pt modelId="{CA238BCF-3237-4054-9B34-3A6CD5C0A1CD}" type="pres">
       <dgm:prSet presAssocID="{E8A54D98-D9A3-489A-91AF-BCDA5B34E346}" presName="aNode" presStyleLbl="bgShp" presStyleIdx="2" presStyleCnt="4"/>
       <dgm:spPr/>
+      <dgm:t>
+        <a:bodyPr/>
+        <a:lstStyle/>
+        <a:p>
+          <a:endParaRPr lang="sv-SE"/>
+        </a:p>
+      </dgm:t>
     </dgm:pt>
     <dgm:pt modelId="{5076CE65-083B-4F9E-B8C5-AB2181C521A2}" type="pres">
       <dgm:prSet presAssocID="{E8A54D98-D9A3-489A-91AF-BCDA5B34E346}" presName="textNode" presStyleLbl="bgShp" presStyleIdx="2" presStyleCnt="4"/>
       <dgm:spPr/>
+      <dgm:t>
+        <a:bodyPr/>
+        <a:lstStyle/>
+        <a:p>
+          <a:endParaRPr lang="sv-SE"/>
+        </a:p>
+      </dgm:t>
     </dgm:pt>
     <dgm:pt modelId="{69AF8831-2ED1-4098-8FB3-ED64E1A570B4}" type="pres">
       <dgm:prSet presAssocID="{E8A54D98-D9A3-489A-91AF-BCDA5B34E346}" presName="compChildNode" presStyleCnt="0"/>
@@ -9940,6 +10358,13 @@
         </dgm:presLayoutVars>
       </dgm:prSet>
       <dgm:spPr/>
+      <dgm:t>
+        <a:bodyPr/>
+        <a:lstStyle/>
+        <a:p>
+          <a:endParaRPr lang="sv-SE"/>
+        </a:p>
+      </dgm:t>
     </dgm:pt>
     <dgm:pt modelId="{0C903CF0-F0A6-4943-84C5-AFB6F924EB28}" type="pres">
       <dgm:prSet presAssocID="{E8A54D98-D9A3-489A-91AF-BCDA5B34E346}" presName="aSpace" presStyleCnt="0"/>
@@ -9952,10 +10377,24 @@
     <dgm:pt modelId="{759B7284-9D72-4C24-BD01-FCC56E56E6DF}" type="pres">
       <dgm:prSet presAssocID="{90E2E7C7-66CB-4FF9-8E52-10F2A8988567}" presName="aNode" presStyleLbl="bgShp" presStyleIdx="3" presStyleCnt="4"/>
       <dgm:spPr/>
+      <dgm:t>
+        <a:bodyPr/>
+        <a:lstStyle/>
+        <a:p>
+          <a:endParaRPr lang="sv-SE"/>
+        </a:p>
+      </dgm:t>
     </dgm:pt>
     <dgm:pt modelId="{ED51B243-28E4-4A9B-A7BA-4D1287E79440}" type="pres">
       <dgm:prSet presAssocID="{90E2E7C7-66CB-4FF9-8E52-10F2A8988567}" presName="textNode" presStyleLbl="bgShp" presStyleIdx="3" presStyleCnt="4"/>
       <dgm:spPr/>
+      <dgm:t>
+        <a:bodyPr/>
+        <a:lstStyle/>
+        <a:p>
+          <a:endParaRPr lang="sv-SE"/>
+        </a:p>
+      </dgm:t>
     </dgm:pt>
     <dgm:pt modelId="{CB7A8C6F-85F0-476A-8591-577A1D2D97F2}" type="pres">
       <dgm:prSet presAssocID="{90E2E7C7-66CB-4FF9-8E52-10F2A8988567}" presName="compChildNode" presStyleCnt="0"/>
@@ -9972,57 +10411,64 @@
         </dgm:presLayoutVars>
       </dgm:prSet>
       <dgm:spPr/>
+      <dgm:t>
+        <a:bodyPr/>
+        <a:lstStyle/>
+        <a:p>
+          <a:endParaRPr lang="sv-SE"/>
+        </a:p>
+      </dgm:t>
     </dgm:pt>
   </dgm:ptLst>
   <dgm:cxnLst>
-    <dgm:cxn modelId="{FA013DF5-0880-4BD9-AF3E-4127B7C31BE8}" type="presOf" srcId="{5483F0FF-F12F-482F-A38E-500E79F34C56}" destId="{C7F4020B-5DC4-455B-8784-C0F06E36E9AF}" srcOrd="0" destOrd="0" presId="urn:microsoft.com/office/officeart/2005/8/layout/lProcess2"/>
+    <dgm:cxn modelId="{199E4A08-88A5-4A0E-A818-59C2068A2A0A}" srcId="{90E2E7C7-66CB-4FF9-8E52-10F2A8988567}" destId="{E4197DF5-C263-44E3-9A16-45ED108FAC18}" srcOrd="0" destOrd="0" parTransId="{F274C48E-14AA-4179-A350-6FF67B1EC937}" sibTransId="{B781706A-8BA8-4BEB-A42F-0B50CE12F976}"/>
+    <dgm:cxn modelId="{F93B73B5-8A9D-4581-A3DE-4DF3957DC410}" srcId="{6A061FDE-AD8C-4DFA-AB7A-A845607DDC71}" destId="{E7DA19FD-3397-40E7-B86F-BE717E3A5BBB}" srcOrd="1" destOrd="0" parTransId="{171B7E5F-C28E-4B8C-AE72-9C35AA86B2D1}" sibTransId="{50375FB0-5D8B-47CC-BAD4-D3C4EC35F379}"/>
+    <dgm:cxn modelId="{57F718DC-4DFA-4612-8621-460CE6FB4956}" srcId="{E8A54D98-D9A3-489A-91AF-BCDA5B34E346}" destId="{5E4AF0E0-0115-4F35-B3BE-EF3E668C547D}" srcOrd="0" destOrd="0" parTransId="{70B72DAF-FE39-49AD-9A9A-F217B8D7912D}" sibTransId="{DEFF5F39-6724-468F-A18E-BFA20CC07E13}"/>
+    <dgm:cxn modelId="{C275CF1B-C527-4B93-9AF5-3A9654D208C0}" type="presOf" srcId="{E7DA19FD-3397-40E7-B86F-BE717E3A5BBB}" destId="{C19CEA72-EE15-47C7-A14F-8247AFA6D36A}" srcOrd="0" destOrd="0" presId="urn:microsoft.com/office/officeart/2005/8/layout/lProcess2"/>
+    <dgm:cxn modelId="{A2B78C63-C124-42F1-B34C-AAF1267A13C5}" srcId="{6A061FDE-AD8C-4DFA-AB7A-A845607DDC71}" destId="{90E2E7C7-66CB-4FF9-8E52-10F2A8988567}" srcOrd="3" destOrd="0" parTransId="{7EBCCC92-B772-487D-ABB1-B554C73FD3C3}" sibTransId="{CC4877CB-F3D1-438A-ACD9-E9D193793E48}"/>
+    <dgm:cxn modelId="{2433A10F-30BB-4DF9-AEA2-0E6D158DF7BC}" type="presOf" srcId="{6A061FDE-AD8C-4DFA-AB7A-A845607DDC71}" destId="{BA878FF4-1FEC-4AB9-BC7A-EDA2A2D53D9E}" srcOrd="0" destOrd="0" presId="urn:microsoft.com/office/officeart/2005/8/layout/lProcess2"/>
     <dgm:cxn modelId="{785EB91A-5DF0-43CF-B1E8-F18F649776E8}" srcId="{E7DA19FD-3397-40E7-B86F-BE717E3A5BBB}" destId="{D70A22E8-BFC1-4910-A091-CA9A0351059A}" srcOrd="0" destOrd="0" parTransId="{4169CDAB-0D84-43BE-902C-8C55E95F048E}" sibTransId="{6760793B-711D-4BC7-9E9D-201D91BE804B}"/>
-    <dgm:cxn modelId="{AEE4114E-DA3D-41FB-B316-B983A8F1620A}" type="presOf" srcId="{90E2E7C7-66CB-4FF9-8E52-10F2A8988567}" destId="{ED51B243-28E4-4A9B-A7BA-4D1287E79440}" srcOrd="1" destOrd="0" presId="urn:microsoft.com/office/officeart/2005/8/layout/lProcess2"/>
-    <dgm:cxn modelId="{B04500A2-E61D-46C0-B881-5ABF988A9FAC}" type="presOf" srcId="{E4197DF5-C263-44E3-9A16-45ED108FAC18}" destId="{054279A1-C6F4-4A3F-89AA-DD61D5935551}" srcOrd="0" destOrd="0" presId="urn:microsoft.com/office/officeart/2005/8/layout/lProcess2"/>
+    <dgm:cxn modelId="{97CAB1A6-264D-41CA-AA55-1E2D48D7C12D}" srcId="{6A061FDE-AD8C-4DFA-AB7A-A845607DDC71}" destId="{5483F0FF-F12F-482F-A38E-500E79F34C56}" srcOrd="0" destOrd="0" parTransId="{77DBB82A-2F80-4611-B428-EF8244E77960}" sibTransId="{5FA3CA79-A801-4C88-B278-108955D7CDED}"/>
+    <dgm:cxn modelId="{51580BCD-BE8C-4AF6-867E-2A2092358457}" type="presOf" srcId="{90E2E7C7-66CB-4FF9-8E52-10F2A8988567}" destId="{759B7284-9D72-4C24-BD01-FCC56E56E6DF}" srcOrd="0" destOrd="0" presId="urn:microsoft.com/office/officeart/2005/8/layout/lProcess2"/>
+    <dgm:cxn modelId="{A5719458-6932-417C-A2F6-3941368B1470}" type="presOf" srcId="{E8A54D98-D9A3-489A-91AF-BCDA5B34E346}" destId="{5076CE65-083B-4F9E-B8C5-AB2181C521A2}" srcOrd="1" destOrd="0" presId="urn:microsoft.com/office/officeart/2005/8/layout/lProcess2"/>
+    <dgm:cxn modelId="{17BA671F-1053-4ABF-9B8B-B67D132A3CAC}" type="presOf" srcId="{5483F0FF-F12F-482F-A38E-500E79F34C56}" destId="{C7F4020B-5DC4-455B-8784-C0F06E36E9AF}" srcOrd="0" destOrd="0" presId="urn:microsoft.com/office/officeart/2005/8/layout/lProcess2"/>
+    <dgm:cxn modelId="{44DCCED1-F978-47FE-834C-79966DA9252C}" srcId="{6A061FDE-AD8C-4DFA-AB7A-A845607DDC71}" destId="{E8A54D98-D9A3-489A-91AF-BCDA5B34E346}" srcOrd="2" destOrd="0" parTransId="{8A20DFB7-8330-421A-8A60-0BE28E455434}" sibTransId="{253F4051-D180-45BD-B0C4-96307AB5DEEE}"/>
     <dgm:cxn modelId="{AC3EA1D0-D9F7-4703-8A1C-D3B995B19764}" srcId="{5483F0FF-F12F-482F-A38E-500E79F34C56}" destId="{BF37E36F-7D3E-4CAB-BBE3-F96F14A60592}" srcOrd="0" destOrd="0" parTransId="{AD4B3E31-0601-4369-9F4A-74CAF03143EC}" sibTransId="{B657946F-0B28-4798-A1A9-40F2D579000B}"/>
-    <dgm:cxn modelId="{D4D8EBFD-B3BF-407A-AE3B-EDE7478E7122}" type="presOf" srcId="{5E4AF0E0-0115-4F35-B3BE-EF3E668C547D}" destId="{F5B87C4D-2490-4A4A-AC1C-A23927AAFE31}" srcOrd="0" destOrd="0" presId="urn:microsoft.com/office/officeart/2005/8/layout/lProcess2"/>
-    <dgm:cxn modelId="{62F14273-17F1-4D24-97CA-BB42E17C0880}" type="presOf" srcId="{6A061FDE-AD8C-4DFA-AB7A-A845607DDC71}" destId="{BA878FF4-1FEC-4AB9-BC7A-EDA2A2D53D9E}" srcOrd="0" destOrd="0" presId="urn:microsoft.com/office/officeart/2005/8/layout/lProcess2"/>
-    <dgm:cxn modelId="{C7B02924-BFA5-4938-8339-4C187A17B05A}" type="presOf" srcId="{D70A22E8-BFC1-4910-A091-CA9A0351059A}" destId="{3DAE2FC0-A612-45B1-BBAD-26C01B9E32F9}" srcOrd="0" destOrd="0" presId="urn:microsoft.com/office/officeart/2005/8/layout/lProcess2"/>
-    <dgm:cxn modelId="{F93B73B5-8A9D-4581-A3DE-4DF3957DC410}" srcId="{6A061FDE-AD8C-4DFA-AB7A-A845607DDC71}" destId="{E7DA19FD-3397-40E7-B86F-BE717E3A5BBB}" srcOrd="1" destOrd="0" parTransId="{171B7E5F-C28E-4B8C-AE72-9C35AA86B2D1}" sibTransId="{50375FB0-5D8B-47CC-BAD4-D3C4EC35F379}"/>
-    <dgm:cxn modelId="{A2B78C63-C124-42F1-B34C-AAF1267A13C5}" srcId="{6A061FDE-AD8C-4DFA-AB7A-A845607DDC71}" destId="{90E2E7C7-66CB-4FF9-8E52-10F2A8988567}" srcOrd="3" destOrd="0" parTransId="{7EBCCC92-B772-487D-ABB1-B554C73FD3C3}" sibTransId="{CC4877CB-F3D1-438A-ACD9-E9D193793E48}"/>
-    <dgm:cxn modelId="{44DCCED1-F978-47FE-834C-79966DA9252C}" srcId="{6A061FDE-AD8C-4DFA-AB7A-A845607DDC71}" destId="{E8A54D98-D9A3-489A-91AF-BCDA5B34E346}" srcOrd="2" destOrd="0" parTransId="{8A20DFB7-8330-421A-8A60-0BE28E455434}" sibTransId="{253F4051-D180-45BD-B0C4-96307AB5DEEE}"/>
-    <dgm:cxn modelId="{1F8C4846-6AB3-4246-83B7-7E6F5BD849E4}" type="presOf" srcId="{E8A54D98-D9A3-489A-91AF-BCDA5B34E346}" destId="{CA238BCF-3237-4054-9B34-3A6CD5C0A1CD}" srcOrd="0" destOrd="0" presId="urn:microsoft.com/office/officeart/2005/8/layout/lProcess2"/>
-    <dgm:cxn modelId="{199E4A08-88A5-4A0E-A818-59C2068A2A0A}" srcId="{90E2E7C7-66CB-4FF9-8E52-10F2A8988567}" destId="{E4197DF5-C263-44E3-9A16-45ED108FAC18}" srcOrd="0" destOrd="0" parTransId="{F274C48E-14AA-4179-A350-6FF67B1EC937}" sibTransId="{B781706A-8BA8-4BEB-A42F-0B50CE12F976}"/>
-    <dgm:cxn modelId="{ABAF0770-11F9-473F-97E8-A85BF0A04C3E}" type="presOf" srcId="{E8A54D98-D9A3-489A-91AF-BCDA5B34E346}" destId="{5076CE65-083B-4F9E-B8C5-AB2181C521A2}" srcOrd="1" destOrd="0" presId="urn:microsoft.com/office/officeart/2005/8/layout/lProcess2"/>
-    <dgm:cxn modelId="{8612C8A4-8EE7-473A-8ECF-C57B201B217A}" type="presOf" srcId="{E7DA19FD-3397-40E7-B86F-BE717E3A5BBB}" destId="{A6296299-6475-4BC6-8ED2-845642063A0C}" srcOrd="1" destOrd="0" presId="urn:microsoft.com/office/officeart/2005/8/layout/lProcess2"/>
-    <dgm:cxn modelId="{E0EE32DE-EFA0-41AD-A693-3F0BEFAA87D3}" type="presOf" srcId="{90E2E7C7-66CB-4FF9-8E52-10F2A8988567}" destId="{759B7284-9D72-4C24-BD01-FCC56E56E6DF}" srcOrd="0" destOrd="0" presId="urn:microsoft.com/office/officeart/2005/8/layout/lProcess2"/>
-    <dgm:cxn modelId="{57F718DC-4DFA-4612-8621-460CE6FB4956}" srcId="{E8A54D98-D9A3-489A-91AF-BCDA5B34E346}" destId="{5E4AF0E0-0115-4F35-B3BE-EF3E668C547D}" srcOrd="0" destOrd="0" parTransId="{70B72DAF-FE39-49AD-9A9A-F217B8D7912D}" sibTransId="{DEFF5F39-6724-468F-A18E-BFA20CC07E13}"/>
-    <dgm:cxn modelId="{601D3040-BAE8-48B5-8831-6A5512A497B0}" type="presOf" srcId="{5483F0FF-F12F-482F-A38E-500E79F34C56}" destId="{C92FA297-9533-4B80-B5DC-CCB91E325C3B}" srcOrd="1" destOrd="0" presId="urn:microsoft.com/office/officeart/2005/8/layout/lProcess2"/>
-    <dgm:cxn modelId="{765C57C4-FDCD-44BE-9FFE-A5AB171D41A9}" type="presOf" srcId="{BF37E36F-7D3E-4CAB-BBE3-F96F14A60592}" destId="{9484F83A-E2FA-4664-88FF-0357593E71F6}" srcOrd="0" destOrd="0" presId="urn:microsoft.com/office/officeart/2005/8/layout/lProcess2"/>
-    <dgm:cxn modelId="{2E91CE4E-641D-4CFC-8D10-F890918BD6F6}" type="presOf" srcId="{E7DA19FD-3397-40E7-B86F-BE717E3A5BBB}" destId="{C19CEA72-EE15-47C7-A14F-8247AFA6D36A}" srcOrd="0" destOrd="0" presId="urn:microsoft.com/office/officeart/2005/8/layout/lProcess2"/>
-    <dgm:cxn modelId="{97CAB1A6-264D-41CA-AA55-1E2D48D7C12D}" srcId="{6A061FDE-AD8C-4DFA-AB7A-A845607DDC71}" destId="{5483F0FF-F12F-482F-A38E-500E79F34C56}" srcOrd="0" destOrd="0" parTransId="{77DBB82A-2F80-4611-B428-EF8244E77960}" sibTransId="{5FA3CA79-A801-4C88-B278-108955D7CDED}"/>
-    <dgm:cxn modelId="{5380E0BA-2B63-4B80-AAE9-A8C7CF2DAFD8}" type="presParOf" srcId="{BA878FF4-1FEC-4AB9-BC7A-EDA2A2D53D9E}" destId="{5B4BBE2C-D9A1-445A-9DBA-DE90F0498CC0}" srcOrd="0" destOrd="0" presId="urn:microsoft.com/office/officeart/2005/8/layout/lProcess2"/>
-    <dgm:cxn modelId="{430381C1-63E1-4642-A248-C5D46264814A}" type="presParOf" srcId="{5B4BBE2C-D9A1-445A-9DBA-DE90F0498CC0}" destId="{C7F4020B-5DC4-455B-8784-C0F06E36E9AF}" srcOrd="0" destOrd="0" presId="urn:microsoft.com/office/officeart/2005/8/layout/lProcess2"/>
-    <dgm:cxn modelId="{D638437A-013B-4C07-BF20-F7F704342577}" type="presParOf" srcId="{5B4BBE2C-D9A1-445A-9DBA-DE90F0498CC0}" destId="{C92FA297-9533-4B80-B5DC-CCB91E325C3B}" srcOrd="1" destOrd="0" presId="urn:microsoft.com/office/officeart/2005/8/layout/lProcess2"/>
-    <dgm:cxn modelId="{60D65D49-17B0-4B29-BD9A-191CDE335B8A}" type="presParOf" srcId="{5B4BBE2C-D9A1-445A-9DBA-DE90F0498CC0}" destId="{76A3EFEE-3FEB-468E-8075-7E7BFAB59787}" srcOrd="2" destOrd="0" presId="urn:microsoft.com/office/officeart/2005/8/layout/lProcess2"/>
-    <dgm:cxn modelId="{F6E9939B-633C-48F8-BE48-A175448AF346}" type="presParOf" srcId="{76A3EFEE-3FEB-468E-8075-7E7BFAB59787}" destId="{5DB74716-7C49-4A8F-A707-DA92C856E767}" srcOrd="0" destOrd="0" presId="urn:microsoft.com/office/officeart/2005/8/layout/lProcess2"/>
-    <dgm:cxn modelId="{0B547A43-71A5-43AB-8C26-A1F9FE98B712}" type="presParOf" srcId="{5DB74716-7C49-4A8F-A707-DA92C856E767}" destId="{9484F83A-E2FA-4664-88FF-0357593E71F6}" srcOrd="0" destOrd="0" presId="urn:microsoft.com/office/officeart/2005/8/layout/lProcess2"/>
-    <dgm:cxn modelId="{4AD20D53-70D1-4374-B65A-FC7B34363509}" type="presParOf" srcId="{BA878FF4-1FEC-4AB9-BC7A-EDA2A2D53D9E}" destId="{B7478C31-3F61-47A1-93CD-D8FC142B5200}" srcOrd="1" destOrd="0" presId="urn:microsoft.com/office/officeart/2005/8/layout/lProcess2"/>
-    <dgm:cxn modelId="{F834E27A-5317-4E28-A4FB-CFFE92BD7696}" type="presParOf" srcId="{BA878FF4-1FEC-4AB9-BC7A-EDA2A2D53D9E}" destId="{7C7E8FBA-4A81-43FF-B203-55A60829FB0C}" srcOrd="2" destOrd="0" presId="urn:microsoft.com/office/officeart/2005/8/layout/lProcess2"/>
-    <dgm:cxn modelId="{607D8D46-5A1D-4EE8-A2E7-B78B09F16CAA}" type="presParOf" srcId="{7C7E8FBA-4A81-43FF-B203-55A60829FB0C}" destId="{C19CEA72-EE15-47C7-A14F-8247AFA6D36A}" srcOrd="0" destOrd="0" presId="urn:microsoft.com/office/officeart/2005/8/layout/lProcess2"/>
-    <dgm:cxn modelId="{4D064E9F-05D1-430E-8F62-D71C86C4B005}" type="presParOf" srcId="{7C7E8FBA-4A81-43FF-B203-55A60829FB0C}" destId="{A6296299-6475-4BC6-8ED2-845642063A0C}" srcOrd="1" destOrd="0" presId="urn:microsoft.com/office/officeart/2005/8/layout/lProcess2"/>
-    <dgm:cxn modelId="{C2C303E4-92B8-4849-8A1E-D1E945AD2AFB}" type="presParOf" srcId="{7C7E8FBA-4A81-43FF-B203-55A60829FB0C}" destId="{9B024FAC-1235-444D-9BE2-C53A4709B7EC}" srcOrd="2" destOrd="0" presId="urn:microsoft.com/office/officeart/2005/8/layout/lProcess2"/>
-    <dgm:cxn modelId="{D8EECFC6-4B53-4692-8D73-E83E349A8014}" type="presParOf" srcId="{9B024FAC-1235-444D-9BE2-C53A4709B7EC}" destId="{66FAF587-03E9-4709-ADEB-6092F3B271DE}" srcOrd="0" destOrd="0" presId="urn:microsoft.com/office/officeart/2005/8/layout/lProcess2"/>
-    <dgm:cxn modelId="{90F49EB6-88C1-46EB-A377-1473CF677CB0}" type="presParOf" srcId="{66FAF587-03E9-4709-ADEB-6092F3B271DE}" destId="{3DAE2FC0-A612-45B1-BBAD-26C01B9E32F9}" srcOrd="0" destOrd="0" presId="urn:microsoft.com/office/officeart/2005/8/layout/lProcess2"/>
-    <dgm:cxn modelId="{E7734591-DE61-4E9A-994C-F9E9CF9E009A}" type="presParOf" srcId="{BA878FF4-1FEC-4AB9-BC7A-EDA2A2D53D9E}" destId="{4C70154F-642F-4262-A602-316D0901BAC3}" srcOrd="3" destOrd="0" presId="urn:microsoft.com/office/officeart/2005/8/layout/lProcess2"/>
-    <dgm:cxn modelId="{5CF87B00-9CAA-4081-9C56-DA4412A1848F}" type="presParOf" srcId="{BA878FF4-1FEC-4AB9-BC7A-EDA2A2D53D9E}" destId="{A8F3C3EA-DC05-4816-AE12-675947A15F98}" srcOrd="4" destOrd="0" presId="urn:microsoft.com/office/officeart/2005/8/layout/lProcess2"/>
-    <dgm:cxn modelId="{CD4D9D9F-92CA-42C3-A97B-F902E42DF7B1}" type="presParOf" srcId="{A8F3C3EA-DC05-4816-AE12-675947A15F98}" destId="{CA238BCF-3237-4054-9B34-3A6CD5C0A1CD}" srcOrd="0" destOrd="0" presId="urn:microsoft.com/office/officeart/2005/8/layout/lProcess2"/>
-    <dgm:cxn modelId="{B2BE35D1-E018-4460-9873-BE0266567994}" type="presParOf" srcId="{A8F3C3EA-DC05-4816-AE12-675947A15F98}" destId="{5076CE65-083B-4F9E-B8C5-AB2181C521A2}" srcOrd="1" destOrd="0" presId="urn:microsoft.com/office/officeart/2005/8/layout/lProcess2"/>
-    <dgm:cxn modelId="{4A54045B-793B-4809-978F-6A0BCDADDEF7}" type="presParOf" srcId="{A8F3C3EA-DC05-4816-AE12-675947A15F98}" destId="{69AF8831-2ED1-4098-8FB3-ED64E1A570B4}" srcOrd="2" destOrd="0" presId="urn:microsoft.com/office/officeart/2005/8/layout/lProcess2"/>
-    <dgm:cxn modelId="{0A873CCA-712E-47DC-826A-0A591905CD01}" type="presParOf" srcId="{69AF8831-2ED1-4098-8FB3-ED64E1A570B4}" destId="{A4D6A1D0-0E18-4F2B-A98D-76C1C279AEB2}" srcOrd="0" destOrd="0" presId="urn:microsoft.com/office/officeart/2005/8/layout/lProcess2"/>
-    <dgm:cxn modelId="{A0C963BC-5B9F-49F9-9228-2DC021B287C1}" type="presParOf" srcId="{A4D6A1D0-0E18-4F2B-A98D-76C1C279AEB2}" destId="{F5B87C4D-2490-4A4A-AC1C-A23927AAFE31}" srcOrd="0" destOrd="0" presId="urn:microsoft.com/office/officeart/2005/8/layout/lProcess2"/>
-    <dgm:cxn modelId="{875D78D9-3B6C-4560-8672-D126FC45CB91}" type="presParOf" srcId="{BA878FF4-1FEC-4AB9-BC7A-EDA2A2D53D9E}" destId="{0C903CF0-F0A6-4943-84C5-AFB6F924EB28}" srcOrd="5" destOrd="0" presId="urn:microsoft.com/office/officeart/2005/8/layout/lProcess2"/>
-    <dgm:cxn modelId="{1257E839-F57A-4796-A413-349AD041EC4D}" type="presParOf" srcId="{BA878FF4-1FEC-4AB9-BC7A-EDA2A2D53D9E}" destId="{1D2F2C10-AC88-4AA7-B0B9-E0068E841B44}" srcOrd="6" destOrd="0" presId="urn:microsoft.com/office/officeart/2005/8/layout/lProcess2"/>
-    <dgm:cxn modelId="{CE4BFD87-FCD1-49B4-91A2-773E360286D1}" type="presParOf" srcId="{1D2F2C10-AC88-4AA7-B0B9-E0068E841B44}" destId="{759B7284-9D72-4C24-BD01-FCC56E56E6DF}" srcOrd="0" destOrd="0" presId="urn:microsoft.com/office/officeart/2005/8/layout/lProcess2"/>
-    <dgm:cxn modelId="{A427E7E9-7F3E-43F7-9935-610EA1B1178C}" type="presParOf" srcId="{1D2F2C10-AC88-4AA7-B0B9-E0068E841B44}" destId="{ED51B243-28E4-4A9B-A7BA-4D1287E79440}" srcOrd="1" destOrd="0" presId="urn:microsoft.com/office/officeart/2005/8/layout/lProcess2"/>
-    <dgm:cxn modelId="{AB5588F0-AC9F-4818-900C-8A8FDA46A7A9}" type="presParOf" srcId="{1D2F2C10-AC88-4AA7-B0B9-E0068E841B44}" destId="{CB7A8C6F-85F0-476A-8591-577A1D2D97F2}" srcOrd="2" destOrd="0" presId="urn:microsoft.com/office/officeart/2005/8/layout/lProcess2"/>
-    <dgm:cxn modelId="{7302B2A8-F734-4276-AB1E-D1FC3C1AD61F}" type="presParOf" srcId="{CB7A8C6F-85F0-476A-8591-577A1D2D97F2}" destId="{4871AF7B-370D-4BE0-81BE-972C74433B49}" srcOrd="0" destOrd="0" presId="urn:microsoft.com/office/officeart/2005/8/layout/lProcess2"/>
-    <dgm:cxn modelId="{A37FBAC9-7747-4152-ADB0-EBB86AB2A6C1}" type="presParOf" srcId="{4871AF7B-370D-4BE0-81BE-972C74433B49}" destId="{054279A1-C6F4-4A3F-89AA-DD61D5935551}" srcOrd="0" destOrd="0" presId="urn:microsoft.com/office/officeart/2005/8/layout/lProcess2"/>
+    <dgm:cxn modelId="{51ADB1CD-3846-4248-B754-77C0A1C0DB4D}" type="presOf" srcId="{E4197DF5-C263-44E3-9A16-45ED108FAC18}" destId="{054279A1-C6F4-4A3F-89AA-DD61D5935551}" srcOrd="0" destOrd="0" presId="urn:microsoft.com/office/officeart/2005/8/layout/lProcess2"/>
+    <dgm:cxn modelId="{0DDFBFCF-B6DD-44CC-BD71-9424BFF74E3C}" type="presOf" srcId="{5483F0FF-F12F-482F-A38E-500E79F34C56}" destId="{C92FA297-9533-4B80-B5DC-CCB91E325C3B}" srcOrd="1" destOrd="0" presId="urn:microsoft.com/office/officeart/2005/8/layout/lProcess2"/>
+    <dgm:cxn modelId="{69583E73-B526-41B3-A8A3-959CCCDE4490}" type="presOf" srcId="{BF37E36F-7D3E-4CAB-BBE3-F96F14A60592}" destId="{9484F83A-E2FA-4664-88FF-0357593E71F6}" srcOrd="0" destOrd="0" presId="urn:microsoft.com/office/officeart/2005/8/layout/lProcess2"/>
+    <dgm:cxn modelId="{BDA54572-DEE4-4957-9713-18913D8ACC1C}" type="presOf" srcId="{D70A22E8-BFC1-4910-A091-CA9A0351059A}" destId="{3DAE2FC0-A612-45B1-BBAD-26C01B9E32F9}" srcOrd="0" destOrd="0" presId="urn:microsoft.com/office/officeart/2005/8/layout/lProcess2"/>
+    <dgm:cxn modelId="{F03BA9CB-5B31-4753-B699-635676D4630F}" type="presOf" srcId="{E8A54D98-D9A3-489A-91AF-BCDA5B34E346}" destId="{CA238BCF-3237-4054-9B34-3A6CD5C0A1CD}" srcOrd="0" destOrd="0" presId="urn:microsoft.com/office/officeart/2005/8/layout/lProcess2"/>
+    <dgm:cxn modelId="{AA46919B-C37F-496D-942E-A0F9C377D58C}" type="presOf" srcId="{5E4AF0E0-0115-4F35-B3BE-EF3E668C547D}" destId="{F5B87C4D-2490-4A4A-AC1C-A23927AAFE31}" srcOrd="0" destOrd="0" presId="urn:microsoft.com/office/officeart/2005/8/layout/lProcess2"/>
+    <dgm:cxn modelId="{A8229737-58F3-4F20-B40C-1F9AC56E658C}" type="presOf" srcId="{90E2E7C7-66CB-4FF9-8E52-10F2A8988567}" destId="{ED51B243-28E4-4A9B-A7BA-4D1287E79440}" srcOrd="1" destOrd="0" presId="urn:microsoft.com/office/officeart/2005/8/layout/lProcess2"/>
+    <dgm:cxn modelId="{3BDC9E39-E9CA-471E-B5ED-9F2A0F971714}" type="presOf" srcId="{E7DA19FD-3397-40E7-B86F-BE717E3A5BBB}" destId="{A6296299-6475-4BC6-8ED2-845642063A0C}" srcOrd="1" destOrd="0" presId="urn:microsoft.com/office/officeart/2005/8/layout/lProcess2"/>
+    <dgm:cxn modelId="{68C0FEC8-F9E4-41DC-88D0-36F5E98610CF}" type="presParOf" srcId="{BA878FF4-1FEC-4AB9-BC7A-EDA2A2D53D9E}" destId="{5B4BBE2C-D9A1-445A-9DBA-DE90F0498CC0}" srcOrd="0" destOrd="0" presId="urn:microsoft.com/office/officeart/2005/8/layout/lProcess2"/>
+    <dgm:cxn modelId="{8FA61750-221E-4AA5-B3AE-CCD3BA856230}" type="presParOf" srcId="{5B4BBE2C-D9A1-445A-9DBA-DE90F0498CC0}" destId="{C7F4020B-5DC4-455B-8784-C0F06E36E9AF}" srcOrd="0" destOrd="0" presId="urn:microsoft.com/office/officeart/2005/8/layout/lProcess2"/>
+    <dgm:cxn modelId="{3179AB63-9AB9-4D7F-9339-1A68CF70FF72}" type="presParOf" srcId="{5B4BBE2C-D9A1-445A-9DBA-DE90F0498CC0}" destId="{C92FA297-9533-4B80-B5DC-CCB91E325C3B}" srcOrd="1" destOrd="0" presId="urn:microsoft.com/office/officeart/2005/8/layout/lProcess2"/>
+    <dgm:cxn modelId="{46E38D89-900D-41F8-88C6-CE88815B5B77}" type="presParOf" srcId="{5B4BBE2C-D9A1-445A-9DBA-DE90F0498CC0}" destId="{76A3EFEE-3FEB-468E-8075-7E7BFAB59787}" srcOrd="2" destOrd="0" presId="urn:microsoft.com/office/officeart/2005/8/layout/lProcess2"/>
+    <dgm:cxn modelId="{0FAD0A22-2287-4A8A-92D8-D83B6888169F}" type="presParOf" srcId="{76A3EFEE-3FEB-468E-8075-7E7BFAB59787}" destId="{5DB74716-7C49-4A8F-A707-DA92C856E767}" srcOrd="0" destOrd="0" presId="urn:microsoft.com/office/officeart/2005/8/layout/lProcess2"/>
+    <dgm:cxn modelId="{7265142A-F1E5-4B8D-853A-F424282C5722}" type="presParOf" srcId="{5DB74716-7C49-4A8F-A707-DA92C856E767}" destId="{9484F83A-E2FA-4664-88FF-0357593E71F6}" srcOrd="0" destOrd="0" presId="urn:microsoft.com/office/officeart/2005/8/layout/lProcess2"/>
+    <dgm:cxn modelId="{F9022D28-E40D-420C-B091-9F197DAE8203}" type="presParOf" srcId="{BA878FF4-1FEC-4AB9-BC7A-EDA2A2D53D9E}" destId="{B7478C31-3F61-47A1-93CD-D8FC142B5200}" srcOrd="1" destOrd="0" presId="urn:microsoft.com/office/officeart/2005/8/layout/lProcess2"/>
+    <dgm:cxn modelId="{89BB53F6-88B4-4AE6-99C8-FEC29BBB3569}" type="presParOf" srcId="{BA878FF4-1FEC-4AB9-BC7A-EDA2A2D53D9E}" destId="{7C7E8FBA-4A81-43FF-B203-55A60829FB0C}" srcOrd="2" destOrd="0" presId="urn:microsoft.com/office/officeart/2005/8/layout/lProcess2"/>
+    <dgm:cxn modelId="{C9862C11-4ED1-4F6C-84C8-4ACE1D8357B0}" type="presParOf" srcId="{7C7E8FBA-4A81-43FF-B203-55A60829FB0C}" destId="{C19CEA72-EE15-47C7-A14F-8247AFA6D36A}" srcOrd="0" destOrd="0" presId="urn:microsoft.com/office/officeart/2005/8/layout/lProcess2"/>
+    <dgm:cxn modelId="{E2EC6789-0E73-49E4-A277-A2BF91BCE0DB}" type="presParOf" srcId="{7C7E8FBA-4A81-43FF-B203-55A60829FB0C}" destId="{A6296299-6475-4BC6-8ED2-845642063A0C}" srcOrd="1" destOrd="0" presId="urn:microsoft.com/office/officeart/2005/8/layout/lProcess2"/>
+    <dgm:cxn modelId="{EF9C8E35-D3B1-4079-8726-BDD280E4E97D}" type="presParOf" srcId="{7C7E8FBA-4A81-43FF-B203-55A60829FB0C}" destId="{9B024FAC-1235-444D-9BE2-C53A4709B7EC}" srcOrd="2" destOrd="0" presId="urn:microsoft.com/office/officeart/2005/8/layout/lProcess2"/>
+    <dgm:cxn modelId="{DAA03630-A1EC-41B4-A585-AB06C852A633}" type="presParOf" srcId="{9B024FAC-1235-444D-9BE2-C53A4709B7EC}" destId="{66FAF587-03E9-4709-ADEB-6092F3B271DE}" srcOrd="0" destOrd="0" presId="urn:microsoft.com/office/officeart/2005/8/layout/lProcess2"/>
+    <dgm:cxn modelId="{7EA60A48-BD89-4640-A3AC-57098ED22652}" type="presParOf" srcId="{66FAF587-03E9-4709-ADEB-6092F3B271DE}" destId="{3DAE2FC0-A612-45B1-BBAD-26C01B9E32F9}" srcOrd="0" destOrd="0" presId="urn:microsoft.com/office/officeart/2005/8/layout/lProcess2"/>
+    <dgm:cxn modelId="{E688CC65-BC97-4471-8AAF-0A2C642EB99E}" type="presParOf" srcId="{BA878FF4-1FEC-4AB9-BC7A-EDA2A2D53D9E}" destId="{4C70154F-642F-4262-A602-316D0901BAC3}" srcOrd="3" destOrd="0" presId="urn:microsoft.com/office/officeart/2005/8/layout/lProcess2"/>
+    <dgm:cxn modelId="{7858888B-77E8-49B3-8956-E393BC8D526E}" type="presParOf" srcId="{BA878FF4-1FEC-4AB9-BC7A-EDA2A2D53D9E}" destId="{A8F3C3EA-DC05-4816-AE12-675947A15F98}" srcOrd="4" destOrd="0" presId="urn:microsoft.com/office/officeart/2005/8/layout/lProcess2"/>
+    <dgm:cxn modelId="{18050D75-D556-41AA-9D1C-82DD240B5A1B}" type="presParOf" srcId="{A8F3C3EA-DC05-4816-AE12-675947A15F98}" destId="{CA238BCF-3237-4054-9B34-3A6CD5C0A1CD}" srcOrd="0" destOrd="0" presId="urn:microsoft.com/office/officeart/2005/8/layout/lProcess2"/>
+    <dgm:cxn modelId="{F8057A38-C67C-4D72-AB0B-49BFE3AF5F02}" type="presParOf" srcId="{A8F3C3EA-DC05-4816-AE12-675947A15F98}" destId="{5076CE65-083B-4F9E-B8C5-AB2181C521A2}" srcOrd="1" destOrd="0" presId="urn:microsoft.com/office/officeart/2005/8/layout/lProcess2"/>
+    <dgm:cxn modelId="{5F3DB4A7-0B1A-4CC9-AD2E-C4403C80DAA3}" type="presParOf" srcId="{A8F3C3EA-DC05-4816-AE12-675947A15F98}" destId="{69AF8831-2ED1-4098-8FB3-ED64E1A570B4}" srcOrd="2" destOrd="0" presId="urn:microsoft.com/office/officeart/2005/8/layout/lProcess2"/>
+    <dgm:cxn modelId="{30EB347A-0476-421C-85BB-95A95404A6DE}" type="presParOf" srcId="{69AF8831-2ED1-4098-8FB3-ED64E1A570B4}" destId="{A4D6A1D0-0E18-4F2B-A98D-76C1C279AEB2}" srcOrd="0" destOrd="0" presId="urn:microsoft.com/office/officeart/2005/8/layout/lProcess2"/>
+    <dgm:cxn modelId="{01083EE4-02AC-43EF-8140-D05616977E6F}" type="presParOf" srcId="{A4D6A1D0-0E18-4F2B-A98D-76C1C279AEB2}" destId="{F5B87C4D-2490-4A4A-AC1C-A23927AAFE31}" srcOrd="0" destOrd="0" presId="urn:microsoft.com/office/officeart/2005/8/layout/lProcess2"/>
+    <dgm:cxn modelId="{E54A5684-1990-4486-9B8D-6776C28A6530}" type="presParOf" srcId="{BA878FF4-1FEC-4AB9-BC7A-EDA2A2D53D9E}" destId="{0C903CF0-F0A6-4943-84C5-AFB6F924EB28}" srcOrd="5" destOrd="0" presId="urn:microsoft.com/office/officeart/2005/8/layout/lProcess2"/>
+    <dgm:cxn modelId="{B4199BE5-06FD-4D56-ACE8-92C0F579CDED}" type="presParOf" srcId="{BA878FF4-1FEC-4AB9-BC7A-EDA2A2D53D9E}" destId="{1D2F2C10-AC88-4AA7-B0B9-E0068E841B44}" srcOrd="6" destOrd="0" presId="urn:microsoft.com/office/officeart/2005/8/layout/lProcess2"/>
+    <dgm:cxn modelId="{695F820F-9C71-44FF-A6A6-B7F32009EF28}" type="presParOf" srcId="{1D2F2C10-AC88-4AA7-B0B9-E0068E841B44}" destId="{759B7284-9D72-4C24-BD01-FCC56E56E6DF}" srcOrd="0" destOrd="0" presId="urn:microsoft.com/office/officeart/2005/8/layout/lProcess2"/>
+    <dgm:cxn modelId="{11A3F94E-3AAA-4F99-A741-191B6E2476D3}" type="presParOf" srcId="{1D2F2C10-AC88-4AA7-B0B9-E0068E841B44}" destId="{ED51B243-28E4-4A9B-A7BA-4D1287E79440}" srcOrd="1" destOrd="0" presId="urn:microsoft.com/office/officeart/2005/8/layout/lProcess2"/>
+    <dgm:cxn modelId="{ED30E30B-1BC4-4824-8EBE-F6447C8E3898}" type="presParOf" srcId="{1D2F2C10-AC88-4AA7-B0B9-E0068E841B44}" destId="{CB7A8C6F-85F0-476A-8591-577A1D2D97F2}" srcOrd="2" destOrd="0" presId="urn:microsoft.com/office/officeart/2005/8/layout/lProcess2"/>
+    <dgm:cxn modelId="{CA7B82AE-3DA9-4A04-92E9-38E1F17476DF}" type="presParOf" srcId="{CB7A8C6F-85F0-476A-8591-577A1D2D97F2}" destId="{4871AF7B-370D-4BE0-81BE-972C74433B49}" srcOrd="0" destOrd="0" presId="urn:microsoft.com/office/officeart/2005/8/layout/lProcess2"/>
+    <dgm:cxn modelId="{65BA2005-4ECE-459F-B156-1FE4E60E16AB}" type="presParOf" srcId="{4871AF7B-370D-4BE0-81BE-972C74433B49}" destId="{054279A1-C6F4-4A3F-89AA-DD61D5935551}" srcOrd="0" destOrd="0" presId="urn:microsoft.com/office/officeart/2005/8/layout/lProcess2"/>
   </dgm:cxnLst>
   <dgm:bg/>
   <dgm:whole/>
@@ -10297,6 +10743,13 @@
         </dgm:presLayoutVars>
       </dgm:prSet>
       <dgm:spPr/>
+      <dgm:t>
+        <a:bodyPr/>
+        <a:lstStyle/>
+        <a:p>
+          <a:endParaRPr lang="sv-SE"/>
+        </a:p>
+      </dgm:t>
     </dgm:pt>
     <dgm:pt modelId="{5B4BBE2C-D9A1-445A-9DBA-DE90F0498CC0}" type="pres">
       <dgm:prSet presAssocID="{5483F0FF-F12F-482F-A38E-500E79F34C56}" presName="compNode" presStyleCnt="0"/>
@@ -10339,6 +10792,13 @@
         </dgm:presLayoutVars>
       </dgm:prSet>
       <dgm:spPr/>
+      <dgm:t>
+        <a:bodyPr/>
+        <a:lstStyle/>
+        <a:p>
+          <a:endParaRPr lang="sv-SE"/>
+        </a:p>
+      </dgm:t>
     </dgm:pt>
     <dgm:pt modelId="{B7478C31-3F61-47A1-93CD-D8FC142B5200}" type="pres">
       <dgm:prSet presAssocID="{5483F0FF-F12F-482F-A38E-500E79F34C56}" presName="aSpace" presStyleCnt="0"/>
@@ -10351,10 +10811,24 @@
     <dgm:pt modelId="{4B537B14-DF04-4955-8BD3-87DA2EC8AA2B}" type="pres">
       <dgm:prSet presAssocID="{17696C51-DFB7-4749-966A-79B2CAE82590}" presName="aNode" presStyleLbl="bgShp" presStyleIdx="1" presStyleCnt="4"/>
       <dgm:spPr/>
+      <dgm:t>
+        <a:bodyPr/>
+        <a:lstStyle/>
+        <a:p>
+          <a:endParaRPr lang="sv-SE"/>
+        </a:p>
+      </dgm:t>
     </dgm:pt>
     <dgm:pt modelId="{F8AFCA9A-BD02-48AA-A785-4A76BB3119A8}" type="pres">
       <dgm:prSet presAssocID="{17696C51-DFB7-4749-966A-79B2CAE82590}" presName="textNode" presStyleLbl="bgShp" presStyleIdx="1" presStyleCnt="4"/>
       <dgm:spPr/>
+      <dgm:t>
+        <a:bodyPr/>
+        <a:lstStyle/>
+        <a:p>
+          <a:endParaRPr lang="sv-SE"/>
+        </a:p>
+      </dgm:t>
     </dgm:pt>
     <dgm:pt modelId="{B1472D93-60EE-4C40-8726-20DAFA434DFF}" type="pres">
       <dgm:prSet presAssocID="{17696C51-DFB7-4749-966A-79B2CAE82590}" presName="compChildNode" presStyleCnt="0"/>
@@ -10371,6 +10845,13 @@
         </dgm:presLayoutVars>
       </dgm:prSet>
       <dgm:spPr/>
+      <dgm:t>
+        <a:bodyPr/>
+        <a:lstStyle/>
+        <a:p>
+          <a:endParaRPr lang="sv-SE"/>
+        </a:p>
+      </dgm:t>
     </dgm:pt>
     <dgm:pt modelId="{87B13A9E-9608-44E9-83AF-76BA712EF850}" type="pres">
       <dgm:prSet presAssocID="{17696C51-DFB7-4749-966A-79B2CAE82590}" presName="aSpace" presStyleCnt="0"/>
@@ -10417,6 +10898,13 @@
         </dgm:presLayoutVars>
       </dgm:prSet>
       <dgm:spPr/>
+      <dgm:t>
+        <a:bodyPr/>
+        <a:lstStyle/>
+        <a:p>
+          <a:endParaRPr lang="sv-SE"/>
+        </a:p>
+      </dgm:t>
     </dgm:pt>
     <dgm:pt modelId="{492C4DD9-81A9-47B7-819D-C840A59DEA1C}" type="pres">
       <dgm:prSet presAssocID="{A0E90017-977D-48B9-9FA7-D46A4B2D0012}" presName="aSpace" presStyleCnt="0"/>
@@ -10429,10 +10917,24 @@
     <dgm:pt modelId="{097D0989-D0DB-403C-8B85-19BC3DFB8185}" type="pres">
       <dgm:prSet presAssocID="{E6B8F738-E4FA-460E-AA3C-32F3E311F315}" presName="aNode" presStyleLbl="bgShp" presStyleIdx="3" presStyleCnt="4"/>
       <dgm:spPr/>
+      <dgm:t>
+        <a:bodyPr/>
+        <a:lstStyle/>
+        <a:p>
+          <a:endParaRPr lang="sv-SE"/>
+        </a:p>
+      </dgm:t>
     </dgm:pt>
     <dgm:pt modelId="{A9BD5BD4-C920-45EB-BA51-F7F7B84D141B}" type="pres">
       <dgm:prSet presAssocID="{E6B8F738-E4FA-460E-AA3C-32F3E311F315}" presName="textNode" presStyleLbl="bgShp" presStyleIdx="3" presStyleCnt="4"/>
       <dgm:spPr/>
+      <dgm:t>
+        <a:bodyPr/>
+        <a:lstStyle/>
+        <a:p>
+          <a:endParaRPr lang="sv-SE"/>
+        </a:p>
+      </dgm:t>
     </dgm:pt>
     <dgm:pt modelId="{2DB5BD07-1605-400A-A7B4-D3A44C2721FA}" type="pres">
       <dgm:prSet presAssocID="{E6B8F738-E4FA-460E-AA3C-32F3E311F315}" presName="compChildNode" presStyleCnt="0"/>
@@ -10449,57 +10951,64 @@
         </dgm:presLayoutVars>
       </dgm:prSet>
       <dgm:spPr/>
+      <dgm:t>
+        <a:bodyPr/>
+        <a:lstStyle/>
+        <a:p>
+          <a:endParaRPr lang="sv-SE"/>
+        </a:p>
+      </dgm:t>
     </dgm:pt>
   </dgm:ptLst>
   <dgm:cxnLst>
+    <dgm:cxn modelId="{374491AA-2E88-4D70-81F9-5AF827E54AEC}" type="presOf" srcId="{17696C51-DFB7-4749-966A-79B2CAE82590}" destId="{4B537B14-DF04-4955-8BD3-87DA2EC8AA2B}" srcOrd="0" destOrd="0" presId="urn:microsoft.com/office/officeart/2005/8/layout/lProcess2"/>
+    <dgm:cxn modelId="{7B247F0B-2DD7-4054-856D-EB85E63B4ACB}" type="presOf" srcId="{5483F0FF-F12F-482F-A38E-500E79F34C56}" destId="{C92FA297-9533-4B80-B5DC-CCB91E325C3B}" srcOrd="1" destOrd="0" presId="urn:microsoft.com/office/officeart/2005/8/layout/lProcess2"/>
     <dgm:cxn modelId="{EF6B8BDF-2C6D-4F97-9A17-C0710984669C}" srcId="{6A061FDE-AD8C-4DFA-AB7A-A845607DDC71}" destId="{A0E90017-977D-48B9-9FA7-D46A4B2D0012}" srcOrd="2" destOrd="0" parTransId="{E81FEA69-00C5-434C-8B2D-FEA6ED1E1861}" sibTransId="{4A8B6BC3-AA8B-4E08-B2E5-F74A127506E8}"/>
-    <dgm:cxn modelId="{612FBF54-B1E7-43DF-A89F-B85AEC162A31}" type="presOf" srcId="{5483F0FF-F12F-482F-A38E-500E79F34C56}" destId="{C7F4020B-5DC4-455B-8784-C0F06E36E9AF}" srcOrd="0" destOrd="0" presId="urn:microsoft.com/office/officeart/2005/8/layout/lProcess2"/>
     <dgm:cxn modelId="{0F7E344A-4EB7-44DD-9019-2B91603C0E6E}" srcId="{6A061FDE-AD8C-4DFA-AB7A-A845607DDC71}" destId="{17696C51-DFB7-4749-966A-79B2CAE82590}" srcOrd="1" destOrd="0" parTransId="{DEE70743-21B3-4CC1-B3D0-6E332927DE75}" sibTransId="{8882F622-7D80-4B52-AD6F-A0AFF3F47DA6}"/>
-    <dgm:cxn modelId="{10AC3695-156B-4793-B4BC-B6D0D07C0E6C}" type="presOf" srcId="{A0E90017-977D-48B9-9FA7-D46A4B2D0012}" destId="{592D5ADF-29C6-44C5-9C95-62D88E2C6E47}" srcOrd="0" destOrd="0" presId="urn:microsoft.com/office/officeart/2005/8/layout/lProcess2"/>
-    <dgm:cxn modelId="{FF6A4D38-AE8C-4D35-B53A-B8A8E6E3C0CB}" type="presOf" srcId="{694C41FF-7B1B-491B-B60F-01E4165958C1}" destId="{92B595E6-644E-4436-A78C-B0F75CA1E75B}" srcOrd="0" destOrd="0" presId="urn:microsoft.com/office/officeart/2005/8/layout/lProcess2"/>
-    <dgm:cxn modelId="{0E0C8A79-F0E9-425F-8176-E1EBB6E0B104}" type="presOf" srcId="{C4E90F90-4FC8-4CCC-84A0-200335E97EC3}" destId="{D155B6D6-9530-4D37-ABE7-3CBE0DA48EC2}" srcOrd="0" destOrd="0" presId="urn:microsoft.com/office/officeart/2005/8/layout/lProcess2"/>
+    <dgm:cxn modelId="{35FFFCB0-E53D-4942-9354-4D0509793667}" type="presOf" srcId="{17696C51-DFB7-4749-966A-79B2CAE82590}" destId="{F8AFCA9A-BD02-48AA-A785-4A76BB3119A8}" srcOrd="1" destOrd="0" presId="urn:microsoft.com/office/officeart/2005/8/layout/lProcess2"/>
+    <dgm:cxn modelId="{76645C82-ECD4-49D5-A333-B223908AFC61}" type="presOf" srcId="{36955226-94D9-4754-8CCD-6EBF9E7D96F3}" destId="{F6222202-4602-40AB-AAE7-701ECC526E65}" srcOrd="0" destOrd="0" presId="urn:microsoft.com/office/officeart/2005/8/layout/lProcess2"/>
     <dgm:cxn modelId="{79974DF0-4AA3-4C9B-9CF7-62EEB4D7580A}" srcId="{E6B8F738-E4FA-460E-AA3C-32F3E311F315}" destId="{36955226-94D9-4754-8CCD-6EBF9E7D96F3}" srcOrd="0" destOrd="0" parTransId="{80F95443-0CDB-42C2-8474-6BE2166E33A7}" sibTransId="{B96EBF81-7308-431C-B8A5-0F4A7042C7DB}"/>
-    <dgm:cxn modelId="{85E186D0-5340-4D17-BB3D-DC96349296B5}" type="presOf" srcId="{A0E90017-977D-48B9-9FA7-D46A4B2D0012}" destId="{3A18F2AA-647C-476B-9530-234436447802}" srcOrd="1" destOrd="0" presId="urn:microsoft.com/office/officeart/2005/8/layout/lProcess2"/>
-    <dgm:cxn modelId="{A3AA7A4A-D0A3-4566-8297-01D69495932C}" type="presOf" srcId="{17696C51-DFB7-4749-966A-79B2CAE82590}" destId="{F8AFCA9A-BD02-48AA-A785-4A76BB3119A8}" srcOrd="1" destOrd="0" presId="urn:microsoft.com/office/officeart/2005/8/layout/lProcess2"/>
+    <dgm:cxn modelId="{ED2F2791-79E6-429B-85D3-724BF909E68A}" type="presOf" srcId="{694C41FF-7B1B-491B-B60F-01E4165958C1}" destId="{92B595E6-644E-4436-A78C-B0F75CA1E75B}" srcOrd="0" destOrd="0" presId="urn:microsoft.com/office/officeart/2005/8/layout/lProcess2"/>
     <dgm:cxn modelId="{97CAB1A6-264D-41CA-AA55-1E2D48D7C12D}" srcId="{6A061FDE-AD8C-4DFA-AB7A-A845607DDC71}" destId="{5483F0FF-F12F-482F-A38E-500E79F34C56}" srcOrd="0" destOrd="0" parTransId="{77DBB82A-2F80-4611-B428-EF8244E77960}" sibTransId="{5FA3CA79-A801-4C88-B278-108955D7CDED}"/>
     <dgm:cxn modelId="{957075E1-7503-4615-96D1-148D2857C795}" srcId="{17696C51-DFB7-4749-966A-79B2CAE82590}" destId="{282F1CC0-8929-4F81-A284-064AFA86305E}" srcOrd="0" destOrd="0" parTransId="{8E812A0E-ABE8-469F-84D0-E1392B22A6C6}" sibTransId="{6077A9CA-D559-4203-A7DA-A91A68419F1F}"/>
+    <dgm:cxn modelId="{CE4576C9-F51E-48A9-A7F3-5B0591263ED8}" type="presOf" srcId="{5483F0FF-F12F-482F-A38E-500E79F34C56}" destId="{C7F4020B-5DC4-455B-8784-C0F06E36E9AF}" srcOrd="0" destOrd="0" presId="urn:microsoft.com/office/officeart/2005/8/layout/lProcess2"/>
+    <dgm:cxn modelId="{D32500FE-5781-4EA4-AB89-0E115ED6A5D2}" type="presOf" srcId="{A0E90017-977D-48B9-9FA7-D46A4B2D0012}" destId="{3A18F2AA-647C-476B-9530-234436447802}" srcOrd="1" destOrd="0" presId="urn:microsoft.com/office/officeart/2005/8/layout/lProcess2"/>
+    <dgm:cxn modelId="{D75B0547-5860-44BE-A3D2-E05467C7AE4D}" type="presOf" srcId="{282F1CC0-8929-4F81-A284-064AFA86305E}" destId="{4882C4CD-1A83-46D7-9335-FBDFC9BC1DDD}" srcOrd="0" destOrd="0" presId="urn:microsoft.com/office/officeart/2005/8/layout/lProcess2"/>
+    <dgm:cxn modelId="{577245CB-F985-4368-9364-F1EE79860EB6}" type="presOf" srcId="{E6B8F738-E4FA-460E-AA3C-32F3E311F315}" destId="{097D0989-D0DB-403C-8B85-19BC3DFB8185}" srcOrd="0" destOrd="0" presId="urn:microsoft.com/office/officeart/2005/8/layout/lProcess2"/>
     <dgm:cxn modelId="{2417241C-8B20-4A3A-B78C-C83B125BE291}" srcId="{A0E90017-977D-48B9-9FA7-D46A4B2D0012}" destId="{694C41FF-7B1B-491B-B60F-01E4165958C1}" srcOrd="0" destOrd="0" parTransId="{54B8D19D-13DF-44AE-AB23-670638EE18B7}" sibTransId="{1649DDFD-D893-49ED-98AE-45E621A01793}"/>
-    <dgm:cxn modelId="{FE87BA7B-C789-4BAD-BED9-D3AF4E344B89}" type="presOf" srcId="{282F1CC0-8929-4F81-A284-064AFA86305E}" destId="{4882C4CD-1A83-46D7-9335-FBDFC9BC1DDD}" srcOrd="0" destOrd="0" presId="urn:microsoft.com/office/officeart/2005/8/layout/lProcess2"/>
-    <dgm:cxn modelId="{93C14D34-CB12-472C-890E-727E452CF099}" type="presOf" srcId="{36955226-94D9-4754-8CCD-6EBF9E7D96F3}" destId="{F6222202-4602-40AB-AAE7-701ECC526E65}" srcOrd="0" destOrd="0" presId="urn:microsoft.com/office/officeart/2005/8/layout/lProcess2"/>
+    <dgm:cxn modelId="{47FDCD81-6AF6-4270-B90C-4741F8706050}" type="presOf" srcId="{E6B8F738-E4FA-460E-AA3C-32F3E311F315}" destId="{A9BD5BD4-C920-45EB-BA51-F7F7B84D141B}" srcOrd="1" destOrd="0" presId="urn:microsoft.com/office/officeart/2005/8/layout/lProcess2"/>
     <dgm:cxn modelId="{1A145979-95A1-4798-8BD2-207E0047D696}" srcId="{6A061FDE-AD8C-4DFA-AB7A-A845607DDC71}" destId="{E6B8F738-E4FA-460E-AA3C-32F3E311F315}" srcOrd="3" destOrd="0" parTransId="{A687BDED-DBF1-4202-B8E3-6C33F07D8561}" sibTransId="{8F95CDA3-0361-4C13-B3E4-A57D3E19548C}"/>
-    <dgm:cxn modelId="{81903B27-05BC-4A54-8870-7D13988ACB24}" type="presOf" srcId="{6A061FDE-AD8C-4DFA-AB7A-A845607DDC71}" destId="{BA878FF4-1FEC-4AB9-BC7A-EDA2A2D53D9E}" srcOrd="0" destOrd="0" presId="urn:microsoft.com/office/officeart/2005/8/layout/lProcess2"/>
-    <dgm:cxn modelId="{0831A2DB-AFAE-4D22-9CE3-421285412BFD}" type="presOf" srcId="{17696C51-DFB7-4749-966A-79B2CAE82590}" destId="{4B537B14-DF04-4955-8BD3-87DA2EC8AA2B}" srcOrd="0" destOrd="0" presId="urn:microsoft.com/office/officeart/2005/8/layout/lProcess2"/>
-    <dgm:cxn modelId="{B40FABB9-6B79-400C-8584-BBCE0C852575}" type="presOf" srcId="{E6B8F738-E4FA-460E-AA3C-32F3E311F315}" destId="{A9BD5BD4-C920-45EB-BA51-F7F7B84D141B}" srcOrd="1" destOrd="0" presId="urn:microsoft.com/office/officeart/2005/8/layout/lProcess2"/>
-    <dgm:cxn modelId="{BAF02DFF-5A46-4608-8198-0E95392474D6}" type="presOf" srcId="{5483F0FF-F12F-482F-A38E-500E79F34C56}" destId="{C92FA297-9533-4B80-B5DC-CCB91E325C3B}" srcOrd="1" destOrd="0" presId="urn:microsoft.com/office/officeart/2005/8/layout/lProcess2"/>
+    <dgm:cxn modelId="{ED3EF789-71C5-4AFD-A8F8-38A10B7CD50F}" type="presOf" srcId="{C4E90F90-4FC8-4CCC-84A0-200335E97EC3}" destId="{D155B6D6-9530-4D37-ABE7-3CBE0DA48EC2}" srcOrd="0" destOrd="0" presId="urn:microsoft.com/office/officeart/2005/8/layout/lProcess2"/>
+    <dgm:cxn modelId="{444DB55F-2ADF-4C43-A90F-A0FF9C74CE1E}" type="presOf" srcId="{6A061FDE-AD8C-4DFA-AB7A-A845607DDC71}" destId="{BA878FF4-1FEC-4AB9-BC7A-EDA2A2D53D9E}" srcOrd="0" destOrd="0" presId="urn:microsoft.com/office/officeart/2005/8/layout/lProcess2"/>
+    <dgm:cxn modelId="{75460822-C81C-4B21-AC20-1876FAAD99C4}" type="presOf" srcId="{A0E90017-977D-48B9-9FA7-D46A4B2D0012}" destId="{592D5ADF-29C6-44C5-9C95-62D88E2C6E47}" srcOrd="0" destOrd="0" presId="urn:microsoft.com/office/officeart/2005/8/layout/lProcess2"/>
     <dgm:cxn modelId="{40416889-B9DD-4033-B85E-AB02856A323A}" srcId="{5483F0FF-F12F-482F-A38E-500E79F34C56}" destId="{C4E90F90-4FC8-4CCC-84A0-200335E97EC3}" srcOrd="0" destOrd="0" parTransId="{A450F0B6-CCBE-483A-B05A-F8FF05049543}" sibTransId="{1E76EE44-800B-453B-AB48-B09E42B7BDE0}"/>
-    <dgm:cxn modelId="{A8877742-CB69-4773-9576-087E860ACC5F}" type="presOf" srcId="{E6B8F738-E4FA-460E-AA3C-32F3E311F315}" destId="{097D0989-D0DB-403C-8B85-19BC3DFB8185}" srcOrd="0" destOrd="0" presId="urn:microsoft.com/office/officeart/2005/8/layout/lProcess2"/>
-    <dgm:cxn modelId="{62C88D92-6BEA-4D57-A693-089C5D48ABAA}" type="presParOf" srcId="{BA878FF4-1FEC-4AB9-BC7A-EDA2A2D53D9E}" destId="{5B4BBE2C-D9A1-445A-9DBA-DE90F0498CC0}" srcOrd="0" destOrd="0" presId="urn:microsoft.com/office/officeart/2005/8/layout/lProcess2"/>
-    <dgm:cxn modelId="{5779D7FD-C1F1-48BC-A182-F75346170B9F}" type="presParOf" srcId="{5B4BBE2C-D9A1-445A-9DBA-DE90F0498CC0}" destId="{C7F4020B-5DC4-455B-8784-C0F06E36E9AF}" srcOrd="0" destOrd="0" presId="urn:microsoft.com/office/officeart/2005/8/layout/lProcess2"/>
-    <dgm:cxn modelId="{C2D2B03E-5794-4DEC-BB41-67098B9185BC}" type="presParOf" srcId="{5B4BBE2C-D9A1-445A-9DBA-DE90F0498CC0}" destId="{C92FA297-9533-4B80-B5DC-CCB91E325C3B}" srcOrd="1" destOrd="0" presId="urn:microsoft.com/office/officeart/2005/8/layout/lProcess2"/>
-    <dgm:cxn modelId="{291672B6-A212-4092-908D-D13E43634177}" type="presParOf" srcId="{5B4BBE2C-D9A1-445A-9DBA-DE90F0498CC0}" destId="{76A3EFEE-3FEB-468E-8075-7E7BFAB59787}" srcOrd="2" destOrd="0" presId="urn:microsoft.com/office/officeart/2005/8/layout/lProcess2"/>
-    <dgm:cxn modelId="{6CCBD374-50BF-47F2-9B07-C7FF00D7A78C}" type="presParOf" srcId="{76A3EFEE-3FEB-468E-8075-7E7BFAB59787}" destId="{5DB74716-7C49-4A8F-A707-DA92C856E767}" srcOrd="0" destOrd="0" presId="urn:microsoft.com/office/officeart/2005/8/layout/lProcess2"/>
-    <dgm:cxn modelId="{182F8852-772B-49A9-A6AE-03C6700DA0FF}" type="presParOf" srcId="{5DB74716-7C49-4A8F-A707-DA92C856E767}" destId="{D155B6D6-9530-4D37-ABE7-3CBE0DA48EC2}" srcOrd="0" destOrd="0" presId="urn:microsoft.com/office/officeart/2005/8/layout/lProcess2"/>
-    <dgm:cxn modelId="{2894B0C6-CE48-4568-94A6-0E44CF41A051}" type="presParOf" srcId="{BA878FF4-1FEC-4AB9-BC7A-EDA2A2D53D9E}" destId="{B7478C31-3F61-47A1-93CD-D8FC142B5200}" srcOrd="1" destOrd="0" presId="urn:microsoft.com/office/officeart/2005/8/layout/lProcess2"/>
-    <dgm:cxn modelId="{F09AF2C3-E244-4B0D-84F4-0A228155160D}" type="presParOf" srcId="{BA878FF4-1FEC-4AB9-BC7A-EDA2A2D53D9E}" destId="{0B9B36EB-4111-4BD4-B774-C59B7FF70513}" srcOrd="2" destOrd="0" presId="urn:microsoft.com/office/officeart/2005/8/layout/lProcess2"/>
-    <dgm:cxn modelId="{6E55DE85-43F6-4B51-BC77-0E8D14E0EC25}" type="presParOf" srcId="{0B9B36EB-4111-4BD4-B774-C59B7FF70513}" destId="{4B537B14-DF04-4955-8BD3-87DA2EC8AA2B}" srcOrd="0" destOrd="0" presId="urn:microsoft.com/office/officeart/2005/8/layout/lProcess2"/>
-    <dgm:cxn modelId="{6AAB99DF-7FC5-4B2D-9477-0C902729F6BA}" type="presParOf" srcId="{0B9B36EB-4111-4BD4-B774-C59B7FF70513}" destId="{F8AFCA9A-BD02-48AA-A785-4A76BB3119A8}" srcOrd="1" destOrd="0" presId="urn:microsoft.com/office/officeart/2005/8/layout/lProcess2"/>
-    <dgm:cxn modelId="{43E3A7A7-8B1A-4365-A91D-8B9FDCB2C86E}" type="presParOf" srcId="{0B9B36EB-4111-4BD4-B774-C59B7FF70513}" destId="{B1472D93-60EE-4C40-8726-20DAFA434DFF}" srcOrd="2" destOrd="0" presId="urn:microsoft.com/office/officeart/2005/8/layout/lProcess2"/>
-    <dgm:cxn modelId="{4F884642-A267-458D-915E-1F71CD3A11EE}" type="presParOf" srcId="{B1472D93-60EE-4C40-8726-20DAFA434DFF}" destId="{9B1AF8DE-B10D-4527-A691-C45C0A68204D}" srcOrd="0" destOrd="0" presId="urn:microsoft.com/office/officeart/2005/8/layout/lProcess2"/>
-    <dgm:cxn modelId="{AB049572-F12B-4E24-B56A-8B3AFDEB5DA6}" type="presParOf" srcId="{9B1AF8DE-B10D-4527-A691-C45C0A68204D}" destId="{4882C4CD-1A83-46D7-9335-FBDFC9BC1DDD}" srcOrd="0" destOrd="0" presId="urn:microsoft.com/office/officeart/2005/8/layout/lProcess2"/>
-    <dgm:cxn modelId="{FB336A0B-EBF8-4C43-975D-D6467155728C}" type="presParOf" srcId="{BA878FF4-1FEC-4AB9-BC7A-EDA2A2D53D9E}" destId="{87B13A9E-9608-44E9-83AF-76BA712EF850}" srcOrd="3" destOrd="0" presId="urn:microsoft.com/office/officeart/2005/8/layout/lProcess2"/>
-    <dgm:cxn modelId="{F8D87328-81F6-494C-9C3C-F2D31B5050C1}" type="presParOf" srcId="{BA878FF4-1FEC-4AB9-BC7A-EDA2A2D53D9E}" destId="{82D09D13-06D5-4A53-A610-230B81A5F52A}" srcOrd="4" destOrd="0" presId="urn:microsoft.com/office/officeart/2005/8/layout/lProcess2"/>
-    <dgm:cxn modelId="{8ED4BDB4-1EEE-4931-A643-96D5CA01E368}" type="presParOf" srcId="{82D09D13-06D5-4A53-A610-230B81A5F52A}" destId="{592D5ADF-29C6-44C5-9C95-62D88E2C6E47}" srcOrd="0" destOrd="0" presId="urn:microsoft.com/office/officeart/2005/8/layout/lProcess2"/>
-    <dgm:cxn modelId="{E62E8861-404D-47B7-87BE-EF97383739F7}" type="presParOf" srcId="{82D09D13-06D5-4A53-A610-230B81A5F52A}" destId="{3A18F2AA-647C-476B-9530-234436447802}" srcOrd="1" destOrd="0" presId="urn:microsoft.com/office/officeart/2005/8/layout/lProcess2"/>
-    <dgm:cxn modelId="{9FD81D8E-CD5A-4061-80F2-20118B837BBA}" type="presParOf" srcId="{82D09D13-06D5-4A53-A610-230B81A5F52A}" destId="{4CFDE892-C25F-4D37-A364-7D4048F5452D}" srcOrd="2" destOrd="0" presId="urn:microsoft.com/office/officeart/2005/8/layout/lProcess2"/>
-    <dgm:cxn modelId="{F92D3219-E453-4CDF-ACD1-1D10E38FF0F0}" type="presParOf" srcId="{4CFDE892-C25F-4D37-A364-7D4048F5452D}" destId="{E83204EE-3F06-4C05-8FAA-0DB3390BB864}" srcOrd="0" destOrd="0" presId="urn:microsoft.com/office/officeart/2005/8/layout/lProcess2"/>
-    <dgm:cxn modelId="{BB5B1DFC-5023-4887-BF0E-CBB06AD705B6}" type="presParOf" srcId="{E83204EE-3F06-4C05-8FAA-0DB3390BB864}" destId="{92B595E6-644E-4436-A78C-B0F75CA1E75B}" srcOrd="0" destOrd="0" presId="urn:microsoft.com/office/officeart/2005/8/layout/lProcess2"/>
-    <dgm:cxn modelId="{0BCFC5B5-E9DA-49F6-AE1C-D8D49F7513BE}" type="presParOf" srcId="{BA878FF4-1FEC-4AB9-BC7A-EDA2A2D53D9E}" destId="{492C4DD9-81A9-47B7-819D-C840A59DEA1C}" srcOrd="5" destOrd="0" presId="urn:microsoft.com/office/officeart/2005/8/layout/lProcess2"/>
-    <dgm:cxn modelId="{9EC7D0FA-3BD4-4099-8EBA-0F9D097656C3}" type="presParOf" srcId="{BA878FF4-1FEC-4AB9-BC7A-EDA2A2D53D9E}" destId="{91510A2A-AA3B-4B76-8E5E-576644BE8104}" srcOrd="6" destOrd="0" presId="urn:microsoft.com/office/officeart/2005/8/layout/lProcess2"/>
-    <dgm:cxn modelId="{546DC42C-6810-4C93-BC97-A82AD7D572C6}" type="presParOf" srcId="{91510A2A-AA3B-4B76-8E5E-576644BE8104}" destId="{097D0989-D0DB-403C-8B85-19BC3DFB8185}" srcOrd="0" destOrd="0" presId="urn:microsoft.com/office/officeart/2005/8/layout/lProcess2"/>
-    <dgm:cxn modelId="{C48F0F04-D876-4261-AB5F-AD3B6B0B6B37}" type="presParOf" srcId="{91510A2A-AA3B-4B76-8E5E-576644BE8104}" destId="{A9BD5BD4-C920-45EB-BA51-F7F7B84D141B}" srcOrd="1" destOrd="0" presId="urn:microsoft.com/office/officeart/2005/8/layout/lProcess2"/>
-    <dgm:cxn modelId="{292B5888-E326-4EA2-945E-604907AC0DA1}" type="presParOf" srcId="{91510A2A-AA3B-4B76-8E5E-576644BE8104}" destId="{2DB5BD07-1605-400A-A7B4-D3A44C2721FA}" srcOrd="2" destOrd="0" presId="urn:microsoft.com/office/officeart/2005/8/layout/lProcess2"/>
-    <dgm:cxn modelId="{FFE0E07D-FC4F-4C6E-98C1-65D1B55A5A7B}" type="presParOf" srcId="{2DB5BD07-1605-400A-A7B4-D3A44C2721FA}" destId="{D3639D43-8DDD-4AE9-BF4A-57FF25BEBDB0}" srcOrd="0" destOrd="0" presId="urn:microsoft.com/office/officeart/2005/8/layout/lProcess2"/>
-    <dgm:cxn modelId="{7B216EB5-1269-4D40-801F-3AAAA6555A18}" type="presParOf" srcId="{D3639D43-8DDD-4AE9-BF4A-57FF25BEBDB0}" destId="{F6222202-4602-40AB-AAE7-701ECC526E65}" srcOrd="0" destOrd="0" presId="urn:microsoft.com/office/officeart/2005/8/layout/lProcess2"/>
+    <dgm:cxn modelId="{614C6861-21A7-44F0-99E5-8F291E3EC668}" type="presParOf" srcId="{BA878FF4-1FEC-4AB9-BC7A-EDA2A2D53D9E}" destId="{5B4BBE2C-D9A1-445A-9DBA-DE90F0498CC0}" srcOrd="0" destOrd="0" presId="urn:microsoft.com/office/officeart/2005/8/layout/lProcess2"/>
+    <dgm:cxn modelId="{6B765E52-EF56-4E22-A699-8B38AE7184B2}" type="presParOf" srcId="{5B4BBE2C-D9A1-445A-9DBA-DE90F0498CC0}" destId="{C7F4020B-5DC4-455B-8784-C0F06E36E9AF}" srcOrd="0" destOrd="0" presId="urn:microsoft.com/office/officeart/2005/8/layout/lProcess2"/>
+    <dgm:cxn modelId="{3269158E-7535-4F21-9817-F223D7F76F49}" type="presParOf" srcId="{5B4BBE2C-D9A1-445A-9DBA-DE90F0498CC0}" destId="{C92FA297-9533-4B80-B5DC-CCB91E325C3B}" srcOrd="1" destOrd="0" presId="urn:microsoft.com/office/officeart/2005/8/layout/lProcess2"/>
+    <dgm:cxn modelId="{0790EA6D-4785-4377-91F1-9DEEF7704C98}" type="presParOf" srcId="{5B4BBE2C-D9A1-445A-9DBA-DE90F0498CC0}" destId="{76A3EFEE-3FEB-468E-8075-7E7BFAB59787}" srcOrd="2" destOrd="0" presId="urn:microsoft.com/office/officeart/2005/8/layout/lProcess2"/>
+    <dgm:cxn modelId="{86511CDC-84DD-468A-A838-BF4E228D1C9E}" type="presParOf" srcId="{76A3EFEE-3FEB-468E-8075-7E7BFAB59787}" destId="{5DB74716-7C49-4A8F-A707-DA92C856E767}" srcOrd="0" destOrd="0" presId="urn:microsoft.com/office/officeart/2005/8/layout/lProcess2"/>
+    <dgm:cxn modelId="{E446CB7B-9ABF-4007-8352-ACA58256B501}" type="presParOf" srcId="{5DB74716-7C49-4A8F-A707-DA92C856E767}" destId="{D155B6D6-9530-4D37-ABE7-3CBE0DA48EC2}" srcOrd="0" destOrd="0" presId="urn:microsoft.com/office/officeart/2005/8/layout/lProcess2"/>
+    <dgm:cxn modelId="{4530D11B-3F6F-46C9-8612-266E33D1D81F}" type="presParOf" srcId="{BA878FF4-1FEC-4AB9-BC7A-EDA2A2D53D9E}" destId="{B7478C31-3F61-47A1-93CD-D8FC142B5200}" srcOrd="1" destOrd="0" presId="urn:microsoft.com/office/officeart/2005/8/layout/lProcess2"/>
+    <dgm:cxn modelId="{D9FCB0F1-3800-4A7A-8789-7FD61815D3E4}" type="presParOf" srcId="{BA878FF4-1FEC-4AB9-BC7A-EDA2A2D53D9E}" destId="{0B9B36EB-4111-4BD4-B774-C59B7FF70513}" srcOrd="2" destOrd="0" presId="urn:microsoft.com/office/officeart/2005/8/layout/lProcess2"/>
+    <dgm:cxn modelId="{7A41416C-D6F7-4E10-83B8-806E83DBAFFC}" type="presParOf" srcId="{0B9B36EB-4111-4BD4-B774-C59B7FF70513}" destId="{4B537B14-DF04-4955-8BD3-87DA2EC8AA2B}" srcOrd="0" destOrd="0" presId="urn:microsoft.com/office/officeart/2005/8/layout/lProcess2"/>
+    <dgm:cxn modelId="{47CACE5C-8A79-43DA-ACB5-653FC9017145}" type="presParOf" srcId="{0B9B36EB-4111-4BD4-B774-C59B7FF70513}" destId="{F8AFCA9A-BD02-48AA-A785-4A76BB3119A8}" srcOrd="1" destOrd="0" presId="urn:microsoft.com/office/officeart/2005/8/layout/lProcess2"/>
+    <dgm:cxn modelId="{2996872C-4D55-4D4A-9A82-14D5FF54F269}" type="presParOf" srcId="{0B9B36EB-4111-4BD4-B774-C59B7FF70513}" destId="{B1472D93-60EE-4C40-8726-20DAFA434DFF}" srcOrd="2" destOrd="0" presId="urn:microsoft.com/office/officeart/2005/8/layout/lProcess2"/>
+    <dgm:cxn modelId="{34762F28-3E75-4FAF-9895-61413AC38FAD}" type="presParOf" srcId="{B1472D93-60EE-4C40-8726-20DAFA434DFF}" destId="{9B1AF8DE-B10D-4527-A691-C45C0A68204D}" srcOrd="0" destOrd="0" presId="urn:microsoft.com/office/officeart/2005/8/layout/lProcess2"/>
+    <dgm:cxn modelId="{2B6BC1BF-90C6-4CE8-8DA0-8033A017B7C0}" type="presParOf" srcId="{9B1AF8DE-B10D-4527-A691-C45C0A68204D}" destId="{4882C4CD-1A83-46D7-9335-FBDFC9BC1DDD}" srcOrd="0" destOrd="0" presId="urn:microsoft.com/office/officeart/2005/8/layout/lProcess2"/>
+    <dgm:cxn modelId="{A7608261-348B-4970-8741-93BB576C568A}" type="presParOf" srcId="{BA878FF4-1FEC-4AB9-BC7A-EDA2A2D53D9E}" destId="{87B13A9E-9608-44E9-83AF-76BA712EF850}" srcOrd="3" destOrd="0" presId="urn:microsoft.com/office/officeart/2005/8/layout/lProcess2"/>
+    <dgm:cxn modelId="{72320DB3-470B-45CF-B0DF-D6DB9A3A891D}" type="presParOf" srcId="{BA878FF4-1FEC-4AB9-BC7A-EDA2A2D53D9E}" destId="{82D09D13-06D5-4A53-A610-230B81A5F52A}" srcOrd="4" destOrd="0" presId="urn:microsoft.com/office/officeart/2005/8/layout/lProcess2"/>
+    <dgm:cxn modelId="{95E0B101-1970-4EA0-9538-CF3758983139}" type="presParOf" srcId="{82D09D13-06D5-4A53-A610-230B81A5F52A}" destId="{592D5ADF-29C6-44C5-9C95-62D88E2C6E47}" srcOrd="0" destOrd="0" presId="urn:microsoft.com/office/officeart/2005/8/layout/lProcess2"/>
+    <dgm:cxn modelId="{9AA41B09-2E56-473A-A56F-133EB6D458F7}" type="presParOf" srcId="{82D09D13-06D5-4A53-A610-230B81A5F52A}" destId="{3A18F2AA-647C-476B-9530-234436447802}" srcOrd="1" destOrd="0" presId="urn:microsoft.com/office/officeart/2005/8/layout/lProcess2"/>
+    <dgm:cxn modelId="{442262B3-DDC6-41C3-9360-9247E97BCCAB}" type="presParOf" srcId="{82D09D13-06D5-4A53-A610-230B81A5F52A}" destId="{4CFDE892-C25F-4D37-A364-7D4048F5452D}" srcOrd="2" destOrd="0" presId="urn:microsoft.com/office/officeart/2005/8/layout/lProcess2"/>
+    <dgm:cxn modelId="{DCC2CA4E-B872-4180-8A96-502DEBAE86A8}" type="presParOf" srcId="{4CFDE892-C25F-4D37-A364-7D4048F5452D}" destId="{E83204EE-3F06-4C05-8FAA-0DB3390BB864}" srcOrd="0" destOrd="0" presId="urn:microsoft.com/office/officeart/2005/8/layout/lProcess2"/>
+    <dgm:cxn modelId="{DC3EB8A2-AB04-4B5F-90F1-3B3F85DC3CBF}" type="presParOf" srcId="{E83204EE-3F06-4C05-8FAA-0DB3390BB864}" destId="{92B595E6-644E-4436-A78C-B0F75CA1E75B}" srcOrd="0" destOrd="0" presId="urn:microsoft.com/office/officeart/2005/8/layout/lProcess2"/>
+    <dgm:cxn modelId="{410225C7-C3DF-45ED-88EF-A517D0225AB8}" type="presParOf" srcId="{BA878FF4-1FEC-4AB9-BC7A-EDA2A2D53D9E}" destId="{492C4DD9-81A9-47B7-819D-C840A59DEA1C}" srcOrd="5" destOrd="0" presId="urn:microsoft.com/office/officeart/2005/8/layout/lProcess2"/>
+    <dgm:cxn modelId="{71B64C05-4C7E-4460-A448-290A75B86718}" type="presParOf" srcId="{BA878FF4-1FEC-4AB9-BC7A-EDA2A2D53D9E}" destId="{91510A2A-AA3B-4B76-8E5E-576644BE8104}" srcOrd="6" destOrd="0" presId="urn:microsoft.com/office/officeart/2005/8/layout/lProcess2"/>
+    <dgm:cxn modelId="{6046919B-7D39-48AF-8845-E89D7B44BF2D}" type="presParOf" srcId="{91510A2A-AA3B-4B76-8E5E-576644BE8104}" destId="{097D0989-D0DB-403C-8B85-19BC3DFB8185}" srcOrd="0" destOrd="0" presId="urn:microsoft.com/office/officeart/2005/8/layout/lProcess2"/>
+    <dgm:cxn modelId="{538F94EA-D6CA-4E46-8939-D83FF016C2FD}" type="presParOf" srcId="{91510A2A-AA3B-4B76-8E5E-576644BE8104}" destId="{A9BD5BD4-C920-45EB-BA51-F7F7B84D141B}" srcOrd="1" destOrd="0" presId="urn:microsoft.com/office/officeart/2005/8/layout/lProcess2"/>
+    <dgm:cxn modelId="{0B60AD19-9241-46EB-915F-ADA0668B551A}" type="presParOf" srcId="{91510A2A-AA3B-4B76-8E5E-576644BE8104}" destId="{2DB5BD07-1605-400A-A7B4-D3A44C2721FA}" srcOrd="2" destOrd="0" presId="urn:microsoft.com/office/officeart/2005/8/layout/lProcess2"/>
+    <dgm:cxn modelId="{6781DFA5-E0F6-4467-B94B-3DC0162F59D7}" type="presParOf" srcId="{2DB5BD07-1605-400A-A7B4-D3A44C2721FA}" destId="{D3639D43-8DDD-4AE9-BF4A-57FF25BEBDB0}" srcOrd="0" destOrd="0" presId="urn:microsoft.com/office/officeart/2005/8/layout/lProcess2"/>
+    <dgm:cxn modelId="{26991135-9BD3-4690-AA66-582F89BE1E0E}" type="presParOf" srcId="{D3639D43-8DDD-4AE9-BF4A-57FF25BEBDB0}" destId="{F6222202-4602-40AB-AAE7-701ECC526E65}" srcOrd="0" destOrd="0" presId="urn:microsoft.com/office/officeart/2005/8/layout/lProcess2"/>
   </dgm:cxnLst>
   <dgm:bg/>
   <dgm:whole/>
@@ -20634,37 +21143,6 @@
         </w:p>
       </w:docPartBody>
     </w:docPart>
-    <w:docPart>
-      <w:docPartPr>
-        <w:name w:val="71DB1894699F4219B9EE6A19CC6B9045"/>
-        <w:category>
-          <w:name w:val="General"/>
-          <w:gallery w:val="placeholder"/>
-        </w:category>
-        <w:types>
-          <w:type w:val="bbPlcHdr"/>
-        </w:types>
-        <w:behaviors>
-          <w:behavior w:val="content"/>
-        </w:behaviors>
-        <w:guid w:val="{A7AF508B-F25C-42C4-9EA0-68E00DA0CE7A}"/>
-      </w:docPartPr>
-      <w:docPartBody>
-        <w:p>
-          <w:pPr>
-            <w:pStyle w:val="71DB1894699F4219B9EE6A19CC6B9045"/>
-          </w:pPr>
-          <w:r>
-            <w:rPr>
-              <w:color w:val="000000" w:themeColor="text1"/>
-              <w:sz w:val="32"/>
-              <w:szCs w:val="32"/>
-            </w:rPr>
-            <w:t>[Type the document subtitle]</w:t>
-          </w:r>
-        </w:p>
-      </w:docPartBody>
-    </w:docPart>
   </w:docParts>
 </w:glossaryDocument>
 </file>
@@ -20689,8 +21167,9 @@
     <w:panose1 w:val="020B0604030504040204"/>
     <w:charset w:val="00"/>
     <w:family w:val="swiss"/>
+    <w:notTrueType/>
     <w:pitch w:val="variable"/>
-    <w:sig w:usb0="E1002EFF" w:usb1="C000605B" w:usb2="00000029" w:usb3="00000000" w:csb0="000101FF" w:csb1="00000000"/>
+    <w:sig w:usb0="00000003" w:usb1="00000000" w:usb2="00000000" w:usb3="00000000" w:csb0="00000001" w:csb1="00000000"/>
   </w:font>
   <w:font w:name="Calibri">
     <w:panose1 w:val="020F0502020204030204"/>
@@ -20726,6 +21205,8 @@
     <w:rsidRoot w:val="000345CC"/>
     <w:rsid w:val="000345CC"/>
     <w:rsid w:val="00365A17"/>
+    <w:rsid w:val="005B3908"/>
+    <w:rsid w:val="008C6471"/>
   </w:rsids>
   <m:mathPr>
     <m:mathFont m:val="Cambria Math"/>
@@ -21467,7 +21948,7 @@
 </file>
 
 <file path=customXml/itemProps2.xml><?xml version="1.0" encoding="utf-8"?>
-<ds:datastoreItem xmlns:ds="http://schemas.openxmlformats.org/officeDocument/2006/customXml" ds:itemID="{2BCD09E8-B228-4B49-A8F0-83D7CD59CBB2}">
+<ds:datastoreItem xmlns:ds="http://schemas.openxmlformats.org/officeDocument/2006/customXml" ds:itemID="{67BB7CCC-2A6F-49C8-9E82-E9092078F58A}">
   <ds:schemaRefs>
     <ds:schemaRef ds:uri="http://schemas.openxmlformats.org/officeDocument/2006/bibliography"/>
   </ds:schemaRefs>

</xml_diff>